<commit_message>
Agregando especificaciones de requisitos
</commit_message>
<xml_diff>
--- a/Especificacion de casos de uso/Especificacion de  requisitos. Sistema de Parqueo.docx
+++ b/Especificacion de casos de uso/Especificacion de  requisitos. Sistema de Parqueo.docx
@@ -1,6 +1,6 @@
 
 <file path=word/document.xml><?xml version="1.0" encoding="utf-8"?>
-<w:document xmlns:wpc="http://schemas.microsoft.com/office/word/2010/wordprocessingCanvas" xmlns:cx="http://schemas.microsoft.com/office/drawing/2014/chartex" xmlns:mc="http://schemas.openxmlformats.org/markup-compatibility/2006" xmlns:o="urn:schemas-microsoft-com:office:office" xmlns:r="http://schemas.openxmlformats.org/officeDocument/2006/relationships" xmlns:m="http://schemas.openxmlformats.org/officeDocument/2006/math" xmlns:v="urn:schemas-microsoft-com:vml" xmlns:wp14="http://schemas.microsoft.com/office/word/2010/wordprocessingDrawing" xmlns:wp="http://schemas.openxmlformats.org/drawingml/2006/wordprocessingDrawing" xmlns:w10="urn:schemas-microsoft-com:office:word" xmlns:w="http://schemas.openxmlformats.org/wordprocessingml/2006/main" xmlns:w14="http://schemas.microsoft.com/office/word/2010/wordml" xmlns:w15="http://schemas.microsoft.com/office/word/2012/wordml" xmlns:w16se="http://schemas.microsoft.com/office/word/2015/wordml/symex" xmlns:wpg="http://schemas.microsoft.com/office/word/2010/wordprocessingGroup" xmlns:wpi="http://schemas.microsoft.com/office/word/2010/wordprocessingInk" xmlns:wne="http://schemas.microsoft.com/office/word/2006/wordml" xmlns:wps="http://schemas.microsoft.com/office/word/2010/wordprocessingShape" mc:Ignorable="w14 w15 w16se wp14">
+<w:document xmlns:wpc="http://schemas.microsoft.com/office/word/2010/wordprocessingCanvas" xmlns:cx="http://schemas.microsoft.com/office/drawing/2014/chartex" xmlns:cx1="http://schemas.microsoft.com/office/drawing/2015/9/8/chartex" xmlns:cx2="http://schemas.microsoft.com/office/drawing/2015/10/21/chartex" xmlns:cx3="http://schemas.microsoft.com/office/drawing/2016/5/9/chartex" xmlns:cx4="http://schemas.microsoft.com/office/drawing/2016/5/10/chartex" xmlns:cx5="http://schemas.microsoft.com/office/drawing/2016/5/11/chartex" xmlns:cx6="http://schemas.microsoft.com/office/drawing/2016/5/12/chartex" xmlns:cx7="http://schemas.microsoft.com/office/drawing/2016/5/13/chartex" xmlns:cx8="http://schemas.microsoft.com/office/drawing/2016/5/14/chartex" xmlns:mc="http://schemas.openxmlformats.org/markup-compatibility/2006" xmlns:aink="http://schemas.microsoft.com/office/drawing/2016/ink" xmlns:am3d="http://schemas.microsoft.com/office/drawing/2017/model3d" xmlns:o="urn:schemas-microsoft-com:office:office" xmlns:r="http://schemas.openxmlformats.org/officeDocument/2006/relationships" xmlns:m="http://schemas.openxmlformats.org/officeDocument/2006/math" xmlns:v="urn:schemas-microsoft-com:vml" xmlns:wp14="http://schemas.microsoft.com/office/word/2010/wordprocessingDrawing" xmlns:wp="http://schemas.openxmlformats.org/drawingml/2006/wordprocessingDrawing" xmlns:w10="urn:schemas-microsoft-com:office:word" xmlns:w="http://schemas.openxmlformats.org/wordprocessingml/2006/main" xmlns:w14="http://schemas.microsoft.com/office/word/2010/wordml" xmlns:w15="http://schemas.microsoft.com/office/word/2012/wordml" xmlns:w16cid="http://schemas.microsoft.com/office/word/2016/wordml/cid" xmlns:w16se="http://schemas.microsoft.com/office/word/2015/wordml/symex" xmlns:wpg="http://schemas.microsoft.com/office/word/2010/wordprocessingGroup" xmlns:wpi="http://schemas.microsoft.com/office/word/2010/wordprocessingInk" xmlns:wne="http://schemas.microsoft.com/office/word/2006/wordml" xmlns:wps="http://schemas.microsoft.com/office/word/2010/wordprocessingShape" mc:Ignorable="w14 w15 w16se w16cid wp14">
   <w:body>
     <w:p>
       <w:pPr>
@@ -17,8 +17,6 @@
           <w:szCs w:val="26"/>
         </w:rPr>
       </w:pPr>
-      <w:bookmarkStart w:id="0" w:name="_GoBack"/>
-      <w:bookmarkEnd w:id="0"/>
       <w:r>
         <w:rPr>
           <w:noProof/>
@@ -181,27 +179,7 @@
           <w:sz w:val="26"/>
           <w:szCs w:val="26"/>
         </w:rPr>
-        <w:t xml:space="preserve">Karen Isabel Torres </w:t>
-      </w:r>
-      <w:proofErr w:type="spellStart"/>
-      <w:r>
-        <w:rPr>
-          <w:rFonts w:ascii="Times New Roman" w:eastAsia="Times New Roman" w:hAnsi="Times New Roman" w:cs="Times New Roman"/>
-          <w:color w:val="000000"/>
-          <w:sz w:val="26"/>
-          <w:szCs w:val="26"/>
-        </w:rPr>
-        <w:t>Zhapa</w:t>
-      </w:r>
-      <w:proofErr w:type="spellEnd"/>
-      <w:r>
-        <w:rPr>
-          <w:rFonts w:ascii="Times New Roman" w:eastAsia="Times New Roman" w:hAnsi="Times New Roman" w:cs="Times New Roman"/>
-          <w:color w:val="000000"/>
-          <w:sz w:val="26"/>
-          <w:szCs w:val="26"/>
-        </w:rPr>
-        <w:t>.</w:t>
+        <w:t>Karen Isabel Torres Zhapa.</w:t>
       </w:r>
     </w:p>
     <w:p>
@@ -1088,8 +1066,8 @@
           <w:color w:val="000000"/>
         </w:rPr>
       </w:pPr>
-      <w:bookmarkStart w:id="1" w:name="_ek0d53bfzq1" w:colFirst="0" w:colLast="0"/>
-      <w:bookmarkEnd w:id="1"/>
+      <w:bookmarkStart w:id="0" w:name="_ek0d53bfzq1" w:colFirst="0" w:colLast="0"/>
+      <w:bookmarkEnd w:id="0"/>
     </w:p>
     <w:p>
       <w:pPr>
@@ -1706,16 +1684,7 @@
                 <w:szCs w:val="24"/>
               </w:rPr>
               <w:lastRenderedPageBreak/>
-              <w:t>disponible. Además la reserva tiene una validez de 10 minutos, si no se hace uso de</w:t>
-            </w:r>
-            <w:r>
-              <w:rPr>
-                <w:rFonts w:ascii="Times New Roman" w:eastAsia="Times New Roman" w:hAnsi="Times New Roman" w:cs="Times New Roman"/>
-                <w:i/>
-                <w:sz w:val="24"/>
-                <w:szCs w:val="24"/>
-              </w:rPr>
-              <w:t xml:space="preserve"> la misma, el estado del espacio pasa a estar disponible.</w:t>
+              <w:t>disponible. Además la reserva tiene una validez de 10 minutos, si no se hace uso de la misma, el estado del espacio pasa a estar disponible.</w:t>
             </w:r>
           </w:p>
         </w:tc>
@@ -3064,45 +3033,60 @@
     </w:p>
     <w:p>
       <w:pPr>
-        <w:rPr>
+        <w:spacing w:line="240" w:lineRule="auto"/>
+        <w:rPr>
+          <w:rFonts w:ascii="Times New Roman" w:eastAsia="Times New Roman" w:hAnsi="Times New Roman" w:cs="Times New Roman"/>
+          <w:sz w:val="24"/>
+          <w:szCs w:val="24"/>
+          <w:lang w:val="es-EC" w:eastAsia="es-EC"/>
+        </w:rPr>
+      </w:pPr>
+      <w:bookmarkStart w:id="1" w:name="_gqwxrz9v99yc" w:colFirst="0" w:colLast="0"/>
+      <w:bookmarkEnd w:id="1"/>
+      <w:r>
+        <w:rPr>
+          <w:rFonts w:eastAsia="Times New Roman"/>
           <w:b/>
-        </w:rPr>
-      </w:pPr>
-      <w:r>
-        <w:rPr>
-          <w:b/>
-        </w:rPr>
-        <w:t xml:space="preserve">FR-008 El conductor podrá ingresar el código de la tarjeta </w:t>
+          <w:bCs/>
+          <w:color w:val="000000"/>
+          <w:lang w:val="es-EC" w:eastAsia="es-EC"/>
+        </w:rPr>
+        <w:t>FR-008 El conductor podrá ingresar el código de la tarjeta </w:t>
       </w:r>
     </w:p>
-    <w:p/>
+    <w:p>
+      <w:pPr>
+        <w:spacing w:line="240" w:lineRule="auto"/>
+        <w:rPr>
+          <w:rFonts w:ascii="Times New Roman" w:eastAsia="Times New Roman" w:hAnsi="Times New Roman" w:cs="Times New Roman"/>
+          <w:sz w:val="24"/>
+          <w:szCs w:val="24"/>
+          <w:lang w:val="es-EC" w:eastAsia="es-EC"/>
+        </w:rPr>
+      </w:pPr>
+    </w:p>
     <w:tbl>
       <w:tblPr>
-        <w:tblStyle w:val="a6"/>
-        <w:tblW w:w="8490" w:type="dxa"/>
-        <w:tblInd w:w="0" w:type="dxa"/>
-        <w:tblBorders>
-          <w:top w:val="nil"/>
-          <w:left w:val="nil"/>
-          <w:bottom w:val="nil"/>
-          <w:right w:val="nil"/>
-          <w:insideH w:val="nil"/>
-          <w:insideV w:val="nil"/>
-        </w:tblBorders>
-        <w:tblLayout w:type="fixed"/>
-        <w:tblLook w:val="0600" w:firstRow="0" w:lastRow="0" w:firstColumn="0" w:lastColumn="0" w:noHBand="1" w:noVBand="1"/>
+        <w:tblW w:w="0" w:type="auto"/>
+        <w:tblCellMar>
+          <w:top w:w="15" w:type="dxa"/>
+          <w:left w:w="15" w:type="dxa"/>
+          <w:bottom w:w="15" w:type="dxa"/>
+          <w:right w:w="15" w:type="dxa"/>
+        </w:tblCellMar>
+        <w:tblLook w:val="04A0" w:firstRow="1" w:lastRow="0" w:firstColumn="1" w:lastColumn="0" w:noHBand="0" w:noVBand="1"/>
       </w:tblPr>
       <w:tblGrid>
-        <w:gridCol w:w="2535"/>
-        <w:gridCol w:w="5955"/>
+        <w:gridCol w:w="2224"/>
+        <w:gridCol w:w="6785"/>
       </w:tblGrid>
       <w:tr>
         <w:trPr>
-          <w:trHeight w:val="600"/>
+          <w:trHeight w:val="615"/>
         </w:trPr>
         <w:tc>
           <w:tcPr>
-            <w:tcW w:w="2535" w:type="dxa"/>
+            <w:tcW w:w="0" w:type="auto"/>
             <w:tcBorders>
               <w:top w:val="single" w:sz="8" w:space="0" w:color="365F91"/>
               <w:left w:val="single" w:sz="8" w:space="0" w:color="365F91"/>
@@ -3116,27 +3100,31 @@
               <w:bottom w:w="100" w:type="dxa"/>
               <w:right w:w="100" w:type="dxa"/>
             </w:tcMar>
-          </w:tcPr>
-          <w:p>
-            <w:pPr>
-              <w:spacing w:before="240" w:after="240"/>
+            <w:hideMark/>
+          </w:tcPr>
+          <w:p>
+            <w:pPr>
+              <w:spacing w:before="240" w:after="240" w:line="240" w:lineRule="auto"/>
               <w:ind w:left="420"/>
               <w:jc w:val="both"/>
               <w:rPr>
                 <w:rFonts w:ascii="Times New Roman" w:eastAsia="Times New Roman" w:hAnsi="Times New Roman" w:cs="Times New Roman"/>
-                <w:b/>
-                <w:i/>
-                <w:sz w:val="24"/>
-                <w:szCs w:val="24"/>
-              </w:rPr>
-            </w:pPr>
-            <w:r>
-              <w:rPr>
-                <w:rFonts w:ascii="Times New Roman" w:eastAsia="Times New Roman" w:hAnsi="Times New Roman" w:cs="Times New Roman"/>
-                <w:b/>
-                <w:i/>
-                <w:sz w:val="24"/>
-                <w:szCs w:val="24"/>
+                <w:sz w:val="24"/>
+                <w:szCs w:val="24"/>
+                <w:lang w:val="es-EC" w:eastAsia="es-EC"/>
+              </w:rPr>
+            </w:pPr>
+            <w:r>
+              <w:rPr>
+                <w:rFonts w:ascii="Times New Roman" w:eastAsia="Times New Roman" w:hAnsi="Times New Roman" w:cs="Times New Roman"/>
+                <w:b/>
+                <w:bCs/>
+                <w:i/>
+                <w:iCs/>
+                <w:color w:val="000000"/>
+                <w:sz w:val="24"/>
+                <w:szCs w:val="24"/>
+                <w:lang w:val="es-EC" w:eastAsia="es-EC"/>
               </w:rPr>
               <w:t>Id. Requerimiento</w:t>
             </w:r>
@@ -3144,10 +3132,10 @@
         </w:tc>
         <w:tc>
           <w:tcPr>
-            <w:tcW w:w="5955" w:type="dxa"/>
-            <w:tcBorders>
-              <w:top w:val="single" w:sz="8" w:space="0" w:color="365F91"/>
-              <w:left w:val="nil"/>
+            <w:tcW w:w="0" w:type="auto"/>
+            <w:tcBorders>
+              <w:top w:val="single" w:sz="8" w:space="0" w:color="365F91"/>
+              <w:left w:val="single" w:sz="8" w:space="0" w:color="365F91"/>
               <w:bottom w:val="single" w:sz="8" w:space="0" w:color="365F91"/>
               <w:right w:val="single" w:sz="8" w:space="0" w:color="365F91"/>
             </w:tcBorders>
@@ -3157,24 +3145,28 @@
               <w:bottom w:w="100" w:type="dxa"/>
               <w:right w:w="100" w:type="dxa"/>
             </w:tcMar>
-          </w:tcPr>
-          <w:p>
-            <w:pPr>
-              <w:spacing w:before="240" w:after="120"/>
-              <w:jc w:val="both"/>
-              <w:rPr>
-                <w:rFonts w:ascii="Times New Roman" w:eastAsia="Times New Roman" w:hAnsi="Times New Roman" w:cs="Times New Roman"/>
-                <w:i/>
-                <w:sz w:val="24"/>
-                <w:szCs w:val="24"/>
-              </w:rPr>
-            </w:pPr>
-            <w:r>
-              <w:rPr>
-                <w:rFonts w:ascii="Times New Roman" w:eastAsia="Times New Roman" w:hAnsi="Times New Roman" w:cs="Times New Roman"/>
-                <w:i/>
-                <w:sz w:val="24"/>
-                <w:szCs w:val="24"/>
+            <w:hideMark/>
+          </w:tcPr>
+          <w:p>
+            <w:pPr>
+              <w:spacing w:before="240" w:after="120" w:line="240" w:lineRule="auto"/>
+              <w:jc w:val="both"/>
+              <w:rPr>
+                <w:rFonts w:ascii="Times New Roman" w:eastAsia="Times New Roman" w:hAnsi="Times New Roman" w:cs="Times New Roman"/>
+                <w:sz w:val="24"/>
+                <w:szCs w:val="24"/>
+                <w:lang w:val="es-EC" w:eastAsia="es-EC"/>
+              </w:rPr>
+            </w:pPr>
+            <w:r>
+              <w:rPr>
+                <w:rFonts w:ascii="Times New Roman" w:eastAsia="Times New Roman" w:hAnsi="Times New Roman" w:cs="Times New Roman"/>
+                <w:i/>
+                <w:iCs/>
+                <w:color w:val="000000"/>
+                <w:sz w:val="24"/>
+                <w:szCs w:val="24"/>
+                <w:lang w:val="es-EC" w:eastAsia="es-EC"/>
               </w:rPr>
               <w:t>FR-008</w:t>
             </w:r>
@@ -3187,9 +3179,9 @@
         </w:trPr>
         <w:tc>
           <w:tcPr>
-            <w:tcW w:w="2535" w:type="dxa"/>
-            <w:tcBorders>
-              <w:top w:val="nil"/>
+            <w:tcW w:w="0" w:type="auto"/>
+            <w:tcBorders>
+              <w:top w:val="single" w:sz="8" w:space="0" w:color="365F91"/>
               <w:left w:val="single" w:sz="8" w:space="0" w:color="365F91"/>
               <w:bottom w:val="single" w:sz="8" w:space="0" w:color="365F91"/>
               <w:right w:val="single" w:sz="8" w:space="0" w:color="365F91"/>
@@ -3201,27 +3193,31 @@
               <w:bottom w:w="100" w:type="dxa"/>
               <w:right w:w="100" w:type="dxa"/>
             </w:tcMar>
-          </w:tcPr>
-          <w:p>
-            <w:pPr>
-              <w:spacing w:before="240" w:after="240"/>
+            <w:hideMark/>
+          </w:tcPr>
+          <w:p>
+            <w:pPr>
+              <w:spacing w:before="240" w:after="240" w:line="240" w:lineRule="auto"/>
               <w:ind w:left="420"/>
               <w:jc w:val="both"/>
               <w:rPr>
                 <w:rFonts w:ascii="Times New Roman" w:eastAsia="Times New Roman" w:hAnsi="Times New Roman" w:cs="Times New Roman"/>
-                <w:b/>
-                <w:i/>
-                <w:sz w:val="24"/>
-                <w:szCs w:val="24"/>
-              </w:rPr>
-            </w:pPr>
-            <w:r>
-              <w:rPr>
-                <w:rFonts w:ascii="Times New Roman" w:eastAsia="Times New Roman" w:hAnsi="Times New Roman" w:cs="Times New Roman"/>
-                <w:b/>
-                <w:i/>
-                <w:sz w:val="24"/>
-                <w:szCs w:val="24"/>
+                <w:sz w:val="24"/>
+                <w:szCs w:val="24"/>
+                <w:lang w:val="es-EC" w:eastAsia="es-EC"/>
+              </w:rPr>
+            </w:pPr>
+            <w:r>
+              <w:rPr>
+                <w:rFonts w:ascii="Times New Roman" w:eastAsia="Times New Roman" w:hAnsi="Times New Roman" w:cs="Times New Roman"/>
+                <w:b/>
+                <w:bCs/>
+                <w:i/>
+                <w:iCs/>
+                <w:color w:val="000000"/>
+                <w:sz w:val="24"/>
+                <w:szCs w:val="24"/>
+                <w:lang w:val="es-EC" w:eastAsia="es-EC"/>
               </w:rPr>
               <w:t>Descripción</w:t>
             </w:r>
@@ -3229,10 +3225,10 @@
         </w:tc>
         <w:tc>
           <w:tcPr>
-            <w:tcW w:w="5955" w:type="dxa"/>
-            <w:tcBorders>
-              <w:top w:val="nil"/>
-              <w:left w:val="nil"/>
+            <w:tcW w:w="0" w:type="auto"/>
+            <w:tcBorders>
+              <w:top w:val="single" w:sz="8" w:space="0" w:color="365F91"/>
+              <w:left w:val="single" w:sz="8" w:space="0" w:color="365F91"/>
               <w:bottom w:val="single" w:sz="8" w:space="0" w:color="365F91"/>
               <w:right w:val="single" w:sz="8" w:space="0" w:color="365F91"/>
             </w:tcBorders>
@@ -3242,39 +3238,43 @@
               <w:bottom w:w="100" w:type="dxa"/>
               <w:right w:w="100" w:type="dxa"/>
             </w:tcMar>
-          </w:tcPr>
-          <w:p>
-            <w:pPr>
-              <w:spacing w:before="240" w:after="240"/>
-              <w:jc w:val="both"/>
-              <w:rPr>
-                <w:rFonts w:ascii="Times New Roman" w:eastAsia="Times New Roman" w:hAnsi="Times New Roman" w:cs="Times New Roman"/>
-                <w:i/>
-                <w:sz w:val="24"/>
-                <w:szCs w:val="24"/>
-              </w:rPr>
-            </w:pPr>
-            <w:r>
-              <w:rPr>
-                <w:rFonts w:ascii="Times New Roman" w:eastAsia="Times New Roman" w:hAnsi="Times New Roman" w:cs="Times New Roman"/>
-                <w:i/>
-                <w:sz w:val="24"/>
-                <w:szCs w:val="24"/>
-              </w:rPr>
-              <w:t>Es el proceso que debe realizar el conductor o la persona que cuente con una tarjeta, con la cual se podrá gestionar tarjeta.</w:t>
+            <w:hideMark/>
+          </w:tcPr>
+          <w:p>
+            <w:pPr>
+              <w:spacing w:before="240" w:after="240" w:line="240" w:lineRule="auto"/>
+              <w:jc w:val="both"/>
+              <w:rPr>
+                <w:rFonts w:ascii="Times New Roman" w:eastAsia="Times New Roman" w:hAnsi="Times New Roman" w:cs="Times New Roman"/>
+                <w:sz w:val="24"/>
+                <w:szCs w:val="24"/>
+                <w:lang w:val="es-EC" w:eastAsia="es-EC"/>
+              </w:rPr>
+            </w:pPr>
+            <w:r>
+              <w:rPr>
+                <w:rFonts w:ascii="Times New Roman" w:eastAsia="Times New Roman" w:hAnsi="Times New Roman" w:cs="Times New Roman"/>
+                <w:i/>
+                <w:iCs/>
+                <w:color w:val="000000"/>
+                <w:sz w:val="24"/>
+                <w:szCs w:val="24"/>
+                <w:lang w:val="es-EC" w:eastAsia="es-EC"/>
+              </w:rPr>
+              <w:t>Es el proceso que debe realizar el conductor o la persona que cuente con una tarjeta, con la cual se podrá realizar diferentes actividades de la tarjeta.</w:t>
             </w:r>
           </w:p>
         </w:tc>
       </w:tr>
       <w:tr>
         <w:trPr>
-          <w:trHeight w:val="1020"/>
+          <w:trHeight w:val="1035"/>
         </w:trPr>
         <w:tc>
           <w:tcPr>
-            <w:tcW w:w="2535" w:type="dxa"/>
-            <w:tcBorders>
-              <w:top w:val="nil"/>
+            <w:tcW w:w="0" w:type="auto"/>
+            <w:tcBorders>
+              <w:top w:val="single" w:sz="8" w:space="0" w:color="365F91"/>
               <w:left w:val="single" w:sz="8" w:space="0" w:color="365F91"/>
               <w:bottom w:val="single" w:sz="8" w:space="0" w:color="365F91"/>
               <w:right w:val="single" w:sz="8" w:space="0" w:color="365F91"/>
@@ -3286,27 +3286,31 @@
               <w:bottom w:w="100" w:type="dxa"/>
               <w:right w:w="100" w:type="dxa"/>
             </w:tcMar>
-          </w:tcPr>
-          <w:p>
-            <w:pPr>
-              <w:spacing w:before="240" w:after="240"/>
+            <w:hideMark/>
+          </w:tcPr>
+          <w:p>
+            <w:pPr>
+              <w:spacing w:before="240" w:after="240" w:line="240" w:lineRule="auto"/>
               <w:ind w:left="420"/>
               <w:jc w:val="both"/>
               <w:rPr>
                 <w:rFonts w:ascii="Times New Roman" w:eastAsia="Times New Roman" w:hAnsi="Times New Roman" w:cs="Times New Roman"/>
-                <w:b/>
-                <w:i/>
-                <w:sz w:val="24"/>
-                <w:szCs w:val="24"/>
-              </w:rPr>
-            </w:pPr>
-            <w:r>
-              <w:rPr>
-                <w:rFonts w:ascii="Times New Roman" w:eastAsia="Times New Roman" w:hAnsi="Times New Roman" w:cs="Times New Roman"/>
-                <w:b/>
-                <w:i/>
-                <w:sz w:val="24"/>
-                <w:szCs w:val="24"/>
+                <w:sz w:val="24"/>
+                <w:szCs w:val="24"/>
+                <w:lang w:val="es-EC" w:eastAsia="es-EC"/>
+              </w:rPr>
+            </w:pPr>
+            <w:r>
+              <w:rPr>
+                <w:rFonts w:ascii="Times New Roman" w:eastAsia="Times New Roman" w:hAnsi="Times New Roman" w:cs="Times New Roman"/>
+                <w:b/>
+                <w:bCs/>
+                <w:i/>
+                <w:iCs/>
+                <w:color w:val="000000"/>
+                <w:sz w:val="24"/>
+                <w:szCs w:val="24"/>
+                <w:lang w:val="es-EC" w:eastAsia="es-EC"/>
               </w:rPr>
               <w:t>Entradas</w:t>
             </w:r>
@@ -3314,10 +3318,10 @@
         </w:tc>
         <w:tc>
           <w:tcPr>
-            <w:tcW w:w="5955" w:type="dxa"/>
-            <w:tcBorders>
-              <w:top w:val="nil"/>
-              <w:left w:val="nil"/>
+            <w:tcW w:w="0" w:type="auto"/>
+            <w:tcBorders>
+              <w:top w:val="single" w:sz="8" w:space="0" w:color="365F91"/>
+              <w:left w:val="single" w:sz="8" w:space="0" w:color="365F91"/>
               <w:bottom w:val="single" w:sz="8" w:space="0" w:color="365F91"/>
               <w:right w:val="single" w:sz="8" w:space="0" w:color="365F91"/>
             </w:tcBorders>
@@ -3327,26 +3331,29 @@
               <w:bottom w:w="100" w:type="dxa"/>
               <w:right w:w="100" w:type="dxa"/>
             </w:tcMar>
-          </w:tcPr>
-          <w:p>
-            <w:pPr>
-              <w:spacing w:before="240" w:after="240"/>
-              <w:jc w:val="both"/>
-              <w:rPr>
-                <w:rFonts w:ascii="Times New Roman" w:eastAsia="Times New Roman" w:hAnsi="Times New Roman" w:cs="Times New Roman"/>
-                <w:i/>
-                <w:sz w:val="24"/>
-                <w:szCs w:val="24"/>
-                <w:highlight w:val="white"/>
-              </w:rPr>
-            </w:pPr>
-            <w:r>
-              <w:rPr>
-                <w:rFonts w:ascii="Times New Roman" w:eastAsia="Times New Roman" w:hAnsi="Times New Roman" w:cs="Times New Roman"/>
-                <w:i/>
-                <w:sz w:val="24"/>
-                <w:szCs w:val="24"/>
-                <w:highlight w:val="white"/>
+            <w:hideMark/>
+          </w:tcPr>
+          <w:p>
+            <w:pPr>
+              <w:spacing w:before="240" w:after="240" w:line="240" w:lineRule="auto"/>
+              <w:jc w:val="both"/>
+              <w:rPr>
+                <w:rFonts w:ascii="Times New Roman" w:eastAsia="Times New Roman" w:hAnsi="Times New Roman" w:cs="Times New Roman"/>
+                <w:sz w:val="24"/>
+                <w:szCs w:val="24"/>
+                <w:lang w:val="es-EC" w:eastAsia="es-EC"/>
+              </w:rPr>
+            </w:pPr>
+            <w:r>
+              <w:rPr>
+                <w:rFonts w:ascii="Times New Roman" w:eastAsia="Times New Roman" w:hAnsi="Times New Roman" w:cs="Times New Roman"/>
+                <w:i/>
+                <w:iCs/>
+                <w:color w:val="000000"/>
+                <w:sz w:val="24"/>
+                <w:szCs w:val="24"/>
+                <w:shd w:val="clear" w:color="auto" w:fill="FFFFFF"/>
+                <w:lang w:val="es-EC" w:eastAsia="es-EC"/>
               </w:rPr>
               <w:t>Código de tarjeta</w:t>
             </w:r>
@@ -3359,9 +3366,9 @@
         </w:trPr>
         <w:tc>
           <w:tcPr>
-            <w:tcW w:w="2535" w:type="dxa"/>
-            <w:tcBorders>
-              <w:top w:val="nil"/>
+            <w:tcW w:w="0" w:type="auto"/>
+            <w:tcBorders>
+              <w:top w:val="single" w:sz="8" w:space="0" w:color="365F91"/>
               <w:left w:val="single" w:sz="8" w:space="0" w:color="365F91"/>
               <w:bottom w:val="single" w:sz="8" w:space="0" w:color="365F91"/>
               <w:right w:val="single" w:sz="8" w:space="0" w:color="365F91"/>
@@ -3373,27 +3380,31 @@
               <w:bottom w:w="100" w:type="dxa"/>
               <w:right w:w="100" w:type="dxa"/>
             </w:tcMar>
-          </w:tcPr>
-          <w:p>
-            <w:pPr>
-              <w:spacing w:before="240" w:after="240"/>
+            <w:hideMark/>
+          </w:tcPr>
+          <w:p>
+            <w:pPr>
+              <w:spacing w:before="240" w:after="240" w:line="240" w:lineRule="auto"/>
               <w:ind w:left="420"/>
               <w:jc w:val="both"/>
               <w:rPr>
                 <w:rFonts w:ascii="Times New Roman" w:eastAsia="Times New Roman" w:hAnsi="Times New Roman" w:cs="Times New Roman"/>
-                <w:b/>
-                <w:i/>
-                <w:sz w:val="24"/>
-                <w:szCs w:val="24"/>
-              </w:rPr>
-            </w:pPr>
-            <w:r>
-              <w:rPr>
-                <w:rFonts w:ascii="Times New Roman" w:eastAsia="Times New Roman" w:hAnsi="Times New Roman" w:cs="Times New Roman"/>
-                <w:b/>
-                <w:i/>
-                <w:sz w:val="24"/>
-                <w:szCs w:val="24"/>
+                <w:sz w:val="24"/>
+                <w:szCs w:val="24"/>
+                <w:lang w:val="es-EC" w:eastAsia="es-EC"/>
+              </w:rPr>
+            </w:pPr>
+            <w:r>
+              <w:rPr>
+                <w:rFonts w:ascii="Times New Roman" w:eastAsia="Times New Roman" w:hAnsi="Times New Roman" w:cs="Times New Roman"/>
+                <w:b/>
+                <w:bCs/>
+                <w:i/>
+                <w:iCs/>
+                <w:color w:val="000000"/>
+                <w:sz w:val="24"/>
+                <w:szCs w:val="24"/>
+                <w:lang w:val="es-EC" w:eastAsia="es-EC"/>
               </w:rPr>
               <w:t>Salidas</w:t>
             </w:r>
@@ -3401,10 +3412,10 @@
         </w:tc>
         <w:tc>
           <w:tcPr>
-            <w:tcW w:w="5955" w:type="dxa"/>
-            <w:tcBorders>
-              <w:top w:val="nil"/>
-              <w:left w:val="nil"/>
+            <w:tcW w:w="0" w:type="auto"/>
+            <w:tcBorders>
+              <w:top w:val="single" w:sz="8" w:space="0" w:color="365F91"/>
+              <w:left w:val="single" w:sz="8" w:space="0" w:color="365F91"/>
               <w:bottom w:val="single" w:sz="8" w:space="0" w:color="365F91"/>
               <w:right w:val="single" w:sz="8" w:space="0" w:color="365F91"/>
             </w:tcBorders>
@@ -3414,71 +3425,101 @@
               <w:bottom w:w="100" w:type="dxa"/>
               <w:right w:w="100" w:type="dxa"/>
             </w:tcMar>
-          </w:tcPr>
-          <w:p>
-            <w:pPr>
-              <w:spacing w:before="240" w:after="240"/>
-              <w:jc w:val="both"/>
-              <w:rPr>
-                <w:rFonts w:ascii="Times New Roman" w:eastAsia="Times New Roman" w:hAnsi="Times New Roman" w:cs="Times New Roman"/>
-                <w:i/>
-                <w:sz w:val="24"/>
-                <w:szCs w:val="24"/>
-                <w:highlight w:val="white"/>
-              </w:rPr>
-            </w:pPr>
+            <w:hideMark/>
+          </w:tcPr>
+          <w:p>
+            <w:pPr>
+              <w:spacing w:before="240" w:after="240" w:line="240" w:lineRule="auto"/>
+              <w:jc w:val="both"/>
+              <w:rPr>
+                <w:rFonts w:ascii="Times New Roman" w:eastAsia="Times New Roman" w:hAnsi="Times New Roman" w:cs="Times New Roman"/>
+                <w:sz w:val="24"/>
+                <w:szCs w:val="24"/>
+                <w:lang w:val="es-EC" w:eastAsia="es-EC"/>
+              </w:rPr>
+            </w:pPr>
+            <w:r>
+              <w:rPr>
+                <w:rFonts w:ascii="Times New Roman" w:eastAsia="Times New Roman" w:hAnsi="Times New Roman" w:cs="Times New Roman"/>
+                <w:i/>
+                <w:iCs/>
+                <w:color w:val="000000"/>
+                <w:sz w:val="24"/>
+                <w:szCs w:val="24"/>
+                <w:shd w:val="clear" w:color="auto" w:fill="FFFFFF"/>
+                <w:lang w:val="es-EC" w:eastAsia="es-EC"/>
+              </w:rPr>
+              <w:t>Visualizar estado, visualizar saldo de la tarjeta</w:t>
+            </w:r>
           </w:p>
         </w:tc>
       </w:tr>
     </w:tbl>
     <w:p>
       <w:pPr>
-        <w:rPr>
-          <w:b/>
+        <w:spacing w:line="240" w:lineRule="auto"/>
+        <w:rPr>
+          <w:rFonts w:ascii="Times New Roman" w:eastAsia="Times New Roman" w:hAnsi="Times New Roman" w:cs="Times New Roman"/>
+          <w:sz w:val="24"/>
+          <w:szCs w:val="24"/>
+          <w:lang w:val="es-EC" w:eastAsia="es-EC"/>
         </w:rPr>
       </w:pPr>
     </w:p>
     <w:p>
       <w:pPr>
-        <w:rPr>
-          <w:b/>
+        <w:spacing w:line="240" w:lineRule="auto"/>
+        <w:rPr>
+          <w:rFonts w:ascii="Times New Roman" w:eastAsia="Times New Roman" w:hAnsi="Times New Roman" w:cs="Times New Roman"/>
+          <w:sz w:val="24"/>
+          <w:szCs w:val="24"/>
+          <w:lang w:val="es-EC" w:eastAsia="es-EC"/>
         </w:rPr>
       </w:pPr>
       <w:r>
         <w:rPr>
+          <w:rFonts w:eastAsia="Times New Roman"/>
           <w:b/>
+          <w:bCs/>
+          <w:color w:val="000000"/>
+          <w:lang w:val="es-EC" w:eastAsia="es-EC"/>
         </w:rPr>
         <w:t>FR-009 Cuando el conductor ingrese el código de la tarjeta, el sistema le permitirá visualizar el estado de la tarjeta.</w:t>
       </w:r>
     </w:p>
-    <w:p/>
+    <w:p>
+      <w:pPr>
+        <w:spacing w:line="240" w:lineRule="auto"/>
+        <w:rPr>
+          <w:rFonts w:ascii="Times New Roman" w:eastAsia="Times New Roman" w:hAnsi="Times New Roman" w:cs="Times New Roman"/>
+          <w:sz w:val="24"/>
+          <w:szCs w:val="24"/>
+          <w:lang w:val="es-EC" w:eastAsia="es-EC"/>
+        </w:rPr>
+      </w:pPr>
+    </w:p>
     <w:tbl>
       <w:tblPr>
-        <w:tblStyle w:val="a7"/>
-        <w:tblW w:w="8490" w:type="dxa"/>
-        <w:tblInd w:w="0" w:type="dxa"/>
-        <w:tblBorders>
-          <w:top w:val="nil"/>
-          <w:left w:val="nil"/>
-          <w:bottom w:val="nil"/>
-          <w:right w:val="nil"/>
-          <w:insideH w:val="nil"/>
-          <w:insideV w:val="nil"/>
-        </w:tblBorders>
-        <w:tblLayout w:type="fixed"/>
-        <w:tblLook w:val="0600" w:firstRow="0" w:lastRow="0" w:firstColumn="0" w:lastColumn="0" w:noHBand="1" w:noVBand="1"/>
+        <w:tblW w:w="0" w:type="auto"/>
+        <w:tblCellMar>
+          <w:top w:w="15" w:type="dxa"/>
+          <w:left w:w="15" w:type="dxa"/>
+          <w:bottom w:w="15" w:type="dxa"/>
+          <w:right w:w="15" w:type="dxa"/>
+        </w:tblCellMar>
+        <w:tblLook w:val="04A0" w:firstRow="1" w:lastRow="0" w:firstColumn="1" w:lastColumn="0" w:noHBand="0" w:noVBand="1"/>
       </w:tblPr>
       <w:tblGrid>
-        <w:gridCol w:w="2535"/>
-        <w:gridCol w:w="5955"/>
+        <w:gridCol w:w="2202"/>
+        <w:gridCol w:w="6807"/>
       </w:tblGrid>
       <w:tr>
         <w:trPr>
-          <w:trHeight w:val="600"/>
+          <w:trHeight w:val="615"/>
         </w:trPr>
         <w:tc>
           <w:tcPr>
-            <w:tcW w:w="2535" w:type="dxa"/>
+            <w:tcW w:w="0" w:type="auto"/>
             <w:tcBorders>
               <w:top w:val="single" w:sz="8" w:space="0" w:color="365F91"/>
               <w:left w:val="single" w:sz="8" w:space="0" w:color="365F91"/>
@@ -3492,27 +3533,31 @@
               <w:bottom w:w="100" w:type="dxa"/>
               <w:right w:w="100" w:type="dxa"/>
             </w:tcMar>
-          </w:tcPr>
-          <w:p>
-            <w:pPr>
-              <w:spacing w:before="240" w:after="240"/>
+            <w:hideMark/>
+          </w:tcPr>
+          <w:p>
+            <w:pPr>
+              <w:spacing w:before="240" w:after="240" w:line="240" w:lineRule="auto"/>
               <w:ind w:left="420"/>
               <w:jc w:val="both"/>
               <w:rPr>
                 <w:rFonts w:ascii="Times New Roman" w:eastAsia="Times New Roman" w:hAnsi="Times New Roman" w:cs="Times New Roman"/>
-                <w:b/>
-                <w:i/>
-                <w:sz w:val="24"/>
-                <w:szCs w:val="24"/>
-              </w:rPr>
-            </w:pPr>
-            <w:r>
-              <w:rPr>
-                <w:rFonts w:ascii="Times New Roman" w:eastAsia="Times New Roman" w:hAnsi="Times New Roman" w:cs="Times New Roman"/>
-                <w:b/>
-                <w:i/>
-                <w:sz w:val="24"/>
-                <w:szCs w:val="24"/>
+                <w:sz w:val="24"/>
+                <w:szCs w:val="24"/>
+                <w:lang w:val="es-EC" w:eastAsia="es-EC"/>
+              </w:rPr>
+            </w:pPr>
+            <w:r>
+              <w:rPr>
+                <w:rFonts w:ascii="Times New Roman" w:eastAsia="Times New Roman" w:hAnsi="Times New Roman" w:cs="Times New Roman"/>
+                <w:b/>
+                <w:bCs/>
+                <w:i/>
+                <w:iCs/>
+                <w:color w:val="000000"/>
+                <w:sz w:val="24"/>
+                <w:szCs w:val="24"/>
+                <w:lang w:val="es-EC" w:eastAsia="es-EC"/>
               </w:rPr>
               <w:lastRenderedPageBreak/>
               <w:t>Id. Requerimiento</w:t>
@@ -3521,10 +3566,10 @@
         </w:tc>
         <w:tc>
           <w:tcPr>
-            <w:tcW w:w="5955" w:type="dxa"/>
-            <w:tcBorders>
-              <w:top w:val="single" w:sz="8" w:space="0" w:color="365F91"/>
-              <w:left w:val="nil"/>
+            <w:tcW w:w="0" w:type="auto"/>
+            <w:tcBorders>
+              <w:top w:val="single" w:sz="8" w:space="0" w:color="365F91"/>
+              <w:left w:val="single" w:sz="8" w:space="0" w:color="365F91"/>
               <w:bottom w:val="single" w:sz="8" w:space="0" w:color="365F91"/>
               <w:right w:val="single" w:sz="8" w:space="0" w:color="365F91"/>
             </w:tcBorders>
@@ -3534,24 +3579,28 @@
               <w:bottom w:w="100" w:type="dxa"/>
               <w:right w:w="100" w:type="dxa"/>
             </w:tcMar>
-          </w:tcPr>
-          <w:p>
-            <w:pPr>
-              <w:spacing w:before="240" w:after="120"/>
-              <w:jc w:val="both"/>
-              <w:rPr>
-                <w:rFonts w:ascii="Times New Roman" w:eastAsia="Times New Roman" w:hAnsi="Times New Roman" w:cs="Times New Roman"/>
-                <w:i/>
-                <w:sz w:val="24"/>
-                <w:szCs w:val="24"/>
-              </w:rPr>
-            </w:pPr>
-            <w:r>
-              <w:rPr>
-                <w:rFonts w:ascii="Times New Roman" w:eastAsia="Times New Roman" w:hAnsi="Times New Roman" w:cs="Times New Roman"/>
-                <w:i/>
-                <w:sz w:val="24"/>
-                <w:szCs w:val="24"/>
+            <w:hideMark/>
+          </w:tcPr>
+          <w:p>
+            <w:pPr>
+              <w:spacing w:before="240" w:after="120" w:line="240" w:lineRule="auto"/>
+              <w:jc w:val="both"/>
+              <w:rPr>
+                <w:rFonts w:ascii="Times New Roman" w:eastAsia="Times New Roman" w:hAnsi="Times New Roman" w:cs="Times New Roman"/>
+                <w:sz w:val="24"/>
+                <w:szCs w:val="24"/>
+                <w:lang w:val="es-EC" w:eastAsia="es-EC"/>
+              </w:rPr>
+            </w:pPr>
+            <w:r>
+              <w:rPr>
+                <w:rFonts w:ascii="Times New Roman" w:eastAsia="Times New Roman" w:hAnsi="Times New Roman" w:cs="Times New Roman"/>
+                <w:i/>
+                <w:iCs/>
+                <w:color w:val="000000"/>
+                <w:sz w:val="24"/>
+                <w:szCs w:val="24"/>
+                <w:lang w:val="es-EC" w:eastAsia="es-EC"/>
               </w:rPr>
               <w:t>FR-009</w:t>
             </w:r>
@@ -3564,9 +3613,9 @@
         </w:trPr>
         <w:tc>
           <w:tcPr>
-            <w:tcW w:w="2535" w:type="dxa"/>
-            <w:tcBorders>
-              <w:top w:val="nil"/>
+            <w:tcW w:w="0" w:type="auto"/>
+            <w:tcBorders>
+              <w:top w:val="single" w:sz="8" w:space="0" w:color="365F91"/>
               <w:left w:val="single" w:sz="8" w:space="0" w:color="365F91"/>
               <w:bottom w:val="single" w:sz="8" w:space="0" w:color="365F91"/>
               <w:right w:val="single" w:sz="8" w:space="0" w:color="365F91"/>
@@ -3578,27 +3627,31 @@
               <w:bottom w:w="100" w:type="dxa"/>
               <w:right w:w="100" w:type="dxa"/>
             </w:tcMar>
-          </w:tcPr>
-          <w:p>
-            <w:pPr>
-              <w:spacing w:before="240" w:after="240"/>
+            <w:hideMark/>
+          </w:tcPr>
+          <w:p>
+            <w:pPr>
+              <w:spacing w:before="240" w:after="240" w:line="240" w:lineRule="auto"/>
               <w:ind w:left="420"/>
               <w:jc w:val="both"/>
               <w:rPr>
                 <w:rFonts w:ascii="Times New Roman" w:eastAsia="Times New Roman" w:hAnsi="Times New Roman" w:cs="Times New Roman"/>
-                <w:b/>
-                <w:i/>
-                <w:sz w:val="24"/>
-                <w:szCs w:val="24"/>
-              </w:rPr>
-            </w:pPr>
-            <w:r>
-              <w:rPr>
-                <w:rFonts w:ascii="Times New Roman" w:eastAsia="Times New Roman" w:hAnsi="Times New Roman" w:cs="Times New Roman"/>
-                <w:b/>
-                <w:i/>
-                <w:sz w:val="24"/>
-                <w:szCs w:val="24"/>
+                <w:sz w:val="24"/>
+                <w:szCs w:val="24"/>
+                <w:lang w:val="es-EC" w:eastAsia="es-EC"/>
+              </w:rPr>
+            </w:pPr>
+            <w:r>
+              <w:rPr>
+                <w:rFonts w:ascii="Times New Roman" w:eastAsia="Times New Roman" w:hAnsi="Times New Roman" w:cs="Times New Roman"/>
+                <w:b/>
+                <w:bCs/>
+                <w:i/>
+                <w:iCs/>
+                <w:color w:val="000000"/>
+                <w:sz w:val="24"/>
+                <w:szCs w:val="24"/>
+                <w:lang w:val="es-EC" w:eastAsia="es-EC"/>
               </w:rPr>
               <w:t>Descripción</w:t>
             </w:r>
@@ -3606,10 +3659,10 @@
         </w:tc>
         <w:tc>
           <w:tcPr>
-            <w:tcW w:w="5955" w:type="dxa"/>
-            <w:tcBorders>
-              <w:top w:val="nil"/>
-              <w:left w:val="nil"/>
+            <w:tcW w:w="0" w:type="auto"/>
+            <w:tcBorders>
+              <w:top w:val="single" w:sz="8" w:space="0" w:color="365F91"/>
+              <w:left w:val="single" w:sz="8" w:space="0" w:color="365F91"/>
               <w:bottom w:val="single" w:sz="8" w:space="0" w:color="365F91"/>
               <w:right w:val="single" w:sz="8" w:space="0" w:color="365F91"/>
             </w:tcBorders>
@@ -3619,39 +3672,43 @@
               <w:bottom w:w="100" w:type="dxa"/>
               <w:right w:w="100" w:type="dxa"/>
             </w:tcMar>
-          </w:tcPr>
-          <w:p>
-            <w:pPr>
-              <w:spacing w:before="240" w:after="240"/>
-              <w:jc w:val="both"/>
-              <w:rPr>
-                <w:rFonts w:ascii="Times New Roman" w:eastAsia="Times New Roman" w:hAnsi="Times New Roman" w:cs="Times New Roman"/>
-                <w:i/>
-                <w:sz w:val="24"/>
-                <w:szCs w:val="24"/>
-              </w:rPr>
-            </w:pPr>
-            <w:r>
-              <w:rPr>
-                <w:rFonts w:ascii="Times New Roman" w:eastAsia="Times New Roman" w:hAnsi="Times New Roman" w:cs="Times New Roman"/>
-                <w:i/>
-                <w:sz w:val="24"/>
-                <w:szCs w:val="24"/>
-              </w:rPr>
-              <w:t xml:space="preserve">Es el proceso que debe realizar el conductor o la persona que cuente con una tarjeta, para poder visualizar el estado (activo/inactivo) en el que se encuentra la tarjeta. </w:t>
+            <w:hideMark/>
+          </w:tcPr>
+          <w:p>
+            <w:pPr>
+              <w:spacing w:before="240" w:after="240" w:line="240" w:lineRule="auto"/>
+              <w:jc w:val="both"/>
+              <w:rPr>
+                <w:rFonts w:ascii="Times New Roman" w:eastAsia="Times New Roman" w:hAnsi="Times New Roman" w:cs="Times New Roman"/>
+                <w:sz w:val="24"/>
+                <w:szCs w:val="24"/>
+                <w:lang w:val="es-EC" w:eastAsia="es-EC"/>
+              </w:rPr>
+            </w:pPr>
+            <w:r>
+              <w:rPr>
+                <w:rFonts w:ascii="Times New Roman" w:eastAsia="Times New Roman" w:hAnsi="Times New Roman" w:cs="Times New Roman"/>
+                <w:i/>
+                <w:iCs/>
+                <w:color w:val="000000"/>
+                <w:sz w:val="24"/>
+                <w:szCs w:val="24"/>
+                <w:lang w:val="es-EC" w:eastAsia="es-EC"/>
+              </w:rPr>
+              <w:t>Es el proceso que debe realizar el conductor o la persona que cuente con una tarjeta, para poder visualizar el estado (activo/inactivo) en el que se encuentra la tarjeta. </w:t>
             </w:r>
           </w:p>
         </w:tc>
       </w:tr>
       <w:tr>
         <w:trPr>
-          <w:trHeight w:val="1020"/>
+          <w:trHeight w:val="1035"/>
         </w:trPr>
         <w:tc>
           <w:tcPr>
-            <w:tcW w:w="2535" w:type="dxa"/>
-            <w:tcBorders>
-              <w:top w:val="nil"/>
+            <w:tcW w:w="0" w:type="auto"/>
+            <w:tcBorders>
+              <w:top w:val="single" w:sz="8" w:space="0" w:color="365F91"/>
               <w:left w:val="single" w:sz="8" w:space="0" w:color="365F91"/>
               <w:bottom w:val="single" w:sz="8" w:space="0" w:color="365F91"/>
               <w:right w:val="single" w:sz="8" w:space="0" w:color="365F91"/>
@@ -3663,27 +3720,31 @@
               <w:bottom w:w="100" w:type="dxa"/>
               <w:right w:w="100" w:type="dxa"/>
             </w:tcMar>
-          </w:tcPr>
-          <w:p>
-            <w:pPr>
-              <w:spacing w:before="240" w:after="240"/>
+            <w:hideMark/>
+          </w:tcPr>
+          <w:p>
+            <w:pPr>
+              <w:spacing w:before="240" w:after="240" w:line="240" w:lineRule="auto"/>
               <w:ind w:left="420"/>
               <w:jc w:val="both"/>
               <w:rPr>
                 <w:rFonts w:ascii="Times New Roman" w:eastAsia="Times New Roman" w:hAnsi="Times New Roman" w:cs="Times New Roman"/>
-                <w:b/>
-                <w:i/>
-                <w:sz w:val="24"/>
-                <w:szCs w:val="24"/>
-              </w:rPr>
-            </w:pPr>
-            <w:r>
-              <w:rPr>
-                <w:rFonts w:ascii="Times New Roman" w:eastAsia="Times New Roman" w:hAnsi="Times New Roman" w:cs="Times New Roman"/>
-                <w:b/>
-                <w:i/>
-                <w:sz w:val="24"/>
-                <w:szCs w:val="24"/>
+                <w:sz w:val="24"/>
+                <w:szCs w:val="24"/>
+                <w:lang w:val="es-EC" w:eastAsia="es-EC"/>
+              </w:rPr>
+            </w:pPr>
+            <w:r>
+              <w:rPr>
+                <w:rFonts w:ascii="Times New Roman" w:eastAsia="Times New Roman" w:hAnsi="Times New Roman" w:cs="Times New Roman"/>
+                <w:b/>
+                <w:bCs/>
+                <w:i/>
+                <w:iCs/>
+                <w:color w:val="000000"/>
+                <w:sz w:val="24"/>
+                <w:szCs w:val="24"/>
+                <w:lang w:val="es-EC" w:eastAsia="es-EC"/>
               </w:rPr>
               <w:t>Entradas</w:t>
             </w:r>
@@ -3691,10 +3752,10 @@
         </w:tc>
         <w:tc>
           <w:tcPr>
-            <w:tcW w:w="5955" w:type="dxa"/>
-            <w:tcBorders>
-              <w:top w:val="nil"/>
-              <w:left w:val="nil"/>
+            <w:tcW w:w="0" w:type="auto"/>
+            <w:tcBorders>
+              <w:top w:val="single" w:sz="8" w:space="0" w:color="365F91"/>
+              <w:left w:val="single" w:sz="8" w:space="0" w:color="365F91"/>
               <w:bottom w:val="single" w:sz="8" w:space="0" w:color="365F91"/>
               <w:right w:val="single" w:sz="8" w:space="0" w:color="365F91"/>
             </w:tcBorders>
@@ -3704,26 +3765,29 @@
               <w:bottom w:w="100" w:type="dxa"/>
               <w:right w:w="100" w:type="dxa"/>
             </w:tcMar>
-          </w:tcPr>
-          <w:p>
-            <w:pPr>
-              <w:spacing w:before="240" w:after="240"/>
-              <w:jc w:val="both"/>
-              <w:rPr>
-                <w:rFonts w:ascii="Times New Roman" w:eastAsia="Times New Roman" w:hAnsi="Times New Roman" w:cs="Times New Roman"/>
-                <w:i/>
-                <w:sz w:val="24"/>
-                <w:szCs w:val="24"/>
-                <w:highlight w:val="white"/>
-              </w:rPr>
-            </w:pPr>
-            <w:r>
-              <w:rPr>
-                <w:rFonts w:ascii="Times New Roman" w:eastAsia="Times New Roman" w:hAnsi="Times New Roman" w:cs="Times New Roman"/>
-                <w:i/>
-                <w:sz w:val="24"/>
-                <w:szCs w:val="24"/>
-                <w:highlight w:val="white"/>
+            <w:hideMark/>
+          </w:tcPr>
+          <w:p>
+            <w:pPr>
+              <w:spacing w:before="240" w:after="240" w:line="240" w:lineRule="auto"/>
+              <w:jc w:val="both"/>
+              <w:rPr>
+                <w:rFonts w:ascii="Times New Roman" w:eastAsia="Times New Roman" w:hAnsi="Times New Roman" w:cs="Times New Roman"/>
+                <w:sz w:val="24"/>
+                <w:szCs w:val="24"/>
+                <w:lang w:val="es-EC" w:eastAsia="es-EC"/>
+              </w:rPr>
+            </w:pPr>
+            <w:r>
+              <w:rPr>
+                <w:rFonts w:ascii="Times New Roman" w:eastAsia="Times New Roman" w:hAnsi="Times New Roman" w:cs="Times New Roman"/>
+                <w:i/>
+                <w:iCs/>
+                <w:color w:val="000000"/>
+                <w:sz w:val="24"/>
+                <w:szCs w:val="24"/>
+                <w:shd w:val="clear" w:color="auto" w:fill="FFFFFF"/>
+                <w:lang w:val="es-EC" w:eastAsia="es-EC"/>
               </w:rPr>
               <w:t>Código de tarjeta ingresado</w:t>
             </w:r>
@@ -3736,9 +3800,9 @@
         </w:trPr>
         <w:tc>
           <w:tcPr>
-            <w:tcW w:w="2535" w:type="dxa"/>
-            <w:tcBorders>
-              <w:top w:val="nil"/>
+            <w:tcW w:w="0" w:type="auto"/>
+            <w:tcBorders>
+              <w:top w:val="single" w:sz="8" w:space="0" w:color="365F91"/>
               <w:left w:val="single" w:sz="8" w:space="0" w:color="365F91"/>
               <w:bottom w:val="single" w:sz="8" w:space="0" w:color="365F91"/>
               <w:right w:val="single" w:sz="8" w:space="0" w:color="365F91"/>
@@ -3750,27 +3814,31 @@
               <w:bottom w:w="100" w:type="dxa"/>
               <w:right w:w="100" w:type="dxa"/>
             </w:tcMar>
-          </w:tcPr>
-          <w:p>
-            <w:pPr>
-              <w:spacing w:before="240" w:after="240"/>
+            <w:hideMark/>
+          </w:tcPr>
+          <w:p>
+            <w:pPr>
+              <w:spacing w:before="240" w:after="240" w:line="240" w:lineRule="auto"/>
               <w:ind w:left="420"/>
               <w:jc w:val="both"/>
               <w:rPr>
                 <w:rFonts w:ascii="Times New Roman" w:eastAsia="Times New Roman" w:hAnsi="Times New Roman" w:cs="Times New Roman"/>
-                <w:b/>
-                <w:i/>
-                <w:sz w:val="24"/>
-                <w:szCs w:val="24"/>
-              </w:rPr>
-            </w:pPr>
-            <w:r>
-              <w:rPr>
-                <w:rFonts w:ascii="Times New Roman" w:eastAsia="Times New Roman" w:hAnsi="Times New Roman" w:cs="Times New Roman"/>
-                <w:b/>
-                <w:i/>
-                <w:sz w:val="24"/>
-                <w:szCs w:val="24"/>
+                <w:sz w:val="24"/>
+                <w:szCs w:val="24"/>
+                <w:lang w:val="es-EC" w:eastAsia="es-EC"/>
+              </w:rPr>
+            </w:pPr>
+            <w:r>
+              <w:rPr>
+                <w:rFonts w:ascii="Times New Roman" w:eastAsia="Times New Roman" w:hAnsi="Times New Roman" w:cs="Times New Roman"/>
+                <w:b/>
+                <w:bCs/>
+                <w:i/>
+                <w:iCs/>
+                <w:color w:val="000000"/>
+                <w:sz w:val="24"/>
+                <w:szCs w:val="24"/>
+                <w:lang w:val="es-EC" w:eastAsia="es-EC"/>
               </w:rPr>
               <w:t>Salidas</w:t>
             </w:r>
@@ -3778,10 +3846,10 @@
         </w:tc>
         <w:tc>
           <w:tcPr>
-            <w:tcW w:w="5955" w:type="dxa"/>
-            <w:tcBorders>
-              <w:top w:val="nil"/>
-              <w:left w:val="nil"/>
+            <w:tcW w:w="0" w:type="auto"/>
+            <w:tcBorders>
+              <w:top w:val="single" w:sz="8" w:space="0" w:color="365F91"/>
+              <w:left w:val="single" w:sz="8" w:space="0" w:color="365F91"/>
               <w:bottom w:val="single" w:sz="8" w:space="0" w:color="365F91"/>
               <w:right w:val="single" w:sz="8" w:space="0" w:color="365F91"/>
             </w:tcBorders>
@@ -3791,28 +3859,31 @@
               <w:bottom w:w="100" w:type="dxa"/>
               <w:right w:w="100" w:type="dxa"/>
             </w:tcMar>
-          </w:tcPr>
-          <w:p>
-            <w:pPr>
-              <w:spacing w:before="240" w:after="240"/>
-              <w:jc w:val="both"/>
-              <w:rPr>
-                <w:rFonts w:ascii="Times New Roman" w:eastAsia="Times New Roman" w:hAnsi="Times New Roman" w:cs="Times New Roman"/>
-                <w:i/>
-                <w:sz w:val="24"/>
-                <w:szCs w:val="24"/>
-                <w:highlight w:val="white"/>
-              </w:rPr>
-            </w:pPr>
-            <w:r>
-              <w:rPr>
-                <w:rFonts w:ascii="Times New Roman" w:eastAsia="Times New Roman" w:hAnsi="Times New Roman" w:cs="Times New Roman"/>
-                <w:i/>
-                <w:sz w:val="24"/>
-                <w:szCs w:val="24"/>
-                <w:highlight w:val="white"/>
-              </w:rPr>
-              <w:t>Estado de la tarjeta (activo/inactivo)</w:t>
+            <w:hideMark/>
+          </w:tcPr>
+          <w:p>
+            <w:pPr>
+              <w:spacing w:before="240" w:after="240" w:line="240" w:lineRule="auto"/>
+              <w:jc w:val="both"/>
+              <w:rPr>
+                <w:rFonts w:ascii="Times New Roman" w:eastAsia="Times New Roman" w:hAnsi="Times New Roman" w:cs="Times New Roman"/>
+                <w:sz w:val="24"/>
+                <w:szCs w:val="24"/>
+                <w:lang w:val="es-EC" w:eastAsia="es-EC"/>
+              </w:rPr>
+            </w:pPr>
+            <w:r>
+              <w:rPr>
+                <w:rFonts w:ascii="Times New Roman" w:eastAsia="Times New Roman" w:hAnsi="Times New Roman" w:cs="Times New Roman"/>
+                <w:i/>
+                <w:iCs/>
+                <w:color w:val="000000"/>
+                <w:sz w:val="24"/>
+                <w:szCs w:val="24"/>
+                <w:shd w:val="clear" w:color="auto" w:fill="FFFFFF"/>
+                <w:lang w:val="es-EC" w:eastAsia="es-EC"/>
+              </w:rPr>
+              <w:t>Visualizar estado de la tarjeta (activo/inactivo)</w:t>
             </w:r>
           </w:p>
         </w:tc>
@@ -3820,52 +3891,69 @@
     </w:tbl>
     <w:p>
       <w:pPr>
-        <w:rPr>
-          <w:b/>
+        <w:spacing w:line="240" w:lineRule="auto"/>
+        <w:rPr>
+          <w:rFonts w:ascii="Times New Roman" w:eastAsia="Times New Roman" w:hAnsi="Times New Roman" w:cs="Times New Roman"/>
+          <w:sz w:val="24"/>
+          <w:szCs w:val="24"/>
+          <w:lang w:val="es-EC" w:eastAsia="es-EC"/>
         </w:rPr>
       </w:pPr>
     </w:p>
     <w:p>
       <w:pPr>
-        <w:rPr>
-          <w:b/>
+        <w:spacing w:line="240" w:lineRule="auto"/>
+        <w:rPr>
+          <w:rFonts w:ascii="Times New Roman" w:eastAsia="Times New Roman" w:hAnsi="Times New Roman" w:cs="Times New Roman"/>
+          <w:sz w:val="24"/>
+          <w:szCs w:val="24"/>
+          <w:lang w:val="es-EC" w:eastAsia="es-EC"/>
         </w:rPr>
       </w:pPr>
       <w:r>
         <w:rPr>
+          <w:rFonts w:eastAsia="Times New Roman"/>
           <w:b/>
+          <w:bCs/>
+          <w:color w:val="000000"/>
+          <w:lang w:val="es-EC" w:eastAsia="es-EC"/>
         </w:rPr>
         <w:t>FR-010 Cuando el conductor ingrese el código de la tarjeta, el sistema le permitirá visualizar el saldo de la tarjeta</w:t>
       </w:r>
     </w:p>
-    <w:p/>
+    <w:p>
+      <w:pPr>
+        <w:spacing w:line="240" w:lineRule="auto"/>
+        <w:rPr>
+          <w:rFonts w:ascii="Times New Roman" w:eastAsia="Times New Roman" w:hAnsi="Times New Roman" w:cs="Times New Roman"/>
+          <w:sz w:val="24"/>
+          <w:szCs w:val="24"/>
+          <w:lang w:val="es-EC" w:eastAsia="es-EC"/>
+        </w:rPr>
+      </w:pPr>
+    </w:p>
     <w:tbl>
       <w:tblPr>
-        <w:tblStyle w:val="a8"/>
-        <w:tblW w:w="8490" w:type="dxa"/>
-        <w:tblInd w:w="0" w:type="dxa"/>
-        <w:tblBorders>
-          <w:top w:val="nil"/>
-          <w:left w:val="nil"/>
-          <w:bottom w:val="nil"/>
-          <w:right w:val="nil"/>
-          <w:insideH w:val="nil"/>
-          <w:insideV w:val="nil"/>
-        </w:tblBorders>
-        <w:tblLayout w:type="fixed"/>
-        <w:tblLook w:val="0600" w:firstRow="0" w:lastRow="0" w:firstColumn="0" w:lastColumn="0" w:noHBand="1" w:noVBand="1"/>
+        <w:tblW w:w="0" w:type="auto"/>
+        <w:tblCellMar>
+          <w:top w:w="15" w:type="dxa"/>
+          <w:left w:w="15" w:type="dxa"/>
+          <w:bottom w:w="15" w:type="dxa"/>
+          <w:right w:w="15" w:type="dxa"/>
+        </w:tblCellMar>
+        <w:tblLook w:val="04A0" w:firstRow="1" w:lastRow="0" w:firstColumn="1" w:lastColumn="0" w:noHBand="0" w:noVBand="1"/>
       </w:tblPr>
       <w:tblGrid>
-        <w:gridCol w:w="2535"/>
-        <w:gridCol w:w="5955"/>
+        <w:gridCol w:w="2231"/>
+        <w:gridCol w:w="6778"/>
       </w:tblGrid>
       <w:tr>
         <w:trPr>
-          <w:trHeight w:val="600"/>
+          <w:trHeight w:val="615"/>
         </w:trPr>
         <w:tc>
           <w:tcPr>
-            <w:tcW w:w="2535" w:type="dxa"/>
+            <w:tcW w:w="0" w:type="auto"/>
             <w:tcBorders>
               <w:top w:val="single" w:sz="8" w:space="0" w:color="365F91"/>
               <w:left w:val="single" w:sz="8" w:space="0" w:color="365F91"/>
@@ -3879,27 +3967,31 @@
               <w:bottom w:w="100" w:type="dxa"/>
               <w:right w:w="100" w:type="dxa"/>
             </w:tcMar>
-          </w:tcPr>
-          <w:p>
-            <w:pPr>
-              <w:spacing w:before="240" w:after="240"/>
+            <w:hideMark/>
+          </w:tcPr>
+          <w:p>
+            <w:pPr>
+              <w:spacing w:before="240" w:after="240" w:line="240" w:lineRule="auto"/>
               <w:ind w:left="420"/>
               <w:jc w:val="both"/>
               <w:rPr>
                 <w:rFonts w:ascii="Times New Roman" w:eastAsia="Times New Roman" w:hAnsi="Times New Roman" w:cs="Times New Roman"/>
-                <w:b/>
-                <w:i/>
-                <w:sz w:val="24"/>
-                <w:szCs w:val="24"/>
-              </w:rPr>
-            </w:pPr>
-            <w:r>
-              <w:rPr>
-                <w:rFonts w:ascii="Times New Roman" w:eastAsia="Times New Roman" w:hAnsi="Times New Roman" w:cs="Times New Roman"/>
-                <w:b/>
-                <w:i/>
-                <w:sz w:val="24"/>
-                <w:szCs w:val="24"/>
+                <w:sz w:val="24"/>
+                <w:szCs w:val="24"/>
+                <w:lang w:val="es-EC" w:eastAsia="es-EC"/>
+              </w:rPr>
+            </w:pPr>
+            <w:r>
+              <w:rPr>
+                <w:rFonts w:ascii="Times New Roman" w:eastAsia="Times New Roman" w:hAnsi="Times New Roman" w:cs="Times New Roman"/>
+                <w:b/>
+                <w:bCs/>
+                <w:i/>
+                <w:iCs/>
+                <w:color w:val="000000"/>
+                <w:sz w:val="24"/>
+                <w:szCs w:val="24"/>
+                <w:lang w:val="es-EC" w:eastAsia="es-EC"/>
               </w:rPr>
               <w:t>Id. Requerimiento</w:t>
             </w:r>
@@ -3907,10 +3999,10 @@
         </w:tc>
         <w:tc>
           <w:tcPr>
-            <w:tcW w:w="5955" w:type="dxa"/>
-            <w:tcBorders>
-              <w:top w:val="single" w:sz="8" w:space="0" w:color="365F91"/>
-              <w:left w:val="nil"/>
+            <w:tcW w:w="0" w:type="auto"/>
+            <w:tcBorders>
+              <w:top w:val="single" w:sz="8" w:space="0" w:color="365F91"/>
+              <w:left w:val="single" w:sz="8" w:space="0" w:color="365F91"/>
               <w:bottom w:val="single" w:sz="8" w:space="0" w:color="365F91"/>
               <w:right w:val="single" w:sz="8" w:space="0" w:color="365F91"/>
             </w:tcBorders>
@@ -3920,24 +4012,28 @@
               <w:bottom w:w="100" w:type="dxa"/>
               <w:right w:w="100" w:type="dxa"/>
             </w:tcMar>
-          </w:tcPr>
-          <w:p>
-            <w:pPr>
-              <w:spacing w:before="240" w:after="120"/>
-              <w:jc w:val="both"/>
-              <w:rPr>
-                <w:rFonts w:ascii="Times New Roman" w:eastAsia="Times New Roman" w:hAnsi="Times New Roman" w:cs="Times New Roman"/>
-                <w:i/>
-                <w:sz w:val="24"/>
-                <w:szCs w:val="24"/>
-              </w:rPr>
-            </w:pPr>
-            <w:r>
-              <w:rPr>
-                <w:rFonts w:ascii="Times New Roman" w:eastAsia="Times New Roman" w:hAnsi="Times New Roman" w:cs="Times New Roman"/>
-                <w:i/>
-                <w:sz w:val="24"/>
-                <w:szCs w:val="24"/>
+            <w:hideMark/>
+          </w:tcPr>
+          <w:p>
+            <w:pPr>
+              <w:spacing w:before="240" w:after="120" w:line="240" w:lineRule="auto"/>
+              <w:jc w:val="both"/>
+              <w:rPr>
+                <w:rFonts w:ascii="Times New Roman" w:eastAsia="Times New Roman" w:hAnsi="Times New Roman" w:cs="Times New Roman"/>
+                <w:sz w:val="24"/>
+                <w:szCs w:val="24"/>
+                <w:lang w:val="es-EC" w:eastAsia="es-EC"/>
+              </w:rPr>
+            </w:pPr>
+            <w:r>
+              <w:rPr>
+                <w:rFonts w:ascii="Times New Roman" w:eastAsia="Times New Roman" w:hAnsi="Times New Roman" w:cs="Times New Roman"/>
+                <w:i/>
+                <w:iCs/>
+                <w:color w:val="000000"/>
+                <w:sz w:val="24"/>
+                <w:szCs w:val="24"/>
+                <w:lang w:val="es-EC" w:eastAsia="es-EC"/>
               </w:rPr>
               <w:t>FR-010</w:t>
             </w:r>
@@ -3950,9 +4046,9 @@
         </w:trPr>
         <w:tc>
           <w:tcPr>
-            <w:tcW w:w="2535" w:type="dxa"/>
-            <w:tcBorders>
-              <w:top w:val="nil"/>
+            <w:tcW w:w="0" w:type="auto"/>
+            <w:tcBorders>
+              <w:top w:val="single" w:sz="8" w:space="0" w:color="365F91"/>
               <w:left w:val="single" w:sz="8" w:space="0" w:color="365F91"/>
               <w:bottom w:val="single" w:sz="8" w:space="0" w:color="365F91"/>
               <w:right w:val="single" w:sz="8" w:space="0" w:color="365F91"/>
@@ -3964,27 +4060,31 @@
               <w:bottom w:w="100" w:type="dxa"/>
               <w:right w:w="100" w:type="dxa"/>
             </w:tcMar>
-          </w:tcPr>
-          <w:p>
-            <w:pPr>
-              <w:spacing w:before="240" w:after="240"/>
+            <w:hideMark/>
+          </w:tcPr>
+          <w:p>
+            <w:pPr>
+              <w:spacing w:before="240" w:after="240" w:line="240" w:lineRule="auto"/>
               <w:ind w:left="420"/>
               <w:jc w:val="both"/>
               <w:rPr>
                 <w:rFonts w:ascii="Times New Roman" w:eastAsia="Times New Roman" w:hAnsi="Times New Roman" w:cs="Times New Roman"/>
-                <w:b/>
-                <w:i/>
-                <w:sz w:val="24"/>
-                <w:szCs w:val="24"/>
-              </w:rPr>
-            </w:pPr>
-            <w:r>
-              <w:rPr>
-                <w:rFonts w:ascii="Times New Roman" w:eastAsia="Times New Roman" w:hAnsi="Times New Roman" w:cs="Times New Roman"/>
-                <w:b/>
-                <w:i/>
-                <w:sz w:val="24"/>
-                <w:szCs w:val="24"/>
+                <w:sz w:val="24"/>
+                <w:szCs w:val="24"/>
+                <w:lang w:val="es-EC" w:eastAsia="es-EC"/>
+              </w:rPr>
+            </w:pPr>
+            <w:r>
+              <w:rPr>
+                <w:rFonts w:ascii="Times New Roman" w:eastAsia="Times New Roman" w:hAnsi="Times New Roman" w:cs="Times New Roman"/>
+                <w:b/>
+                <w:bCs/>
+                <w:i/>
+                <w:iCs/>
+                <w:color w:val="000000"/>
+                <w:sz w:val="24"/>
+                <w:szCs w:val="24"/>
+                <w:lang w:val="es-EC" w:eastAsia="es-EC"/>
               </w:rPr>
               <w:t>Descripción</w:t>
             </w:r>
@@ -3992,10 +4092,10 @@
         </w:tc>
         <w:tc>
           <w:tcPr>
-            <w:tcW w:w="5955" w:type="dxa"/>
-            <w:tcBorders>
-              <w:top w:val="nil"/>
-              <w:left w:val="nil"/>
+            <w:tcW w:w="0" w:type="auto"/>
+            <w:tcBorders>
+              <w:top w:val="single" w:sz="8" w:space="0" w:color="365F91"/>
+              <w:left w:val="single" w:sz="8" w:space="0" w:color="365F91"/>
               <w:bottom w:val="single" w:sz="8" w:space="0" w:color="365F91"/>
               <w:right w:val="single" w:sz="8" w:space="0" w:color="365F91"/>
             </w:tcBorders>
@@ -4005,59 +4105,67 @@
               <w:bottom w:w="100" w:type="dxa"/>
               <w:right w:w="100" w:type="dxa"/>
             </w:tcMar>
-          </w:tcPr>
-          <w:p>
-            <w:pPr>
-              <w:spacing w:before="240" w:after="240"/>
-              <w:jc w:val="both"/>
-              <w:rPr>
-                <w:rFonts w:ascii="Times New Roman" w:eastAsia="Times New Roman" w:hAnsi="Times New Roman" w:cs="Times New Roman"/>
-                <w:i/>
-                <w:sz w:val="24"/>
-                <w:szCs w:val="24"/>
-              </w:rPr>
-            </w:pPr>
-            <w:r>
-              <w:rPr>
-                <w:rFonts w:ascii="Times New Roman" w:eastAsia="Times New Roman" w:hAnsi="Times New Roman" w:cs="Times New Roman"/>
-                <w:i/>
-                <w:sz w:val="24"/>
-                <w:szCs w:val="24"/>
-              </w:rPr>
-              <w:t xml:space="preserve">Es el proceso que debe realizar el conductor o la persona que cuente con una tarjeta, para poder visualizar el saldo con </w:t>
-            </w:r>
-            <w:proofErr w:type="spellStart"/>
-            <w:r>
-              <w:rPr>
-                <w:rFonts w:ascii="Times New Roman" w:eastAsia="Times New Roman" w:hAnsi="Times New Roman" w:cs="Times New Roman"/>
-                <w:i/>
-                <w:sz w:val="24"/>
-                <w:szCs w:val="24"/>
-              </w:rPr>
-              <w:t>el</w:t>
-            </w:r>
-            <w:proofErr w:type="spellEnd"/>
-            <w:r>
-              <w:rPr>
-                <w:rFonts w:ascii="Times New Roman" w:eastAsia="Times New Roman" w:hAnsi="Times New Roman" w:cs="Times New Roman"/>
-                <w:i/>
-                <w:sz w:val="24"/>
-                <w:szCs w:val="24"/>
-              </w:rPr>
-              <w:t xml:space="preserve"> cuenta la tarjeta.</w:t>
+            <w:hideMark/>
+          </w:tcPr>
+          <w:p>
+            <w:pPr>
+              <w:spacing w:before="240" w:after="240" w:line="240" w:lineRule="auto"/>
+              <w:jc w:val="both"/>
+              <w:rPr>
+                <w:rFonts w:ascii="Times New Roman" w:eastAsia="Times New Roman" w:hAnsi="Times New Roman" w:cs="Times New Roman"/>
+                <w:sz w:val="24"/>
+                <w:szCs w:val="24"/>
+                <w:lang w:val="es-EC" w:eastAsia="es-EC"/>
+              </w:rPr>
+            </w:pPr>
+            <w:r>
+              <w:rPr>
+                <w:rFonts w:ascii="Times New Roman" w:eastAsia="Times New Roman" w:hAnsi="Times New Roman" w:cs="Times New Roman"/>
+                <w:i/>
+                <w:iCs/>
+                <w:color w:val="000000"/>
+                <w:sz w:val="24"/>
+                <w:szCs w:val="24"/>
+                <w:lang w:val="es-EC" w:eastAsia="es-EC"/>
+              </w:rPr>
+              <w:t xml:space="preserve">Es el proceso que debe realizar el conductor o la persona que cuente con una tarjeta, para poder visualizar el saldo con el </w:t>
+            </w:r>
+            <w:r>
+              <w:rPr>
+                <w:rFonts w:ascii="Times New Roman" w:eastAsia="Times New Roman" w:hAnsi="Times New Roman" w:cs="Times New Roman"/>
+                <w:i/>
+                <w:iCs/>
+                <w:color w:val="000000"/>
+                <w:sz w:val="24"/>
+                <w:szCs w:val="24"/>
+                <w:lang w:val="es-EC" w:eastAsia="es-EC"/>
+              </w:rPr>
+              <w:t xml:space="preserve">que </w:t>
+            </w:r>
+            <w:r>
+              <w:rPr>
+                <w:rFonts w:ascii="Times New Roman" w:eastAsia="Times New Roman" w:hAnsi="Times New Roman" w:cs="Times New Roman"/>
+                <w:i/>
+                <w:iCs/>
+                <w:color w:val="000000"/>
+                <w:sz w:val="24"/>
+                <w:szCs w:val="24"/>
+                <w:lang w:val="es-EC" w:eastAsia="es-EC"/>
+              </w:rPr>
+              <w:t>cuenta la tarjeta.</w:t>
             </w:r>
           </w:p>
         </w:tc>
       </w:tr>
       <w:tr>
         <w:trPr>
-          <w:trHeight w:val="1020"/>
+          <w:trHeight w:val="1035"/>
         </w:trPr>
         <w:tc>
           <w:tcPr>
-            <w:tcW w:w="2535" w:type="dxa"/>
-            <w:tcBorders>
-              <w:top w:val="nil"/>
+            <w:tcW w:w="0" w:type="auto"/>
+            <w:tcBorders>
+              <w:top w:val="single" w:sz="8" w:space="0" w:color="365F91"/>
               <w:left w:val="single" w:sz="8" w:space="0" w:color="365F91"/>
               <w:bottom w:val="single" w:sz="8" w:space="0" w:color="365F91"/>
               <w:right w:val="single" w:sz="8" w:space="0" w:color="365F91"/>
@@ -4069,27 +4177,31 @@
               <w:bottom w:w="100" w:type="dxa"/>
               <w:right w:w="100" w:type="dxa"/>
             </w:tcMar>
-          </w:tcPr>
-          <w:p>
-            <w:pPr>
-              <w:spacing w:before="240" w:after="240"/>
+            <w:hideMark/>
+          </w:tcPr>
+          <w:p>
+            <w:pPr>
+              <w:spacing w:before="240" w:after="240" w:line="240" w:lineRule="auto"/>
               <w:ind w:left="420"/>
               <w:jc w:val="both"/>
               <w:rPr>
                 <w:rFonts w:ascii="Times New Roman" w:eastAsia="Times New Roman" w:hAnsi="Times New Roman" w:cs="Times New Roman"/>
-                <w:b/>
-                <w:i/>
-                <w:sz w:val="24"/>
-                <w:szCs w:val="24"/>
-              </w:rPr>
-            </w:pPr>
-            <w:r>
-              <w:rPr>
-                <w:rFonts w:ascii="Times New Roman" w:eastAsia="Times New Roman" w:hAnsi="Times New Roman" w:cs="Times New Roman"/>
-                <w:b/>
-                <w:i/>
-                <w:sz w:val="24"/>
-                <w:szCs w:val="24"/>
+                <w:sz w:val="24"/>
+                <w:szCs w:val="24"/>
+                <w:lang w:val="es-EC" w:eastAsia="es-EC"/>
+              </w:rPr>
+            </w:pPr>
+            <w:r>
+              <w:rPr>
+                <w:rFonts w:ascii="Times New Roman" w:eastAsia="Times New Roman" w:hAnsi="Times New Roman" w:cs="Times New Roman"/>
+                <w:b/>
+                <w:bCs/>
+                <w:i/>
+                <w:iCs/>
+                <w:color w:val="000000"/>
+                <w:sz w:val="24"/>
+                <w:szCs w:val="24"/>
+                <w:lang w:val="es-EC" w:eastAsia="es-EC"/>
               </w:rPr>
               <w:t>Entradas</w:t>
             </w:r>
@@ -4097,10 +4209,10 @@
         </w:tc>
         <w:tc>
           <w:tcPr>
-            <w:tcW w:w="5955" w:type="dxa"/>
-            <w:tcBorders>
-              <w:top w:val="nil"/>
-              <w:left w:val="nil"/>
+            <w:tcW w:w="0" w:type="auto"/>
+            <w:tcBorders>
+              <w:top w:val="single" w:sz="8" w:space="0" w:color="365F91"/>
+              <w:left w:val="single" w:sz="8" w:space="0" w:color="365F91"/>
               <w:bottom w:val="single" w:sz="8" w:space="0" w:color="365F91"/>
               <w:right w:val="single" w:sz="8" w:space="0" w:color="365F91"/>
             </w:tcBorders>
@@ -4110,26 +4222,29 @@
               <w:bottom w:w="100" w:type="dxa"/>
               <w:right w:w="100" w:type="dxa"/>
             </w:tcMar>
-          </w:tcPr>
-          <w:p>
-            <w:pPr>
-              <w:spacing w:before="240" w:after="240"/>
-              <w:jc w:val="both"/>
-              <w:rPr>
-                <w:rFonts w:ascii="Times New Roman" w:eastAsia="Times New Roman" w:hAnsi="Times New Roman" w:cs="Times New Roman"/>
-                <w:i/>
-                <w:sz w:val="24"/>
-                <w:szCs w:val="24"/>
-                <w:highlight w:val="white"/>
-              </w:rPr>
-            </w:pPr>
-            <w:r>
-              <w:rPr>
-                <w:rFonts w:ascii="Times New Roman" w:eastAsia="Times New Roman" w:hAnsi="Times New Roman" w:cs="Times New Roman"/>
-                <w:i/>
-                <w:sz w:val="24"/>
-                <w:szCs w:val="24"/>
-                <w:highlight w:val="white"/>
+            <w:hideMark/>
+          </w:tcPr>
+          <w:p>
+            <w:pPr>
+              <w:spacing w:before="240" w:after="240" w:line="240" w:lineRule="auto"/>
+              <w:jc w:val="both"/>
+              <w:rPr>
+                <w:rFonts w:ascii="Times New Roman" w:eastAsia="Times New Roman" w:hAnsi="Times New Roman" w:cs="Times New Roman"/>
+                <w:sz w:val="24"/>
+                <w:szCs w:val="24"/>
+                <w:lang w:val="es-EC" w:eastAsia="es-EC"/>
+              </w:rPr>
+            </w:pPr>
+            <w:r>
+              <w:rPr>
+                <w:rFonts w:ascii="Times New Roman" w:eastAsia="Times New Roman" w:hAnsi="Times New Roman" w:cs="Times New Roman"/>
+                <w:i/>
+                <w:iCs/>
+                <w:color w:val="000000"/>
+                <w:sz w:val="24"/>
+                <w:szCs w:val="24"/>
+                <w:shd w:val="clear" w:color="auto" w:fill="FFFFFF"/>
+                <w:lang w:val="es-EC" w:eastAsia="es-EC"/>
               </w:rPr>
               <w:t>Código de tarjeta ingresado</w:t>
             </w:r>
@@ -4142,9 +4257,9 @@
         </w:trPr>
         <w:tc>
           <w:tcPr>
-            <w:tcW w:w="2535" w:type="dxa"/>
-            <w:tcBorders>
-              <w:top w:val="nil"/>
+            <w:tcW w:w="0" w:type="auto"/>
+            <w:tcBorders>
+              <w:top w:val="single" w:sz="8" w:space="0" w:color="365F91"/>
               <w:left w:val="single" w:sz="8" w:space="0" w:color="365F91"/>
               <w:bottom w:val="single" w:sz="8" w:space="0" w:color="365F91"/>
               <w:right w:val="single" w:sz="8" w:space="0" w:color="365F91"/>
@@ -4156,27 +4271,31 @@
               <w:bottom w:w="100" w:type="dxa"/>
               <w:right w:w="100" w:type="dxa"/>
             </w:tcMar>
-          </w:tcPr>
-          <w:p>
-            <w:pPr>
-              <w:spacing w:before="240" w:after="240"/>
+            <w:hideMark/>
+          </w:tcPr>
+          <w:p>
+            <w:pPr>
+              <w:spacing w:before="240" w:after="240" w:line="240" w:lineRule="auto"/>
               <w:ind w:left="420"/>
               <w:jc w:val="both"/>
               <w:rPr>
                 <w:rFonts w:ascii="Times New Roman" w:eastAsia="Times New Roman" w:hAnsi="Times New Roman" w:cs="Times New Roman"/>
-                <w:b/>
-                <w:i/>
-                <w:sz w:val="24"/>
-                <w:szCs w:val="24"/>
-              </w:rPr>
-            </w:pPr>
-            <w:r>
-              <w:rPr>
-                <w:rFonts w:ascii="Times New Roman" w:eastAsia="Times New Roman" w:hAnsi="Times New Roman" w:cs="Times New Roman"/>
-                <w:b/>
-                <w:i/>
-                <w:sz w:val="24"/>
-                <w:szCs w:val="24"/>
+                <w:sz w:val="24"/>
+                <w:szCs w:val="24"/>
+                <w:lang w:val="es-EC" w:eastAsia="es-EC"/>
+              </w:rPr>
+            </w:pPr>
+            <w:r>
+              <w:rPr>
+                <w:rFonts w:ascii="Times New Roman" w:eastAsia="Times New Roman" w:hAnsi="Times New Roman" w:cs="Times New Roman"/>
+                <w:b/>
+                <w:bCs/>
+                <w:i/>
+                <w:iCs/>
+                <w:color w:val="000000"/>
+                <w:sz w:val="24"/>
+                <w:szCs w:val="24"/>
+                <w:lang w:val="es-EC" w:eastAsia="es-EC"/>
               </w:rPr>
               <w:t>Salidas</w:t>
             </w:r>
@@ -4184,10 +4303,10 @@
         </w:tc>
         <w:tc>
           <w:tcPr>
-            <w:tcW w:w="5955" w:type="dxa"/>
-            <w:tcBorders>
-              <w:top w:val="nil"/>
-              <w:left w:val="nil"/>
+            <w:tcW w:w="0" w:type="auto"/>
+            <w:tcBorders>
+              <w:top w:val="single" w:sz="8" w:space="0" w:color="365F91"/>
+              <w:left w:val="single" w:sz="8" w:space="0" w:color="365F91"/>
               <w:bottom w:val="single" w:sz="8" w:space="0" w:color="365F91"/>
               <w:right w:val="single" w:sz="8" w:space="0" w:color="365F91"/>
             </w:tcBorders>
@@ -4197,28 +4316,31 @@
               <w:bottom w:w="100" w:type="dxa"/>
               <w:right w:w="100" w:type="dxa"/>
             </w:tcMar>
-          </w:tcPr>
-          <w:p>
-            <w:pPr>
-              <w:spacing w:before="240" w:after="240"/>
-              <w:jc w:val="both"/>
-              <w:rPr>
-                <w:rFonts w:ascii="Times New Roman" w:eastAsia="Times New Roman" w:hAnsi="Times New Roman" w:cs="Times New Roman"/>
-                <w:i/>
-                <w:sz w:val="24"/>
-                <w:szCs w:val="24"/>
-                <w:highlight w:val="white"/>
-              </w:rPr>
-            </w:pPr>
-            <w:r>
-              <w:rPr>
-                <w:rFonts w:ascii="Times New Roman" w:eastAsia="Times New Roman" w:hAnsi="Times New Roman" w:cs="Times New Roman"/>
-                <w:i/>
-                <w:sz w:val="24"/>
-                <w:szCs w:val="24"/>
-                <w:highlight w:val="white"/>
-              </w:rPr>
-              <w:t>Saldo de tarjeta</w:t>
+            <w:hideMark/>
+          </w:tcPr>
+          <w:p>
+            <w:pPr>
+              <w:spacing w:before="240" w:after="240" w:line="240" w:lineRule="auto"/>
+              <w:jc w:val="both"/>
+              <w:rPr>
+                <w:rFonts w:ascii="Times New Roman" w:eastAsia="Times New Roman" w:hAnsi="Times New Roman" w:cs="Times New Roman"/>
+                <w:sz w:val="24"/>
+                <w:szCs w:val="24"/>
+                <w:lang w:val="es-EC" w:eastAsia="es-EC"/>
+              </w:rPr>
+            </w:pPr>
+            <w:r>
+              <w:rPr>
+                <w:rFonts w:ascii="Times New Roman" w:eastAsia="Times New Roman" w:hAnsi="Times New Roman" w:cs="Times New Roman"/>
+                <w:i/>
+                <w:iCs/>
+                <w:color w:val="000000"/>
+                <w:sz w:val="24"/>
+                <w:szCs w:val="24"/>
+                <w:shd w:val="clear" w:color="auto" w:fill="FFFFFF"/>
+                <w:lang w:val="es-EC" w:eastAsia="es-EC"/>
+              </w:rPr>
+              <w:t>Visualizar saldo de la tarjeta</w:t>
             </w:r>
           </w:p>
         </w:tc>
@@ -4226,45 +4348,72 @@
     </w:tbl>
     <w:p>
       <w:pPr>
-        <w:rPr>
+        <w:spacing w:line="240" w:lineRule="auto"/>
+        <w:rPr>
+          <w:rFonts w:eastAsia="Times New Roman"/>
           <w:b/>
+          <w:bCs/>
+          <w:color w:val="000000"/>
+          <w:lang w:val="es-EC" w:eastAsia="es-EC"/>
         </w:rPr>
       </w:pPr>
+    </w:p>
+    <w:p>
+      <w:pPr>
+        <w:spacing w:line="240" w:lineRule="auto"/>
+        <w:rPr>
+          <w:rFonts w:ascii="Times New Roman" w:eastAsia="Times New Roman" w:hAnsi="Times New Roman" w:cs="Times New Roman"/>
+          <w:sz w:val="24"/>
+          <w:szCs w:val="24"/>
+          <w:lang w:val="es-EC" w:eastAsia="es-EC"/>
+        </w:rPr>
+      </w:pPr>
+      <w:bookmarkStart w:id="2" w:name="_GoBack"/>
+      <w:bookmarkEnd w:id="2"/>
       <w:r>
         <w:rPr>
+          <w:rFonts w:eastAsia="Times New Roman"/>
           <w:b/>
-        </w:rPr>
-        <w:t xml:space="preserve">FR-011 El conducto podrá recargar tarjeta </w:t>
+          <w:bCs/>
+          <w:color w:val="000000"/>
+          <w:lang w:val="es-EC" w:eastAsia="es-EC"/>
+        </w:rPr>
+        <w:t>FR-011 El conductor podrá recargar la tarjeta </w:t>
       </w:r>
     </w:p>
-    <w:p/>
+    <w:p>
+      <w:pPr>
+        <w:spacing w:line="240" w:lineRule="auto"/>
+        <w:rPr>
+          <w:rFonts w:ascii="Times New Roman" w:eastAsia="Times New Roman" w:hAnsi="Times New Roman" w:cs="Times New Roman"/>
+          <w:sz w:val="24"/>
+          <w:szCs w:val="24"/>
+          <w:lang w:val="es-EC" w:eastAsia="es-EC"/>
+        </w:rPr>
+      </w:pPr>
+    </w:p>
     <w:tbl>
       <w:tblPr>
-        <w:tblStyle w:val="a9"/>
-        <w:tblW w:w="8490" w:type="dxa"/>
-        <w:tblInd w:w="0" w:type="dxa"/>
-        <w:tblBorders>
-          <w:top w:val="nil"/>
-          <w:left w:val="nil"/>
-          <w:bottom w:val="nil"/>
-          <w:right w:val="nil"/>
-          <w:insideH w:val="nil"/>
-          <w:insideV w:val="nil"/>
-        </w:tblBorders>
-        <w:tblLayout w:type="fixed"/>
-        <w:tblLook w:val="0600" w:firstRow="0" w:lastRow="0" w:firstColumn="0" w:lastColumn="0" w:noHBand="1" w:noVBand="1"/>
+        <w:tblW w:w="0" w:type="auto"/>
+        <w:tblCellMar>
+          <w:top w:w="15" w:type="dxa"/>
+          <w:left w:w="15" w:type="dxa"/>
+          <w:bottom w:w="15" w:type="dxa"/>
+          <w:right w:w="15" w:type="dxa"/>
+        </w:tblCellMar>
+        <w:tblLook w:val="04A0" w:firstRow="1" w:lastRow="0" w:firstColumn="1" w:lastColumn="0" w:noHBand="0" w:noVBand="1"/>
       </w:tblPr>
       <w:tblGrid>
-        <w:gridCol w:w="2535"/>
-        <w:gridCol w:w="5955"/>
+        <w:gridCol w:w="2180"/>
+        <w:gridCol w:w="6829"/>
       </w:tblGrid>
       <w:tr>
         <w:trPr>
-          <w:trHeight w:val="600"/>
+          <w:trHeight w:val="615"/>
         </w:trPr>
         <w:tc>
           <w:tcPr>
-            <w:tcW w:w="2535" w:type="dxa"/>
+            <w:tcW w:w="0" w:type="auto"/>
             <w:tcBorders>
               <w:top w:val="single" w:sz="8" w:space="0" w:color="365F91"/>
               <w:left w:val="single" w:sz="8" w:space="0" w:color="365F91"/>
@@ -4278,27 +4427,31 @@
               <w:bottom w:w="100" w:type="dxa"/>
               <w:right w:w="100" w:type="dxa"/>
             </w:tcMar>
-          </w:tcPr>
-          <w:p>
-            <w:pPr>
-              <w:spacing w:before="240" w:after="240"/>
+            <w:hideMark/>
+          </w:tcPr>
+          <w:p>
+            <w:pPr>
+              <w:spacing w:before="240" w:after="240" w:line="240" w:lineRule="auto"/>
               <w:ind w:left="420"/>
               <w:jc w:val="both"/>
               <w:rPr>
                 <w:rFonts w:ascii="Times New Roman" w:eastAsia="Times New Roman" w:hAnsi="Times New Roman" w:cs="Times New Roman"/>
-                <w:b/>
-                <w:i/>
-                <w:sz w:val="24"/>
-                <w:szCs w:val="24"/>
-              </w:rPr>
-            </w:pPr>
-            <w:r>
-              <w:rPr>
-                <w:rFonts w:ascii="Times New Roman" w:eastAsia="Times New Roman" w:hAnsi="Times New Roman" w:cs="Times New Roman"/>
-                <w:b/>
-                <w:i/>
-                <w:sz w:val="24"/>
-                <w:szCs w:val="24"/>
+                <w:sz w:val="24"/>
+                <w:szCs w:val="24"/>
+                <w:lang w:val="es-EC" w:eastAsia="es-EC"/>
+              </w:rPr>
+            </w:pPr>
+            <w:r>
+              <w:rPr>
+                <w:rFonts w:ascii="Times New Roman" w:eastAsia="Times New Roman" w:hAnsi="Times New Roman" w:cs="Times New Roman"/>
+                <w:b/>
+                <w:bCs/>
+                <w:i/>
+                <w:iCs/>
+                <w:color w:val="000000"/>
+                <w:sz w:val="24"/>
+                <w:szCs w:val="24"/>
+                <w:lang w:val="es-EC" w:eastAsia="es-EC"/>
               </w:rPr>
               <w:t>Id. Requerimiento</w:t>
             </w:r>
@@ -4306,10 +4459,10 @@
         </w:tc>
         <w:tc>
           <w:tcPr>
-            <w:tcW w:w="5955" w:type="dxa"/>
-            <w:tcBorders>
-              <w:top w:val="single" w:sz="8" w:space="0" w:color="365F91"/>
-              <w:left w:val="nil"/>
+            <w:tcW w:w="0" w:type="auto"/>
+            <w:tcBorders>
+              <w:top w:val="single" w:sz="8" w:space="0" w:color="365F91"/>
+              <w:left w:val="single" w:sz="8" w:space="0" w:color="365F91"/>
               <w:bottom w:val="single" w:sz="8" w:space="0" w:color="365F91"/>
               <w:right w:val="single" w:sz="8" w:space="0" w:color="365F91"/>
             </w:tcBorders>
@@ -4319,24 +4472,28 @@
               <w:bottom w:w="100" w:type="dxa"/>
               <w:right w:w="100" w:type="dxa"/>
             </w:tcMar>
-          </w:tcPr>
-          <w:p>
-            <w:pPr>
-              <w:spacing w:before="240" w:after="120"/>
-              <w:jc w:val="both"/>
-              <w:rPr>
-                <w:rFonts w:ascii="Times New Roman" w:eastAsia="Times New Roman" w:hAnsi="Times New Roman" w:cs="Times New Roman"/>
-                <w:i/>
-                <w:sz w:val="24"/>
-                <w:szCs w:val="24"/>
-              </w:rPr>
-            </w:pPr>
-            <w:r>
-              <w:rPr>
-                <w:rFonts w:ascii="Times New Roman" w:eastAsia="Times New Roman" w:hAnsi="Times New Roman" w:cs="Times New Roman"/>
-                <w:i/>
-                <w:sz w:val="24"/>
-                <w:szCs w:val="24"/>
+            <w:hideMark/>
+          </w:tcPr>
+          <w:p>
+            <w:pPr>
+              <w:spacing w:before="240" w:after="120" w:line="240" w:lineRule="auto"/>
+              <w:jc w:val="both"/>
+              <w:rPr>
+                <w:rFonts w:ascii="Times New Roman" w:eastAsia="Times New Roman" w:hAnsi="Times New Roman" w:cs="Times New Roman"/>
+                <w:sz w:val="24"/>
+                <w:szCs w:val="24"/>
+                <w:lang w:val="es-EC" w:eastAsia="es-EC"/>
+              </w:rPr>
+            </w:pPr>
+            <w:r>
+              <w:rPr>
+                <w:rFonts w:ascii="Times New Roman" w:eastAsia="Times New Roman" w:hAnsi="Times New Roman" w:cs="Times New Roman"/>
+                <w:i/>
+                <w:iCs/>
+                <w:color w:val="000000"/>
+                <w:sz w:val="24"/>
+                <w:szCs w:val="24"/>
+                <w:lang w:val="es-EC" w:eastAsia="es-EC"/>
               </w:rPr>
               <w:t>FR-011</w:t>
             </w:r>
@@ -4349,9 +4506,9 @@
         </w:trPr>
         <w:tc>
           <w:tcPr>
-            <w:tcW w:w="2535" w:type="dxa"/>
-            <w:tcBorders>
-              <w:top w:val="nil"/>
+            <w:tcW w:w="0" w:type="auto"/>
+            <w:tcBorders>
+              <w:top w:val="single" w:sz="8" w:space="0" w:color="365F91"/>
               <w:left w:val="single" w:sz="8" w:space="0" w:color="365F91"/>
               <w:bottom w:val="single" w:sz="8" w:space="0" w:color="365F91"/>
               <w:right w:val="single" w:sz="8" w:space="0" w:color="365F91"/>
@@ -4363,27 +4520,31 @@
               <w:bottom w:w="100" w:type="dxa"/>
               <w:right w:w="100" w:type="dxa"/>
             </w:tcMar>
-          </w:tcPr>
-          <w:p>
-            <w:pPr>
-              <w:spacing w:before="240" w:after="240"/>
+            <w:hideMark/>
+          </w:tcPr>
+          <w:p>
+            <w:pPr>
+              <w:spacing w:before="240" w:after="240" w:line="240" w:lineRule="auto"/>
               <w:ind w:left="420"/>
               <w:jc w:val="both"/>
               <w:rPr>
                 <w:rFonts w:ascii="Times New Roman" w:eastAsia="Times New Roman" w:hAnsi="Times New Roman" w:cs="Times New Roman"/>
-                <w:b/>
-                <w:i/>
-                <w:sz w:val="24"/>
-                <w:szCs w:val="24"/>
-              </w:rPr>
-            </w:pPr>
-            <w:r>
-              <w:rPr>
-                <w:rFonts w:ascii="Times New Roman" w:eastAsia="Times New Roman" w:hAnsi="Times New Roman" w:cs="Times New Roman"/>
-                <w:b/>
-                <w:i/>
-                <w:sz w:val="24"/>
-                <w:szCs w:val="24"/>
+                <w:sz w:val="24"/>
+                <w:szCs w:val="24"/>
+                <w:lang w:val="es-EC" w:eastAsia="es-EC"/>
+              </w:rPr>
+            </w:pPr>
+            <w:r>
+              <w:rPr>
+                <w:rFonts w:ascii="Times New Roman" w:eastAsia="Times New Roman" w:hAnsi="Times New Roman" w:cs="Times New Roman"/>
+                <w:b/>
+                <w:bCs/>
+                <w:i/>
+                <w:iCs/>
+                <w:color w:val="000000"/>
+                <w:sz w:val="24"/>
+                <w:szCs w:val="24"/>
+                <w:lang w:val="es-EC" w:eastAsia="es-EC"/>
               </w:rPr>
               <w:lastRenderedPageBreak/>
               <w:t>Descripción</w:t>
@@ -4392,10 +4553,10 @@
         </w:tc>
         <w:tc>
           <w:tcPr>
-            <w:tcW w:w="5955" w:type="dxa"/>
-            <w:tcBorders>
-              <w:top w:val="nil"/>
-              <w:left w:val="nil"/>
+            <w:tcW w:w="0" w:type="auto"/>
+            <w:tcBorders>
+              <w:top w:val="single" w:sz="8" w:space="0" w:color="365F91"/>
+              <w:left w:val="single" w:sz="8" w:space="0" w:color="365F91"/>
               <w:bottom w:val="single" w:sz="8" w:space="0" w:color="365F91"/>
               <w:right w:val="single" w:sz="8" w:space="0" w:color="365F91"/>
             </w:tcBorders>
@@ -4405,39 +4566,43 @@
               <w:bottom w:w="100" w:type="dxa"/>
               <w:right w:w="100" w:type="dxa"/>
             </w:tcMar>
-          </w:tcPr>
-          <w:p>
-            <w:pPr>
-              <w:spacing w:before="240" w:after="240"/>
-              <w:jc w:val="both"/>
-              <w:rPr>
-                <w:rFonts w:ascii="Times New Roman" w:eastAsia="Times New Roman" w:hAnsi="Times New Roman" w:cs="Times New Roman"/>
-                <w:i/>
-                <w:sz w:val="24"/>
-                <w:szCs w:val="24"/>
-              </w:rPr>
-            </w:pPr>
-            <w:r>
-              <w:rPr>
-                <w:rFonts w:ascii="Times New Roman" w:eastAsia="Times New Roman" w:hAnsi="Times New Roman" w:cs="Times New Roman"/>
-                <w:i/>
-                <w:sz w:val="24"/>
-                <w:szCs w:val="24"/>
-              </w:rPr>
-              <w:t xml:space="preserve">Es el proceso que debe realizar el conductor o la persona que cuente con una tarjeta, para poder visualizar el estado (activo/inactivo) en el que se encuentra la tarjeta. </w:t>
+            <w:hideMark/>
+          </w:tcPr>
+          <w:p>
+            <w:pPr>
+              <w:spacing w:before="240" w:after="240" w:line="240" w:lineRule="auto"/>
+              <w:jc w:val="both"/>
+              <w:rPr>
+                <w:rFonts w:ascii="Times New Roman" w:eastAsia="Times New Roman" w:hAnsi="Times New Roman" w:cs="Times New Roman"/>
+                <w:sz w:val="24"/>
+                <w:szCs w:val="24"/>
+                <w:lang w:val="es-EC" w:eastAsia="es-EC"/>
+              </w:rPr>
+            </w:pPr>
+            <w:r>
+              <w:rPr>
+                <w:rFonts w:ascii="Times New Roman" w:eastAsia="Times New Roman" w:hAnsi="Times New Roman" w:cs="Times New Roman"/>
+                <w:i/>
+                <w:iCs/>
+                <w:color w:val="000000"/>
+                <w:sz w:val="24"/>
+                <w:szCs w:val="24"/>
+                <w:lang w:val="es-EC" w:eastAsia="es-EC"/>
+              </w:rPr>
+              <w:t>Es el proceso que debe realizar el conductor o la persona que cuente con una tarjeta, si la tarjeta no cuenta con saldo suficiente para realizar la reserva, este podría recargar la tarjeta a través de una pasarela de pagos.</w:t>
             </w:r>
           </w:p>
         </w:tc>
       </w:tr>
       <w:tr>
         <w:trPr>
-          <w:trHeight w:val="1020"/>
+          <w:trHeight w:val="1035"/>
         </w:trPr>
         <w:tc>
           <w:tcPr>
-            <w:tcW w:w="2535" w:type="dxa"/>
-            <w:tcBorders>
-              <w:top w:val="nil"/>
+            <w:tcW w:w="0" w:type="auto"/>
+            <w:tcBorders>
+              <w:top w:val="single" w:sz="8" w:space="0" w:color="365F91"/>
               <w:left w:val="single" w:sz="8" w:space="0" w:color="365F91"/>
               <w:bottom w:val="single" w:sz="8" w:space="0" w:color="365F91"/>
               <w:right w:val="single" w:sz="8" w:space="0" w:color="365F91"/>
@@ -4449,27 +4614,31 @@
               <w:bottom w:w="100" w:type="dxa"/>
               <w:right w:w="100" w:type="dxa"/>
             </w:tcMar>
-          </w:tcPr>
-          <w:p>
-            <w:pPr>
-              <w:spacing w:before="240" w:after="240"/>
+            <w:hideMark/>
+          </w:tcPr>
+          <w:p>
+            <w:pPr>
+              <w:spacing w:before="240" w:after="240" w:line="240" w:lineRule="auto"/>
               <w:ind w:left="420"/>
               <w:jc w:val="both"/>
               <w:rPr>
                 <w:rFonts w:ascii="Times New Roman" w:eastAsia="Times New Roman" w:hAnsi="Times New Roman" w:cs="Times New Roman"/>
-                <w:b/>
-                <w:i/>
-                <w:sz w:val="24"/>
-                <w:szCs w:val="24"/>
-              </w:rPr>
-            </w:pPr>
-            <w:r>
-              <w:rPr>
-                <w:rFonts w:ascii="Times New Roman" w:eastAsia="Times New Roman" w:hAnsi="Times New Roman" w:cs="Times New Roman"/>
-                <w:b/>
-                <w:i/>
-                <w:sz w:val="24"/>
-                <w:szCs w:val="24"/>
+                <w:sz w:val="24"/>
+                <w:szCs w:val="24"/>
+                <w:lang w:val="es-EC" w:eastAsia="es-EC"/>
+              </w:rPr>
+            </w:pPr>
+            <w:r>
+              <w:rPr>
+                <w:rFonts w:ascii="Times New Roman" w:eastAsia="Times New Roman" w:hAnsi="Times New Roman" w:cs="Times New Roman"/>
+                <w:b/>
+                <w:bCs/>
+                <w:i/>
+                <w:iCs/>
+                <w:color w:val="000000"/>
+                <w:sz w:val="24"/>
+                <w:szCs w:val="24"/>
+                <w:lang w:val="es-EC" w:eastAsia="es-EC"/>
               </w:rPr>
               <w:t>Entradas</w:t>
             </w:r>
@@ -4477,10 +4646,10 @@
         </w:tc>
         <w:tc>
           <w:tcPr>
-            <w:tcW w:w="5955" w:type="dxa"/>
-            <w:tcBorders>
-              <w:top w:val="nil"/>
-              <w:left w:val="nil"/>
+            <w:tcW w:w="0" w:type="auto"/>
+            <w:tcBorders>
+              <w:top w:val="single" w:sz="8" w:space="0" w:color="365F91"/>
+              <w:left w:val="single" w:sz="8" w:space="0" w:color="365F91"/>
               <w:bottom w:val="single" w:sz="8" w:space="0" w:color="365F91"/>
               <w:right w:val="single" w:sz="8" w:space="0" w:color="365F91"/>
             </w:tcBorders>
@@ -4490,28 +4659,31 @@
               <w:bottom w:w="100" w:type="dxa"/>
               <w:right w:w="100" w:type="dxa"/>
             </w:tcMar>
-          </w:tcPr>
-          <w:p>
-            <w:pPr>
-              <w:spacing w:before="240" w:after="240"/>
-              <w:jc w:val="both"/>
-              <w:rPr>
-                <w:rFonts w:ascii="Times New Roman" w:eastAsia="Times New Roman" w:hAnsi="Times New Roman" w:cs="Times New Roman"/>
-                <w:i/>
-                <w:sz w:val="24"/>
-                <w:szCs w:val="24"/>
-                <w:highlight w:val="white"/>
-              </w:rPr>
-            </w:pPr>
-            <w:r>
-              <w:rPr>
-                <w:rFonts w:ascii="Times New Roman" w:eastAsia="Times New Roman" w:hAnsi="Times New Roman" w:cs="Times New Roman"/>
-                <w:i/>
-                <w:sz w:val="24"/>
-                <w:szCs w:val="24"/>
-                <w:highlight w:val="white"/>
-              </w:rPr>
-              <w:t>Código de tarjeta ingresado</w:t>
+            <w:hideMark/>
+          </w:tcPr>
+          <w:p>
+            <w:pPr>
+              <w:spacing w:before="240" w:after="240" w:line="240" w:lineRule="auto"/>
+              <w:jc w:val="both"/>
+              <w:rPr>
+                <w:rFonts w:ascii="Times New Roman" w:eastAsia="Times New Roman" w:hAnsi="Times New Roman" w:cs="Times New Roman"/>
+                <w:sz w:val="24"/>
+                <w:szCs w:val="24"/>
+                <w:lang w:val="es-EC" w:eastAsia="es-EC"/>
+              </w:rPr>
+            </w:pPr>
+            <w:r>
+              <w:rPr>
+                <w:rFonts w:ascii="Times New Roman" w:eastAsia="Times New Roman" w:hAnsi="Times New Roman" w:cs="Times New Roman"/>
+                <w:i/>
+                <w:iCs/>
+                <w:color w:val="000000"/>
+                <w:sz w:val="24"/>
+                <w:szCs w:val="24"/>
+                <w:shd w:val="clear" w:color="auto" w:fill="FFFFFF"/>
+                <w:lang w:val="es-EC" w:eastAsia="es-EC"/>
+              </w:rPr>
+              <w:t>Tarjeta para recargar</w:t>
             </w:r>
           </w:p>
         </w:tc>
@@ -4522,9 +4694,9 @@
         </w:trPr>
         <w:tc>
           <w:tcPr>
-            <w:tcW w:w="2535" w:type="dxa"/>
-            <w:tcBorders>
-              <w:top w:val="nil"/>
+            <w:tcW w:w="0" w:type="auto"/>
+            <w:tcBorders>
+              <w:top w:val="single" w:sz="8" w:space="0" w:color="365F91"/>
               <w:left w:val="single" w:sz="8" w:space="0" w:color="365F91"/>
               <w:bottom w:val="single" w:sz="8" w:space="0" w:color="365F91"/>
               <w:right w:val="single" w:sz="8" w:space="0" w:color="365F91"/>
@@ -4536,27 +4708,31 @@
               <w:bottom w:w="100" w:type="dxa"/>
               <w:right w:w="100" w:type="dxa"/>
             </w:tcMar>
-          </w:tcPr>
-          <w:p>
-            <w:pPr>
-              <w:spacing w:before="240" w:after="240"/>
+            <w:hideMark/>
+          </w:tcPr>
+          <w:p>
+            <w:pPr>
+              <w:spacing w:before="240" w:after="240" w:line="240" w:lineRule="auto"/>
               <w:ind w:left="420"/>
               <w:jc w:val="both"/>
               <w:rPr>
                 <w:rFonts w:ascii="Times New Roman" w:eastAsia="Times New Roman" w:hAnsi="Times New Roman" w:cs="Times New Roman"/>
-                <w:b/>
-                <w:i/>
-                <w:sz w:val="24"/>
-                <w:szCs w:val="24"/>
-              </w:rPr>
-            </w:pPr>
-            <w:r>
-              <w:rPr>
-                <w:rFonts w:ascii="Times New Roman" w:eastAsia="Times New Roman" w:hAnsi="Times New Roman" w:cs="Times New Roman"/>
-                <w:b/>
-                <w:i/>
-                <w:sz w:val="24"/>
-                <w:szCs w:val="24"/>
+                <w:sz w:val="24"/>
+                <w:szCs w:val="24"/>
+                <w:lang w:val="es-EC" w:eastAsia="es-EC"/>
+              </w:rPr>
+            </w:pPr>
+            <w:r>
+              <w:rPr>
+                <w:rFonts w:ascii="Times New Roman" w:eastAsia="Times New Roman" w:hAnsi="Times New Roman" w:cs="Times New Roman"/>
+                <w:b/>
+                <w:bCs/>
+                <w:i/>
+                <w:iCs/>
+                <w:color w:val="000000"/>
+                <w:sz w:val="24"/>
+                <w:szCs w:val="24"/>
+                <w:lang w:val="es-EC" w:eastAsia="es-EC"/>
               </w:rPr>
               <w:t>Salidas</w:t>
             </w:r>
@@ -4564,10 +4740,10 @@
         </w:tc>
         <w:tc>
           <w:tcPr>
-            <w:tcW w:w="5955" w:type="dxa"/>
-            <w:tcBorders>
-              <w:top w:val="nil"/>
-              <w:left w:val="nil"/>
+            <w:tcW w:w="0" w:type="auto"/>
+            <w:tcBorders>
+              <w:top w:val="single" w:sz="8" w:space="0" w:color="365F91"/>
+              <w:left w:val="single" w:sz="8" w:space="0" w:color="365F91"/>
               <w:bottom w:val="single" w:sz="8" w:space="0" w:color="365F91"/>
               <w:right w:val="single" w:sz="8" w:space="0" w:color="365F91"/>
             </w:tcBorders>
@@ -4577,28 +4753,464 @@
               <w:bottom w:w="100" w:type="dxa"/>
               <w:right w:w="100" w:type="dxa"/>
             </w:tcMar>
-          </w:tcPr>
-          <w:p>
-            <w:pPr>
-              <w:spacing w:before="240" w:after="240"/>
-              <w:jc w:val="both"/>
-              <w:rPr>
-                <w:rFonts w:ascii="Times New Roman" w:eastAsia="Times New Roman" w:hAnsi="Times New Roman" w:cs="Times New Roman"/>
-                <w:i/>
-                <w:sz w:val="24"/>
-                <w:szCs w:val="24"/>
-                <w:highlight w:val="white"/>
-              </w:rPr>
-            </w:pPr>
-            <w:r>
-              <w:rPr>
-                <w:rFonts w:ascii="Times New Roman" w:eastAsia="Times New Roman" w:hAnsi="Times New Roman" w:cs="Times New Roman"/>
-                <w:i/>
-                <w:sz w:val="24"/>
-                <w:szCs w:val="24"/>
-                <w:highlight w:val="white"/>
-              </w:rPr>
-              <w:t>Estado de la tarjeta (activo/inactivo)</w:t>
+            <w:hideMark/>
+          </w:tcPr>
+          <w:p>
+            <w:pPr>
+              <w:spacing w:before="240" w:after="240" w:line="240" w:lineRule="auto"/>
+              <w:jc w:val="both"/>
+              <w:rPr>
+                <w:rFonts w:ascii="Times New Roman" w:eastAsia="Times New Roman" w:hAnsi="Times New Roman" w:cs="Times New Roman"/>
+                <w:sz w:val="24"/>
+                <w:szCs w:val="24"/>
+                <w:lang w:val="es-EC" w:eastAsia="es-EC"/>
+              </w:rPr>
+            </w:pPr>
+            <w:r>
+              <w:rPr>
+                <w:rFonts w:ascii="Times New Roman" w:eastAsia="Times New Roman" w:hAnsi="Times New Roman" w:cs="Times New Roman"/>
+                <w:i/>
+                <w:iCs/>
+                <w:color w:val="000000"/>
+                <w:sz w:val="24"/>
+                <w:szCs w:val="24"/>
+                <w:shd w:val="clear" w:color="auto" w:fill="FFFFFF"/>
+                <w:lang w:val="es-EC" w:eastAsia="es-EC"/>
+              </w:rPr>
+              <w:t>Tarjeta recarga</w:t>
+            </w:r>
+          </w:p>
+        </w:tc>
+      </w:tr>
+    </w:tbl>
+    <w:p>
+      <w:pPr>
+        <w:spacing w:line="240" w:lineRule="auto"/>
+        <w:rPr>
+          <w:rFonts w:ascii="Times New Roman" w:eastAsia="Times New Roman" w:hAnsi="Times New Roman" w:cs="Times New Roman"/>
+          <w:sz w:val="24"/>
+          <w:szCs w:val="24"/>
+          <w:lang w:val="es-EC" w:eastAsia="es-EC"/>
+        </w:rPr>
+      </w:pPr>
+    </w:p>
+    <w:p>
+      <w:pPr>
+        <w:spacing w:line="240" w:lineRule="auto"/>
+        <w:rPr>
+          <w:rFonts w:ascii="Times New Roman" w:eastAsia="Times New Roman" w:hAnsi="Times New Roman" w:cs="Times New Roman"/>
+          <w:sz w:val="24"/>
+          <w:szCs w:val="24"/>
+          <w:lang w:val="es-EC" w:eastAsia="es-EC"/>
+        </w:rPr>
+      </w:pPr>
+      <w:r>
+        <w:rPr>
+          <w:rFonts w:eastAsia="Times New Roman"/>
+          <w:b/>
+          <w:bCs/>
+          <w:color w:val="000000"/>
+          <w:lang w:val="es-EC" w:eastAsia="es-EC"/>
+        </w:rPr>
+        <w:t>FR-012 El conductor podrá bloquear la tarjeta </w:t>
+      </w:r>
+    </w:p>
+    <w:p>
+      <w:pPr>
+        <w:spacing w:line="240" w:lineRule="auto"/>
+        <w:rPr>
+          <w:rFonts w:ascii="Times New Roman" w:eastAsia="Times New Roman" w:hAnsi="Times New Roman" w:cs="Times New Roman"/>
+          <w:sz w:val="24"/>
+          <w:szCs w:val="24"/>
+          <w:lang w:val="es-EC" w:eastAsia="es-EC"/>
+        </w:rPr>
+      </w:pPr>
+    </w:p>
+    <w:tbl>
+      <w:tblPr>
+        <w:tblW w:w="0" w:type="auto"/>
+        <w:tblCellMar>
+          <w:top w:w="15" w:type="dxa"/>
+          <w:left w:w="15" w:type="dxa"/>
+          <w:bottom w:w="15" w:type="dxa"/>
+          <w:right w:w="15" w:type="dxa"/>
+        </w:tblCellMar>
+        <w:tblLook w:val="04A0" w:firstRow="1" w:lastRow="0" w:firstColumn="1" w:lastColumn="0" w:noHBand="0" w:noVBand="1"/>
+      </w:tblPr>
+      <w:tblGrid>
+        <w:gridCol w:w="2186"/>
+        <w:gridCol w:w="6823"/>
+      </w:tblGrid>
+      <w:tr>
+        <w:trPr>
+          <w:trHeight w:val="615"/>
+        </w:trPr>
+        <w:tc>
+          <w:tcPr>
+            <w:tcW w:w="0" w:type="auto"/>
+            <w:tcBorders>
+              <w:top w:val="single" w:sz="8" w:space="0" w:color="365F91"/>
+              <w:left w:val="single" w:sz="8" w:space="0" w:color="365F91"/>
+              <w:bottom w:val="single" w:sz="8" w:space="0" w:color="365F91"/>
+              <w:right w:val="single" w:sz="8" w:space="0" w:color="365F91"/>
+            </w:tcBorders>
+            <w:shd w:val="clear" w:color="auto" w:fill="DBE5F1"/>
+            <w:tcMar>
+              <w:top w:w="100" w:type="dxa"/>
+              <w:left w:w="100" w:type="dxa"/>
+              <w:bottom w:w="100" w:type="dxa"/>
+              <w:right w:w="100" w:type="dxa"/>
+            </w:tcMar>
+            <w:hideMark/>
+          </w:tcPr>
+          <w:p>
+            <w:pPr>
+              <w:spacing w:before="240" w:after="240" w:line="240" w:lineRule="auto"/>
+              <w:ind w:left="420"/>
+              <w:jc w:val="both"/>
+              <w:rPr>
+                <w:rFonts w:ascii="Times New Roman" w:eastAsia="Times New Roman" w:hAnsi="Times New Roman" w:cs="Times New Roman"/>
+                <w:sz w:val="24"/>
+                <w:szCs w:val="24"/>
+                <w:lang w:val="es-EC" w:eastAsia="es-EC"/>
+              </w:rPr>
+            </w:pPr>
+            <w:r>
+              <w:rPr>
+                <w:rFonts w:ascii="Times New Roman" w:eastAsia="Times New Roman" w:hAnsi="Times New Roman" w:cs="Times New Roman"/>
+                <w:b/>
+                <w:bCs/>
+                <w:i/>
+                <w:iCs/>
+                <w:color w:val="000000"/>
+                <w:sz w:val="24"/>
+                <w:szCs w:val="24"/>
+                <w:lang w:val="es-EC" w:eastAsia="es-EC"/>
+              </w:rPr>
+              <w:t>Id. Requerimiento</w:t>
+            </w:r>
+          </w:p>
+        </w:tc>
+        <w:tc>
+          <w:tcPr>
+            <w:tcW w:w="0" w:type="auto"/>
+            <w:tcBorders>
+              <w:top w:val="single" w:sz="8" w:space="0" w:color="365F91"/>
+              <w:left w:val="single" w:sz="8" w:space="0" w:color="365F91"/>
+              <w:bottom w:val="single" w:sz="8" w:space="0" w:color="365F91"/>
+              <w:right w:val="single" w:sz="8" w:space="0" w:color="365F91"/>
+            </w:tcBorders>
+            <w:tcMar>
+              <w:top w:w="100" w:type="dxa"/>
+              <w:left w:w="100" w:type="dxa"/>
+              <w:bottom w:w="100" w:type="dxa"/>
+              <w:right w:w="100" w:type="dxa"/>
+            </w:tcMar>
+            <w:hideMark/>
+          </w:tcPr>
+          <w:p>
+            <w:pPr>
+              <w:spacing w:before="240" w:after="120" w:line="240" w:lineRule="auto"/>
+              <w:jc w:val="both"/>
+              <w:rPr>
+                <w:rFonts w:ascii="Times New Roman" w:eastAsia="Times New Roman" w:hAnsi="Times New Roman" w:cs="Times New Roman"/>
+                <w:sz w:val="24"/>
+                <w:szCs w:val="24"/>
+                <w:lang w:val="es-EC" w:eastAsia="es-EC"/>
+              </w:rPr>
+            </w:pPr>
+            <w:r>
+              <w:rPr>
+                <w:rFonts w:ascii="Times New Roman" w:eastAsia="Times New Roman" w:hAnsi="Times New Roman" w:cs="Times New Roman"/>
+                <w:i/>
+                <w:iCs/>
+                <w:color w:val="000000"/>
+                <w:sz w:val="24"/>
+                <w:szCs w:val="24"/>
+                <w:lang w:val="es-EC" w:eastAsia="es-EC"/>
+              </w:rPr>
+              <w:t>FR-012</w:t>
+            </w:r>
+          </w:p>
+        </w:tc>
+      </w:tr>
+      <w:tr>
+        <w:trPr>
+          <w:trHeight w:val="780"/>
+        </w:trPr>
+        <w:tc>
+          <w:tcPr>
+            <w:tcW w:w="0" w:type="auto"/>
+            <w:tcBorders>
+              <w:top w:val="single" w:sz="8" w:space="0" w:color="365F91"/>
+              <w:left w:val="single" w:sz="8" w:space="0" w:color="365F91"/>
+              <w:bottom w:val="single" w:sz="8" w:space="0" w:color="365F91"/>
+              <w:right w:val="single" w:sz="8" w:space="0" w:color="365F91"/>
+            </w:tcBorders>
+            <w:shd w:val="clear" w:color="auto" w:fill="DBE5F1"/>
+            <w:tcMar>
+              <w:top w:w="100" w:type="dxa"/>
+              <w:left w:w="100" w:type="dxa"/>
+              <w:bottom w:w="100" w:type="dxa"/>
+              <w:right w:w="100" w:type="dxa"/>
+            </w:tcMar>
+            <w:hideMark/>
+          </w:tcPr>
+          <w:p>
+            <w:pPr>
+              <w:spacing w:before="240" w:after="240" w:line="240" w:lineRule="auto"/>
+              <w:ind w:left="420"/>
+              <w:jc w:val="both"/>
+              <w:rPr>
+                <w:rFonts w:ascii="Times New Roman" w:eastAsia="Times New Roman" w:hAnsi="Times New Roman" w:cs="Times New Roman"/>
+                <w:sz w:val="24"/>
+                <w:szCs w:val="24"/>
+                <w:lang w:val="es-EC" w:eastAsia="es-EC"/>
+              </w:rPr>
+            </w:pPr>
+            <w:r>
+              <w:rPr>
+                <w:rFonts w:ascii="Times New Roman" w:eastAsia="Times New Roman" w:hAnsi="Times New Roman" w:cs="Times New Roman"/>
+                <w:b/>
+                <w:bCs/>
+                <w:i/>
+                <w:iCs/>
+                <w:color w:val="000000"/>
+                <w:sz w:val="24"/>
+                <w:szCs w:val="24"/>
+                <w:lang w:val="es-EC" w:eastAsia="es-EC"/>
+              </w:rPr>
+              <w:t>Descripción</w:t>
+            </w:r>
+          </w:p>
+        </w:tc>
+        <w:tc>
+          <w:tcPr>
+            <w:tcW w:w="0" w:type="auto"/>
+            <w:tcBorders>
+              <w:top w:val="single" w:sz="8" w:space="0" w:color="365F91"/>
+              <w:left w:val="single" w:sz="8" w:space="0" w:color="365F91"/>
+              <w:bottom w:val="single" w:sz="8" w:space="0" w:color="365F91"/>
+              <w:right w:val="single" w:sz="8" w:space="0" w:color="365F91"/>
+            </w:tcBorders>
+            <w:tcMar>
+              <w:top w:w="100" w:type="dxa"/>
+              <w:left w:w="100" w:type="dxa"/>
+              <w:bottom w:w="100" w:type="dxa"/>
+              <w:right w:w="100" w:type="dxa"/>
+            </w:tcMar>
+            <w:hideMark/>
+          </w:tcPr>
+          <w:p>
+            <w:pPr>
+              <w:spacing w:before="240" w:after="240" w:line="240" w:lineRule="auto"/>
+              <w:jc w:val="both"/>
+              <w:rPr>
+                <w:rFonts w:ascii="Times New Roman" w:eastAsia="Times New Roman" w:hAnsi="Times New Roman" w:cs="Times New Roman"/>
+                <w:sz w:val="24"/>
+                <w:szCs w:val="24"/>
+                <w:lang w:val="es-EC" w:eastAsia="es-EC"/>
+              </w:rPr>
+            </w:pPr>
+            <w:r>
+              <w:rPr>
+                <w:rFonts w:ascii="Times New Roman" w:eastAsia="Times New Roman" w:hAnsi="Times New Roman" w:cs="Times New Roman"/>
+                <w:i/>
+                <w:iCs/>
+                <w:color w:val="000000"/>
+                <w:sz w:val="24"/>
+                <w:szCs w:val="24"/>
+                <w:lang w:val="es-EC" w:eastAsia="es-EC"/>
+              </w:rPr>
+              <w:t>Es el proceso que debe realizar el conductor o la persona que cuente con una tarjeta, si la tarjeta ha sido robada o perdida, el responsable de la tarjeta puede bloquearla, pasando a un estado de bloqueo.</w:t>
+            </w:r>
+          </w:p>
+        </w:tc>
+      </w:tr>
+      <w:tr>
+        <w:trPr>
+          <w:trHeight w:val="1035"/>
+        </w:trPr>
+        <w:tc>
+          <w:tcPr>
+            <w:tcW w:w="0" w:type="auto"/>
+            <w:tcBorders>
+              <w:top w:val="single" w:sz="8" w:space="0" w:color="365F91"/>
+              <w:left w:val="single" w:sz="8" w:space="0" w:color="365F91"/>
+              <w:bottom w:val="single" w:sz="8" w:space="0" w:color="365F91"/>
+              <w:right w:val="single" w:sz="8" w:space="0" w:color="365F91"/>
+            </w:tcBorders>
+            <w:shd w:val="clear" w:color="auto" w:fill="DBE5F1"/>
+            <w:tcMar>
+              <w:top w:w="100" w:type="dxa"/>
+              <w:left w:w="100" w:type="dxa"/>
+              <w:bottom w:w="100" w:type="dxa"/>
+              <w:right w:w="100" w:type="dxa"/>
+            </w:tcMar>
+            <w:hideMark/>
+          </w:tcPr>
+          <w:p>
+            <w:pPr>
+              <w:spacing w:before="240" w:after="240" w:line="240" w:lineRule="auto"/>
+              <w:ind w:left="420"/>
+              <w:jc w:val="both"/>
+              <w:rPr>
+                <w:rFonts w:ascii="Times New Roman" w:eastAsia="Times New Roman" w:hAnsi="Times New Roman" w:cs="Times New Roman"/>
+                <w:sz w:val="24"/>
+                <w:szCs w:val="24"/>
+                <w:lang w:val="es-EC" w:eastAsia="es-EC"/>
+              </w:rPr>
+            </w:pPr>
+            <w:r>
+              <w:rPr>
+                <w:rFonts w:ascii="Times New Roman" w:eastAsia="Times New Roman" w:hAnsi="Times New Roman" w:cs="Times New Roman"/>
+                <w:b/>
+                <w:bCs/>
+                <w:i/>
+                <w:iCs/>
+                <w:color w:val="000000"/>
+                <w:sz w:val="24"/>
+                <w:szCs w:val="24"/>
+                <w:lang w:val="es-EC" w:eastAsia="es-EC"/>
+              </w:rPr>
+              <w:t>Entradas</w:t>
+            </w:r>
+          </w:p>
+        </w:tc>
+        <w:tc>
+          <w:tcPr>
+            <w:tcW w:w="0" w:type="auto"/>
+            <w:tcBorders>
+              <w:top w:val="single" w:sz="8" w:space="0" w:color="365F91"/>
+              <w:left w:val="single" w:sz="8" w:space="0" w:color="365F91"/>
+              <w:bottom w:val="single" w:sz="8" w:space="0" w:color="365F91"/>
+              <w:right w:val="single" w:sz="8" w:space="0" w:color="365F91"/>
+            </w:tcBorders>
+            <w:tcMar>
+              <w:top w:w="100" w:type="dxa"/>
+              <w:left w:w="100" w:type="dxa"/>
+              <w:bottom w:w="100" w:type="dxa"/>
+              <w:right w:w="100" w:type="dxa"/>
+            </w:tcMar>
+            <w:hideMark/>
+          </w:tcPr>
+          <w:p>
+            <w:pPr>
+              <w:spacing w:before="240" w:after="240" w:line="240" w:lineRule="auto"/>
+              <w:jc w:val="both"/>
+              <w:rPr>
+                <w:rFonts w:ascii="Times New Roman" w:eastAsia="Times New Roman" w:hAnsi="Times New Roman" w:cs="Times New Roman"/>
+                <w:sz w:val="24"/>
+                <w:szCs w:val="24"/>
+                <w:lang w:val="es-EC" w:eastAsia="es-EC"/>
+              </w:rPr>
+            </w:pPr>
+            <w:r>
+              <w:rPr>
+                <w:rFonts w:ascii="Times New Roman" w:eastAsia="Times New Roman" w:hAnsi="Times New Roman" w:cs="Times New Roman"/>
+                <w:i/>
+                <w:iCs/>
+                <w:color w:val="000000"/>
+                <w:sz w:val="24"/>
+                <w:szCs w:val="24"/>
+                <w:shd w:val="clear" w:color="auto" w:fill="FFFFFF"/>
+                <w:lang w:val="es-EC" w:eastAsia="es-EC"/>
+              </w:rPr>
+              <w:t>Robo o pérdida de tarjeta</w:t>
+            </w:r>
+          </w:p>
+        </w:tc>
+      </w:tr>
+      <w:tr>
+        <w:trPr>
+          <w:trHeight w:val="780"/>
+        </w:trPr>
+        <w:tc>
+          <w:tcPr>
+            <w:tcW w:w="0" w:type="auto"/>
+            <w:tcBorders>
+              <w:top w:val="single" w:sz="8" w:space="0" w:color="365F91"/>
+              <w:left w:val="single" w:sz="8" w:space="0" w:color="365F91"/>
+              <w:bottom w:val="single" w:sz="8" w:space="0" w:color="365F91"/>
+              <w:right w:val="single" w:sz="8" w:space="0" w:color="365F91"/>
+            </w:tcBorders>
+            <w:shd w:val="clear" w:color="auto" w:fill="DBE5F1"/>
+            <w:tcMar>
+              <w:top w:w="100" w:type="dxa"/>
+              <w:left w:w="100" w:type="dxa"/>
+              <w:bottom w:w="100" w:type="dxa"/>
+              <w:right w:w="100" w:type="dxa"/>
+            </w:tcMar>
+            <w:hideMark/>
+          </w:tcPr>
+          <w:p>
+            <w:pPr>
+              <w:spacing w:before="240" w:after="240" w:line="240" w:lineRule="auto"/>
+              <w:ind w:left="420"/>
+              <w:jc w:val="both"/>
+              <w:rPr>
+                <w:rFonts w:ascii="Times New Roman" w:eastAsia="Times New Roman" w:hAnsi="Times New Roman" w:cs="Times New Roman"/>
+                <w:sz w:val="24"/>
+                <w:szCs w:val="24"/>
+                <w:lang w:val="es-EC" w:eastAsia="es-EC"/>
+              </w:rPr>
+            </w:pPr>
+            <w:r>
+              <w:rPr>
+                <w:rFonts w:ascii="Times New Roman" w:eastAsia="Times New Roman" w:hAnsi="Times New Roman" w:cs="Times New Roman"/>
+                <w:b/>
+                <w:bCs/>
+                <w:i/>
+                <w:iCs/>
+                <w:color w:val="000000"/>
+                <w:sz w:val="24"/>
+                <w:szCs w:val="24"/>
+                <w:lang w:val="es-EC" w:eastAsia="es-EC"/>
+              </w:rPr>
+              <w:t>Salidas</w:t>
+            </w:r>
+          </w:p>
+        </w:tc>
+        <w:tc>
+          <w:tcPr>
+            <w:tcW w:w="0" w:type="auto"/>
+            <w:tcBorders>
+              <w:top w:val="single" w:sz="8" w:space="0" w:color="365F91"/>
+              <w:left w:val="single" w:sz="8" w:space="0" w:color="365F91"/>
+              <w:bottom w:val="single" w:sz="8" w:space="0" w:color="365F91"/>
+              <w:right w:val="single" w:sz="8" w:space="0" w:color="365F91"/>
+            </w:tcBorders>
+            <w:tcMar>
+              <w:top w:w="100" w:type="dxa"/>
+              <w:left w:w="100" w:type="dxa"/>
+              <w:bottom w:w="100" w:type="dxa"/>
+              <w:right w:w="100" w:type="dxa"/>
+            </w:tcMar>
+            <w:hideMark/>
+          </w:tcPr>
+          <w:p>
+            <w:pPr>
+              <w:spacing w:before="240" w:after="240" w:line="240" w:lineRule="auto"/>
+              <w:jc w:val="both"/>
+              <w:rPr>
+                <w:rFonts w:ascii="Times New Roman" w:eastAsia="Times New Roman" w:hAnsi="Times New Roman" w:cs="Times New Roman"/>
+                <w:sz w:val="24"/>
+                <w:szCs w:val="24"/>
+                <w:lang w:val="es-EC" w:eastAsia="es-EC"/>
+              </w:rPr>
+            </w:pPr>
+            <w:r>
+              <w:rPr>
+                <w:rFonts w:ascii="Times New Roman" w:eastAsia="Times New Roman" w:hAnsi="Times New Roman" w:cs="Times New Roman"/>
+                <w:i/>
+                <w:iCs/>
+                <w:color w:val="000000"/>
+                <w:sz w:val="24"/>
+                <w:szCs w:val="24"/>
+                <w:shd w:val="clear" w:color="auto" w:fill="FFFFFF"/>
+                <w:lang w:val="es-EC" w:eastAsia="es-EC"/>
+              </w:rPr>
+              <w:t>Bloqueo de tarjeta</w:t>
             </w:r>
           </w:p>
         </w:tc>
@@ -4612,8 +5224,6 @@
         <w:spacing w:before="240" w:after="40"/>
         <w:jc w:val="both"/>
       </w:pPr>
-      <w:bookmarkStart w:id="2" w:name="_gqwxrz9v99yc" w:colFirst="0" w:colLast="0"/>
-      <w:bookmarkEnd w:id="2"/>
     </w:p>
     <w:p>
       <w:pPr>
@@ -4792,6 +5402,7 @@
                 <w:sz w:val="24"/>
                 <w:szCs w:val="24"/>
               </w:rPr>
+              <w:lastRenderedPageBreak/>
               <w:t>Descripción</w:t>
             </w:r>
           </w:p>
@@ -4899,17 +5510,7 @@
                 <w:szCs w:val="24"/>
                 <w:highlight w:val="white"/>
               </w:rPr>
-              <w:t>Datos personales del parqueadero (nombre, dirección, latitud, longitud, usuario</w:t>
-            </w:r>
-            <w:r>
-              <w:rPr>
-                <w:rFonts w:ascii="Times New Roman" w:eastAsia="Times New Roman" w:hAnsi="Times New Roman" w:cs="Times New Roman"/>
-                <w:i/>
-                <w:sz w:val="24"/>
-                <w:szCs w:val="24"/>
-                <w:highlight w:val="white"/>
-              </w:rPr>
-              <w:t>, contraseña).</w:t>
+              <w:t>Datos personales del parqueadero (nombre, dirección, latitud, longitud, usuario, contraseña).</w:t>
             </w:r>
           </w:p>
         </w:tc>
@@ -5165,7 +5766,6 @@
                 <w:sz w:val="24"/>
                 <w:szCs w:val="24"/>
               </w:rPr>
-              <w:lastRenderedPageBreak/>
               <w:t>Descripción</w:t>
             </w:r>
           </w:p>
@@ -5588,6 +6188,7 @@
                 <w:sz w:val="24"/>
                 <w:szCs w:val="24"/>
               </w:rPr>
+              <w:lastRenderedPageBreak/>
               <w:t>Descripción</w:t>
             </w:r>
           </w:p>
@@ -5695,17 +6296,7 @@
                 <w:szCs w:val="24"/>
                 <w:highlight w:val="white"/>
               </w:rPr>
-              <w:t>Información del nuevo espacio de parqueo (identificación, categoría, estado, costo,</w:t>
-            </w:r>
-            <w:r>
-              <w:rPr>
-                <w:rFonts w:ascii="Times New Roman" w:eastAsia="Times New Roman" w:hAnsi="Times New Roman" w:cs="Times New Roman"/>
-                <w:i/>
-                <w:sz w:val="24"/>
-                <w:szCs w:val="24"/>
-                <w:highlight w:val="white"/>
-              </w:rPr>
-              <w:t xml:space="preserve"> descuento, </w:t>
+              <w:t xml:space="preserve">Información del nuevo espacio de parqueo (identificación, categoría, estado, costo, descuento, </w:t>
             </w:r>
             <w:r>
               <w:rPr>
@@ -5800,29 +6391,7 @@
                 <w:szCs w:val="24"/>
                 <w:highlight w:val="white"/>
               </w:rPr>
-              <w:t xml:space="preserve">Espacio de parqueo creado exitosamente y guardado en </w:t>
-            </w:r>
-            <w:proofErr w:type="gramStart"/>
-            <w:r>
-              <w:rPr>
-                <w:rFonts w:ascii="Times New Roman" w:eastAsia="Times New Roman" w:hAnsi="Times New Roman" w:cs="Times New Roman"/>
-                <w:i/>
-                <w:sz w:val="24"/>
-                <w:szCs w:val="24"/>
-                <w:highlight w:val="white"/>
-              </w:rPr>
-              <w:t>la BD</w:t>
-            </w:r>
-            <w:proofErr w:type="gramEnd"/>
-            <w:r>
-              <w:rPr>
-                <w:rFonts w:ascii="Times New Roman" w:eastAsia="Times New Roman" w:hAnsi="Times New Roman" w:cs="Times New Roman"/>
-                <w:i/>
-                <w:sz w:val="24"/>
-                <w:szCs w:val="24"/>
-                <w:highlight w:val="white"/>
-              </w:rPr>
-              <w:t xml:space="preserve">. </w:t>
+              <w:t xml:space="preserve">Espacio de parqueo creado exitosamente y guardado en la BD. </w:t>
             </w:r>
           </w:p>
         </w:tc>
@@ -6023,7 +6592,6 @@
                 <w:sz w:val="24"/>
                 <w:szCs w:val="24"/>
               </w:rPr>
-              <w:lastRenderedPageBreak/>
               <w:t>Descripción</w:t>
             </w:r>
           </w:p>
@@ -6443,6 +7011,7 @@
                 <w:sz w:val="24"/>
                 <w:szCs w:val="24"/>
               </w:rPr>
+              <w:lastRenderedPageBreak/>
               <w:t>Descripción</w:t>
             </w:r>
           </w:p>
@@ -6625,29 +7194,7 @@
                 <w:szCs w:val="24"/>
                 <w:highlight w:val="white"/>
               </w:rPr>
-              <w:t xml:space="preserve">Datos del espacio de parqueo actualizados en </w:t>
-            </w:r>
-            <w:proofErr w:type="gramStart"/>
-            <w:r>
-              <w:rPr>
-                <w:rFonts w:ascii="Times New Roman" w:eastAsia="Times New Roman" w:hAnsi="Times New Roman" w:cs="Times New Roman"/>
-                <w:i/>
-                <w:sz w:val="24"/>
-                <w:szCs w:val="24"/>
-                <w:highlight w:val="white"/>
-              </w:rPr>
-              <w:t>la BD</w:t>
-            </w:r>
-            <w:proofErr w:type="gramEnd"/>
-            <w:r>
-              <w:rPr>
-                <w:rFonts w:ascii="Times New Roman" w:eastAsia="Times New Roman" w:hAnsi="Times New Roman" w:cs="Times New Roman"/>
-                <w:i/>
-                <w:sz w:val="24"/>
-                <w:szCs w:val="24"/>
-                <w:highlight w:val="white"/>
-              </w:rPr>
-              <w:t xml:space="preserve">. </w:t>
+              <w:t xml:space="preserve">Datos del espacio de parqueo actualizados en la BD. </w:t>
             </w:r>
           </w:p>
         </w:tc>
@@ -6848,7 +7395,6 @@
                 <w:sz w:val="24"/>
                 <w:szCs w:val="24"/>
               </w:rPr>
-              <w:lastRenderedPageBreak/>
               <w:t>Descripción</w:t>
             </w:r>
           </w:p>
@@ -7031,29 +7577,7 @@
                 <w:szCs w:val="24"/>
                 <w:highlight w:val="white"/>
               </w:rPr>
-              <w:t xml:space="preserve">Eliminación del espacio de parqueo </w:t>
-            </w:r>
-            <w:proofErr w:type="gramStart"/>
-            <w:r>
-              <w:rPr>
-                <w:rFonts w:ascii="Times New Roman" w:eastAsia="Times New Roman" w:hAnsi="Times New Roman" w:cs="Times New Roman"/>
-                <w:i/>
-                <w:sz w:val="24"/>
-                <w:szCs w:val="24"/>
-                <w:highlight w:val="white"/>
-              </w:rPr>
-              <w:t>de la BD</w:t>
-            </w:r>
-            <w:proofErr w:type="gramEnd"/>
-            <w:r>
-              <w:rPr>
-                <w:rFonts w:ascii="Times New Roman" w:eastAsia="Times New Roman" w:hAnsi="Times New Roman" w:cs="Times New Roman"/>
-                <w:i/>
-                <w:sz w:val="24"/>
-                <w:szCs w:val="24"/>
-                <w:highlight w:val="white"/>
-              </w:rPr>
-              <w:t xml:space="preserve">. </w:t>
+              <w:t xml:space="preserve">Eliminación del espacio de parqueo de la BD. </w:t>
             </w:r>
           </w:p>
         </w:tc>
@@ -7286,16 +7810,7 @@
                 <w:sz w:val="24"/>
                 <w:szCs w:val="24"/>
               </w:rPr>
-              <w:t>Es el proceso que debe realizar el administrador para poder alquilar los espacios de parqueo creados</w:t>
-            </w:r>
-            <w:r>
-              <w:rPr>
-                <w:rFonts w:ascii="Times New Roman" w:eastAsia="Times New Roman" w:hAnsi="Times New Roman" w:cs="Times New Roman"/>
-                <w:i/>
-                <w:sz w:val="24"/>
-                <w:szCs w:val="24"/>
-              </w:rPr>
-              <w:t xml:space="preserve">, ya sea por reserva o de forma independiente.  </w:t>
+              <w:t xml:space="preserve">Es el proceso que debe realizar el administrador para poder alquilar los espacios de parqueo creados, ya sea por reserva o de forma independiente.  </w:t>
             </w:r>
           </w:p>
         </w:tc>
@@ -7336,6 +7851,7 @@
                 <w:sz w:val="24"/>
                 <w:szCs w:val="24"/>
               </w:rPr>
+              <w:lastRenderedPageBreak/>
               <w:t>Entradas</w:t>
             </w:r>
           </w:p>
@@ -7698,17 +8214,7 @@
                 <w:sz w:val="24"/>
                 <w:szCs w:val="24"/>
               </w:rPr>
-              <w:t xml:space="preserve">Es el proceso que debe realizar el administrador para poder calcular el valor total a pagar del conductor, el cálculo del </w:t>
-            </w:r>
-            <w:r>
-              <w:rPr>
-                <w:rFonts w:ascii="Times New Roman" w:eastAsia="Times New Roman" w:hAnsi="Times New Roman" w:cs="Times New Roman"/>
-                <w:i/>
-                <w:sz w:val="24"/>
-                <w:szCs w:val="24"/>
-              </w:rPr>
-              <w:lastRenderedPageBreak/>
-              <w:t xml:space="preserve">costo a cancelar será de forma automática, con el tiempo consumido y el costo por hora.  </w:t>
+              <w:t xml:space="preserve">Es el proceso que debe realizar el administrador para poder calcular el valor total a pagar del conductor, el cálculo del costo a cancelar será de forma automática, con el tiempo consumido y el costo por hora.  </w:t>
             </w:r>
           </w:p>
         </w:tc>
@@ -7749,7 +8255,6 @@
                 <w:sz w:val="24"/>
                 <w:szCs w:val="24"/>
               </w:rPr>
-              <w:lastRenderedPageBreak/>
               <w:t>Entradas</w:t>
             </w:r>
           </w:p>
@@ -8112,16 +8617,7 @@
                 <w:sz w:val="24"/>
                 <w:szCs w:val="24"/>
               </w:rPr>
-              <w:t>Es el proceso que debe realizar el administrador para poder actualizar el estado de l</w:t>
-            </w:r>
-            <w:r>
-              <w:rPr>
-                <w:rFonts w:ascii="Times New Roman" w:eastAsia="Times New Roman" w:hAnsi="Times New Roman" w:cs="Times New Roman"/>
-                <w:i/>
-                <w:sz w:val="24"/>
-                <w:szCs w:val="24"/>
-              </w:rPr>
-              <w:t xml:space="preserve">os espacios de parqueo, en caso de que estos no estén disponibles por cualquier motivo.  </w:t>
+              <w:t xml:space="preserve">Es el proceso que debe realizar el administrador para poder actualizar el estado de los espacios de parqueo, en caso de que estos no estén disponibles por cualquier motivo.  </w:t>
             </w:r>
           </w:p>
         </w:tc>
@@ -8162,6 +8658,7 @@
                 <w:sz w:val="24"/>
                 <w:szCs w:val="24"/>
               </w:rPr>
+              <w:lastRenderedPageBreak/>
               <w:t>Entradas</w:t>
             </w:r>
           </w:p>
@@ -8520,16 +9017,7 @@
                 <w:sz w:val="24"/>
                 <w:szCs w:val="24"/>
               </w:rPr>
-              <w:t>Es el proceso que debe realizar el administrador para poder crear servicios adicionales, en caso</w:t>
-            </w:r>
-            <w:r>
-              <w:rPr>
-                <w:rFonts w:ascii="Times New Roman" w:eastAsia="Times New Roman" w:hAnsi="Times New Roman" w:cs="Times New Roman"/>
-                <w:i/>
-                <w:sz w:val="24"/>
-                <w:szCs w:val="24"/>
-              </w:rPr>
-              <w:t xml:space="preserve"> que desee ofrecer servicios extras a sus cliente</w:t>
+              <w:t>Es el proceso que debe realizar el administrador para poder crear servicios adicionales, en caso que desee ofrecer servicios extras a sus cliente</w:t>
             </w:r>
           </w:p>
         </w:tc>
@@ -8570,7 +9058,6 @@
                 <w:sz w:val="24"/>
                 <w:szCs w:val="24"/>
               </w:rPr>
-              <w:lastRenderedPageBreak/>
               <w:t>Entradas</w:t>
             </w:r>
           </w:p>
@@ -8692,29 +9179,7 @@
                 <w:szCs w:val="24"/>
                 <w:highlight w:val="white"/>
               </w:rPr>
-              <w:t xml:space="preserve">Nuevo servicio creado correctamente y almacenado en </w:t>
-            </w:r>
-            <w:proofErr w:type="gramStart"/>
-            <w:r>
-              <w:rPr>
-                <w:rFonts w:ascii="Times New Roman" w:eastAsia="Times New Roman" w:hAnsi="Times New Roman" w:cs="Times New Roman"/>
-                <w:i/>
-                <w:sz w:val="24"/>
-                <w:szCs w:val="24"/>
-                <w:highlight w:val="white"/>
-              </w:rPr>
-              <w:t>la BD</w:t>
-            </w:r>
-            <w:proofErr w:type="gramEnd"/>
-            <w:r>
-              <w:rPr>
-                <w:rFonts w:ascii="Times New Roman" w:eastAsia="Times New Roman" w:hAnsi="Times New Roman" w:cs="Times New Roman"/>
-                <w:i/>
-                <w:sz w:val="24"/>
-                <w:szCs w:val="24"/>
-                <w:highlight w:val="white"/>
-              </w:rPr>
-              <w:t xml:space="preserve">. </w:t>
+              <w:t xml:space="preserve">Nuevo servicio creado correctamente y almacenado en la BD. </w:t>
             </w:r>
           </w:p>
         </w:tc>
@@ -9005,6 +9470,7 @@
                 <w:sz w:val="24"/>
                 <w:szCs w:val="24"/>
               </w:rPr>
+              <w:lastRenderedPageBreak/>
               <w:t>Entradas</w:t>
             </w:r>
           </w:p>
@@ -9126,29 +9592,7 @@
                 <w:szCs w:val="24"/>
                 <w:highlight w:val="white"/>
               </w:rPr>
-              <w:t xml:space="preserve">Información actualizada correctamente y almacenada en </w:t>
-            </w:r>
-            <w:proofErr w:type="gramStart"/>
-            <w:r>
-              <w:rPr>
-                <w:rFonts w:ascii="Times New Roman" w:eastAsia="Times New Roman" w:hAnsi="Times New Roman" w:cs="Times New Roman"/>
-                <w:i/>
-                <w:sz w:val="24"/>
-                <w:szCs w:val="24"/>
-                <w:highlight w:val="white"/>
-              </w:rPr>
-              <w:t>la BD</w:t>
-            </w:r>
-            <w:proofErr w:type="gramEnd"/>
-            <w:r>
-              <w:rPr>
-                <w:rFonts w:ascii="Times New Roman" w:eastAsia="Times New Roman" w:hAnsi="Times New Roman" w:cs="Times New Roman"/>
-                <w:i/>
-                <w:sz w:val="24"/>
-                <w:szCs w:val="24"/>
-                <w:highlight w:val="white"/>
-              </w:rPr>
-              <w:t xml:space="preserve">. </w:t>
+              <w:t xml:space="preserve">Información actualizada correctamente y almacenada en la BD. </w:t>
             </w:r>
           </w:p>
         </w:tc>
@@ -9438,7 +9882,6 @@
                 <w:sz w:val="24"/>
                 <w:szCs w:val="24"/>
               </w:rPr>
-              <w:lastRenderedPageBreak/>
               <w:t>Entradas</w:t>
             </w:r>
           </w:p>
@@ -9909,6 +10352,7 @@
                 <w:sz w:val="24"/>
                 <w:szCs w:val="24"/>
               </w:rPr>
+              <w:lastRenderedPageBreak/>
               <w:t>Salidas</w:t>
             </w:r>
           </w:p>
@@ -9943,29 +10387,7 @@
                 <w:szCs w:val="24"/>
                 <w:highlight w:val="white"/>
               </w:rPr>
-              <w:t xml:space="preserve">Eliminación del servicio adicional </w:t>
-            </w:r>
-            <w:proofErr w:type="gramStart"/>
-            <w:r>
-              <w:rPr>
-                <w:rFonts w:ascii="Times New Roman" w:eastAsia="Times New Roman" w:hAnsi="Times New Roman" w:cs="Times New Roman"/>
-                <w:i/>
-                <w:sz w:val="24"/>
-                <w:szCs w:val="24"/>
-                <w:highlight w:val="white"/>
-              </w:rPr>
-              <w:t>de la BD</w:t>
-            </w:r>
-            <w:proofErr w:type="gramEnd"/>
-            <w:r>
-              <w:rPr>
-                <w:rFonts w:ascii="Times New Roman" w:eastAsia="Times New Roman" w:hAnsi="Times New Roman" w:cs="Times New Roman"/>
-                <w:i/>
-                <w:sz w:val="24"/>
-                <w:szCs w:val="24"/>
-                <w:highlight w:val="white"/>
-              </w:rPr>
-              <w:t xml:space="preserve">. </w:t>
+              <w:t xml:space="preserve">Eliminación del servicio adicional de la BD. </w:t>
             </w:r>
           </w:p>
         </w:tc>
@@ -9983,7 +10405,7 @@
 </file>
 
 <file path=word/styles.xml><?xml version="1.0" encoding="utf-8"?>
-<w:styles xmlns:mc="http://schemas.openxmlformats.org/markup-compatibility/2006" xmlns:r="http://schemas.openxmlformats.org/officeDocument/2006/relationships" xmlns:w="http://schemas.openxmlformats.org/wordprocessingml/2006/main" xmlns:w14="http://schemas.microsoft.com/office/word/2010/wordml" xmlns:w15="http://schemas.microsoft.com/office/word/2012/wordml" xmlns:w16se="http://schemas.microsoft.com/office/word/2015/wordml/symex" mc:Ignorable="w14 w15 w16se">
+<w:styles xmlns:mc="http://schemas.openxmlformats.org/markup-compatibility/2006" xmlns:r="http://schemas.openxmlformats.org/officeDocument/2006/relationships" xmlns:w="http://schemas.openxmlformats.org/wordprocessingml/2006/main" xmlns:w14="http://schemas.microsoft.com/office/word/2010/wordml" xmlns:w15="http://schemas.microsoft.com/office/word/2012/wordml" xmlns:w16cid="http://schemas.microsoft.com/office/word/2016/wordml/cid" xmlns:w16se="http://schemas.microsoft.com/office/word/2015/wordml/symex" mc:Ignorable="w14 w15 w16se w16cid">
   <w:docDefaults>
     <w:rPrDefault>
       <w:rPr>
@@ -9999,7 +10421,7 @@
       </w:pPr>
     </w:pPrDefault>
   </w:docDefaults>
-  <w:latentStyles w:defLockedState="0" w:defUIPriority="99" w:defSemiHidden="0" w:defUnhideWhenUsed="0" w:defQFormat="0" w:count="371">
+  <w:latentStyles w:defLockedState="0" w:defUIPriority="99" w:defSemiHidden="0" w:defUnhideWhenUsed="0" w:defQFormat="0" w:count="377">
     <w:lsdException w:name="Normal" w:uiPriority="0" w:qFormat="1"/>
     <w:lsdException w:name="heading 1" w:uiPriority="9" w:qFormat="1"/>
     <w:lsdException w:name="heading 2" w:semiHidden="1" w:uiPriority="9" w:unhideWhenUsed="1" w:qFormat="1"/>
@@ -10147,11 +10569,8 @@
     <w:lsdException w:name="Table 3D effects 3" w:semiHidden="1" w:unhideWhenUsed="1"/>
     <w:lsdException w:name="Table Contemporary" w:semiHidden="1" w:unhideWhenUsed="1"/>
     <w:lsdException w:name="Table Elegant" w:semiHidden="1" w:unhideWhenUsed="1"/>
-    <w:lsdException w:name="Table Professional" w:semiHidden="1" w:unhideWhenUsed="1"/>
     <w:lsdException w:name="Table Subtle 1" w:semiHidden="1" w:unhideWhenUsed="1"/>
     <w:lsdException w:name="Table Subtle 2" w:semiHidden="1" w:unhideWhenUsed="1"/>
-    <w:lsdException w:name="Table Web 1" w:semiHidden="1" w:unhideWhenUsed="1"/>
-    <w:lsdException w:name="Table Web 2" w:semiHidden="1" w:unhideWhenUsed="1"/>
     <w:lsdException w:name="Table Web 3" w:semiHidden="1" w:unhideWhenUsed="1"/>
     <w:lsdException w:name="Balloon Text" w:semiHidden="1" w:unhideWhenUsed="1"/>
     <w:lsdException w:name="Table Grid" w:uiPriority="39"/>
@@ -10371,6 +10790,12 @@
     <w:lsdException w:name="List Table 5 Dark Accent 6" w:uiPriority="50"/>
     <w:lsdException w:name="List Table 6 Colorful Accent 6" w:uiPriority="51"/>
     <w:lsdException w:name="List Table 7 Colorful Accent 6" w:uiPriority="52"/>
+    <w:lsdException w:name="Mention" w:semiHidden="1" w:unhideWhenUsed="1"/>
+    <w:lsdException w:name="Smart Hyperlink" w:semiHidden="1" w:unhideWhenUsed="1"/>
+    <w:lsdException w:name="Hashtag" w:semiHidden="1" w:unhideWhenUsed="1"/>
+    <w:lsdException w:name="Unresolved Mention" w:semiHidden="1" w:unhideWhenUsed="1"/>
+    <w:lsdException w:name="Smart Link" w:semiHidden="1" w:unhideWhenUsed="1"/>
+    <w:lsdException w:name="Smart Link Error" w:semiHidden="1" w:unhideWhenUsed="1"/>
   </w:latentStyles>
   <w:style w:type="paragraph" w:default="1" w:styleId="Normal">
     <w:name w:val="Normal"/>
@@ -10876,6 +11301,23 @@
       <w:color w:val="404040" w:themeColor="text1" w:themeTint="BF"/>
     </w:rPr>
   </w:style>
+  <w:style w:type="paragraph" w:styleId="NormalWeb">
+    <w:name w:val="Normal (Web)"/>
+    <w:basedOn w:val="Normal"/>
+    <w:uiPriority w:val="99"/>
+    <w:semiHidden/>
+    <w:unhideWhenUsed/>
+    <w:rsid w:val="003C7D0D"/>
+    <w:pPr>
+      <w:spacing w:before="100" w:beforeAutospacing="1" w:after="100" w:afterAutospacing="1" w:line="240" w:lineRule="auto"/>
+    </w:pPr>
+    <w:rPr>
+      <w:rFonts w:ascii="Times New Roman" w:eastAsia="Times New Roman" w:hAnsi="Times New Roman" w:cs="Times New Roman"/>
+      <w:sz w:val="24"/>
+      <w:szCs w:val="24"/>
+      <w:lang w:val="es-EC" w:eastAsia="es-EC"/>
+    </w:rPr>
+  </w:style>
 </w:styles>
 </file>
 

</xml_diff>

<commit_message>
Agregando el diagrama de casos de uso
</commit_message>
<xml_diff>
--- a/Especificacion de casos de uso/Especificacion de  requisitos. Sistema de Parqueo.docx
+++ b/Especificacion de casos de uso/Especificacion de  requisitos. Sistema de Parqueo.docx
@@ -144,6 +144,7 @@
     </w:p>
     <w:p>
       <w:pPr>
+        <w:jc w:val="center"/>
         <w:rPr>
           <w:rFonts w:ascii="Times New Roman" w:eastAsia="Times New Roman" w:hAnsi="Times New Roman" w:cs="Times New Roman"/>
           <w:b/>
@@ -152,7 +153,9 @@
           <w:szCs w:val="26"/>
         </w:rPr>
       </w:pPr>
-      <w:r>
+    </w:p>
+    <w:p>
+      <w:pPr>
         <w:rPr>
           <w:rFonts w:ascii="Times New Roman" w:eastAsia="Times New Roman" w:hAnsi="Times New Roman" w:cs="Times New Roman"/>
           <w:b/>
@@ -160,7 +163,26 @@
           <w:sz w:val="26"/>
           <w:szCs w:val="26"/>
         </w:rPr>
-        <w:t xml:space="preserve">Nombre: </w:t>
+      </w:pPr>
+      <w:r>
+        <w:rPr>
+          <w:rFonts w:ascii="Times New Roman" w:eastAsia="Times New Roman" w:hAnsi="Times New Roman" w:cs="Times New Roman"/>
+          <w:b/>
+          <w:color w:val="000000"/>
+          <w:sz w:val="26"/>
+          <w:szCs w:val="26"/>
+        </w:rPr>
+        <w:t>Integrantes</w:t>
+      </w:r>
+      <w:r>
+        <w:rPr>
+          <w:rFonts w:ascii="Times New Roman" w:eastAsia="Times New Roman" w:hAnsi="Times New Roman" w:cs="Times New Roman"/>
+          <w:b/>
+          <w:color w:val="000000"/>
+          <w:sz w:val="26"/>
+          <w:szCs w:val="26"/>
+        </w:rPr>
+        <w:t xml:space="preserve">: </w:t>
       </w:r>
     </w:p>
     <w:p>
@@ -230,6 +252,16 @@
         </w:rPr>
         <w:t xml:space="preserve"> Tapia. </w:t>
       </w:r>
+    </w:p>
+    <w:p>
+      <w:pPr>
+        <w:rPr>
+          <w:rFonts w:ascii="Times New Roman" w:eastAsia="Times New Roman" w:hAnsi="Times New Roman" w:cs="Times New Roman"/>
+          <w:color w:val="000000"/>
+          <w:sz w:val="26"/>
+          <w:szCs w:val="26"/>
+        </w:rPr>
+      </w:pPr>
     </w:p>
     <w:p>
       <w:pPr>
@@ -242,11 +274,506 @@
           <w:rFonts w:ascii="Times New Roman" w:eastAsia="Times New Roman" w:hAnsi="Times New Roman" w:cs="Times New Roman"/>
           <w:b/>
           <w:color w:val="000000"/>
+          <w:sz w:val="28"/>
+          <w:szCs w:val="28"/>
+        </w:rPr>
+      </w:pPr>
+      <w:r>
+        <w:rPr>
+          <w:rFonts w:ascii="Times New Roman" w:eastAsia="Times New Roman" w:hAnsi="Times New Roman" w:cs="Times New Roman"/>
+          <w:b/>
+          <w:color w:val="000000"/>
+          <w:sz w:val="28"/>
+          <w:szCs w:val="28"/>
+        </w:rPr>
+        <w:t>Descripción</w:t>
+      </w:r>
+      <w:r>
+        <w:rPr>
+          <w:rFonts w:ascii="Times New Roman" w:eastAsia="Times New Roman" w:hAnsi="Times New Roman" w:cs="Times New Roman"/>
+          <w:b/>
+          <w:color w:val="000000"/>
+          <w:sz w:val="28"/>
+          <w:szCs w:val="28"/>
+        </w:rPr>
+        <w:t xml:space="preserve"> General</w:t>
+      </w:r>
+      <w:r>
+        <w:rPr>
+          <w:rFonts w:ascii="Times New Roman" w:eastAsia="Times New Roman" w:hAnsi="Times New Roman" w:cs="Times New Roman"/>
+          <w:b/>
+          <w:color w:val="000000"/>
+          <w:sz w:val="28"/>
+          <w:szCs w:val="28"/>
+        </w:rPr>
+        <w:t xml:space="preserve"> de Módulos </w:t>
+      </w:r>
+    </w:p>
+    <w:p>
+      <w:pPr>
+        <w:rPr>
+          <w:rFonts w:ascii="Times New Roman" w:eastAsia="Times New Roman" w:hAnsi="Times New Roman" w:cs="Times New Roman"/>
+          <w:color w:val="000000"/>
           <w:sz w:val="26"/>
           <w:szCs w:val="26"/>
         </w:rPr>
       </w:pPr>
-      <w:r>
+    </w:p>
+    <w:tbl>
+      <w:tblPr>
+        <w:tblW w:w="6378" w:type="dxa"/>
+        <w:jc w:val="center"/>
+        <w:tblBorders>
+          <w:top w:val="single" w:sz="4" w:space="0" w:color="000000"/>
+          <w:left w:val="single" w:sz="4" w:space="0" w:color="000000"/>
+          <w:bottom w:val="single" w:sz="4" w:space="0" w:color="000000"/>
+          <w:right w:val="single" w:sz="4" w:space="0" w:color="000000"/>
+          <w:insideH w:val="single" w:sz="4" w:space="0" w:color="000000"/>
+          <w:insideV w:val="single" w:sz="4" w:space="0" w:color="000000"/>
+        </w:tblBorders>
+        <w:tblLayout w:type="fixed"/>
+        <w:tblLook w:val="0000" w:firstRow="0" w:lastRow="0" w:firstColumn="0" w:lastColumn="0" w:noHBand="0" w:noVBand="0"/>
+      </w:tblPr>
+      <w:tblGrid>
+        <w:gridCol w:w="1751"/>
+        <w:gridCol w:w="4627"/>
+      </w:tblGrid>
+      <w:tr>
+        <w:trPr>
+          <w:jc w:val="center"/>
+        </w:trPr>
+        <w:tc>
+          <w:tcPr>
+            <w:tcW w:w="1751" w:type="dxa"/>
+            <w:shd w:val="clear" w:color="auto" w:fill="C0C0C0"/>
+          </w:tcPr>
+          <w:p>
+            <w:pPr>
+              <w:pBdr>
+                <w:top w:val="nil"/>
+                <w:left w:val="nil"/>
+                <w:bottom w:val="nil"/>
+                <w:right w:val="nil"/>
+                <w:between w:val="nil"/>
+              </w:pBdr>
+              <w:spacing w:before="120" w:after="120"/>
+              <w:rPr>
+                <w:rFonts w:ascii="Times New Roman" w:eastAsia="Bookman Old Style" w:hAnsi="Times New Roman" w:cs="Times New Roman"/>
+                <w:b/>
+                <w:i/>
+                <w:sz w:val="28"/>
+                <w:szCs w:val="24"/>
+                <w:shd w:val="clear" w:color="auto" w:fill="CCCCCC"/>
+              </w:rPr>
+            </w:pPr>
+            <w:r>
+              <w:rPr>
+                <w:rFonts w:ascii="Times New Roman" w:eastAsia="Bookman Old Style" w:hAnsi="Times New Roman" w:cs="Times New Roman"/>
+                <w:b/>
+                <w:i/>
+                <w:sz w:val="28"/>
+                <w:szCs w:val="24"/>
+                <w:shd w:val="clear" w:color="auto" w:fill="CCCCCC"/>
+              </w:rPr>
+              <w:t>Módulo de</w:t>
+            </w:r>
+          </w:p>
+        </w:tc>
+        <w:tc>
+          <w:tcPr>
+            <w:tcW w:w="4627" w:type="dxa"/>
+            <w:shd w:val="clear" w:color="auto" w:fill="C0C0C0"/>
+          </w:tcPr>
+          <w:p>
+            <w:pPr>
+              <w:pBdr>
+                <w:top w:val="nil"/>
+                <w:left w:val="nil"/>
+                <w:bottom w:val="nil"/>
+                <w:right w:val="nil"/>
+                <w:between w:val="nil"/>
+              </w:pBdr>
+              <w:spacing w:before="120" w:after="120"/>
+              <w:rPr>
+                <w:rFonts w:ascii="Times New Roman" w:eastAsia="Bookman Old Style" w:hAnsi="Times New Roman" w:cs="Times New Roman"/>
+                <w:b/>
+                <w:i/>
+                <w:sz w:val="28"/>
+                <w:szCs w:val="24"/>
+                <w:shd w:val="clear" w:color="auto" w:fill="CCCCCC"/>
+              </w:rPr>
+            </w:pPr>
+            <w:r>
+              <w:rPr>
+                <w:rFonts w:ascii="Times New Roman" w:eastAsia="Bookman Old Style" w:hAnsi="Times New Roman" w:cs="Times New Roman"/>
+                <w:b/>
+                <w:i/>
+                <w:sz w:val="28"/>
+                <w:szCs w:val="24"/>
+                <w:shd w:val="clear" w:color="auto" w:fill="CCCCCC"/>
+              </w:rPr>
+              <w:t>Descripción</w:t>
+            </w:r>
+          </w:p>
+        </w:tc>
+      </w:tr>
+      <w:tr>
+        <w:trPr>
+          <w:jc w:val="center"/>
+        </w:trPr>
+        <w:tc>
+          <w:tcPr>
+            <w:tcW w:w="1751" w:type="dxa"/>
+            <w:shd w:val="clear" w:color="auto" w:fill="auto"/>
+          </w:tcPr>
+          <w:p>
+            <w:pPr>
+              <w:pBdr>
+                <w:top w:val="nil"/>
+                <w:left w:val="nil"/>
+                <w:bottom w:val="nil"/>
+                <w:right w:val="nil"/>
+                <w:between w:val="nil"/>
+              </w:pBdr>
+              <w:spacing w:before="120" w:after="120"/>
+              <w:rPr>
+                <w:rFonts w:ascii="Times New Roman" w:eastAsia="Times New Roman" w:hAnsi="Times New Roman" w:cs="Times New Roman"/>
+                <w:b/>
+                <w:i/>
+                <w:sz w:val="24"/>
+                <w:szCs w:val="24"/>
+              </w:rPr>
+            </w:pPr>
+            <w:r>
+              <w:rPr>
+                <w:rFonts w:ascii="Times New Roman" w:eastAsia="Times New Roman" w:hAnsi="Times New Roman" w:cs="Times New Roman"/>
+                <w:b/>
+                <w:i/>
+                <w:sz w:val="24"/>
+                <w:szCs w:val="24"/>
+              </w:rPr>
+              <w:t>Gestión</w:t>
+            </w:r>
+            <w:r>
+              <w:rPr>
+                <w:rFonts w:ascii="Times New Roman" w:eastAsia="Times New Roman" w:hAnsi="Times New Roman" w:cs="Times New Roman"/>
+                <w:b/>
+                <w:i/>
+                <w:sz w:val="24"/>
+                <w:szCs w:val="24"/>
+              </w:rPr>
+              <w:t xml:space="preserve"> de Información </w:t>
+            </w:r>
+          </w:p>
+        </w:tc>
+        <w:tc>
+          <w:tcPr>
+            <w:tcW w:w="4627" w:type="dxa"/>
+            <w:shd w:val="clear" w:color="auto" w:fill="auto"/>
+          </w:tcPr>
+          <w:p>
+            <w:pPr>
+              <w:pBdr>
+                <w:top w:val="nil"/>
+                <w:left w:val="nil"/>
+                <w:bottom w:val="nil"/>
+                <w:right w:val="nil"/>
+                <w:between w:val="nil"/>
+              </w:pBdr>
+              <w:spacing w:before="120" w:after="120"/>
+              <w:rPr>
+                <w:rFonts w:ascii="Times New Roman" w:eastAsia="Times New Roman" w:hAnsi="Times New Roman" w:cs="Times New Roman"/>
+                <w:i/>
+                <w:sz w:val="24"/>
+                <w:szCs w:val="24"/>
+              </w:rPr>
+            </w:pPr>
+            <w:r>
+              <w:rPr>
+                <w:rFonts w:ascii="Times New Roman" w:eastAsia="Times New Roman" w:hAnsi="Times New Roman" w:cs="Times New Roman"/>
+                <w:i/>
+                <w:sz w:val="24"/>
+                <w:szCs w:val="24"/>
+              </w:rPr>
+              <w:t xml:space="preserve">Son los </w:t>
+            </w:r>
+            <w:r>
+              <w:rPr>
+                <w:rFonts w:ascii="Times New Roman" w:eastAsia="Times New Roman" w:hAnsi="Times New Roman" w:cs="Times New Roman"/>
+                <w:i/>
+                <w:sz w:val="24"/>
+                <w:szCs w:val="24"/>
+              </w:rPr>
+              <w:t>conductore</w:t>
+            </w:r>
+            <w:r>
+              <w:rPr>
+                <w:rFonts w:ascii="Times New Roman" w:eastAsia="Times New Roman" w:hAnsi="Times New Roman" w:cs="Times New Roman"/>
+                <w:i/>
+                <w:sz w:val="24"/>
+                <w:szCs w:val="24"/>
+              </w:rPr>
+              <w:t xml:space="preserve">s </w:t>
+            </w:r>
+            <w:r>
+              <w:rPr>
+                <w:rFonts w:ascii="Times New Roman" w:eastAsia="Times New Roman" w:hAnsi="Times New Roman" w:cs="Times New Roman"/>
+                <w:i/>
+                <w:sz w:val="24"/>
+                <w:szCs w:val="24"/>
+              </w:rPr>
+              <w:t xml:space="preserve">los que deben estar informados por ello se les generará diferentes registros </w:t>
+            </w:r>
+            <w:r>
+              <w:rPr>
+                <w:rFonts w:ascii="Times New Roman" w:eastAsia="Times New Roman" w:hAnsi="Times New Roman" w:cs="Times New Roman"/>
+                <w:i/>
+                <w:sz w:val="24"/>
+                <w:szCs w:val="24"/>
+              </w:rPr>
+              <w:t>de</w:t>
+            </w:r>
+            <w:r>
+              <w:rPr>
+                <w:rFonts w:ascii="Times New Roman" w:eastAsia="Times New Roman" w:hAnsi="Times New Roman" w:cs="Times New Roman"/>
+                <w:i/>
+                <w:sz w:val="24"/>
+                <w:szCs w:val="24"/>
+              </w:rPr>
+              <w:t xml:space="preserve"> la disponibilidad de los parqueaderos. Para ello no debe existir algún registro</w:t>
+            </w:r>
+            <w:r>
+              <w:rPr>
+                <w:rFonts w:ascii="Times New Roman" w:eastAsia="Times New Roman" w:hAnsi="Times New Roman" w:cs="Times New Roman"/>
+                <w:i/>
+                <w:sz w:val="24"/>
+                <w:szCs w:val="24"/>
+              </w:rPr>
+              <w:t xml:space="preserve"> del conductor</w:t>
+            </w:r>
+            <w:r>
+              <w:rPr>
+                <w:rFonts w:ascii="Times New Roman" w:eastAsia="Times New Roman" w:hAnsi="Times New Roman" w:cs="Times New Roman"/>
+                <w:i/>
+                <w:sz w:val="24"/>
+                <w:szCs w:val="24"/>
+              </w:rPr>
+              <w:t>.</w:t>
+            </w:r>
+          </w:p>
+        </w:tc>
+      </w:tr>
+      <w:tr>
+        <w:trPr>
+          <w:jc w:val="center"/>
+        </w:trPr>
+        <w:tc>
+          <w:tcPr>
+            <w:tcW w:w="1751" w:type="dxa"/>
+            <w:shd w:val="clear" w:color="auto" w:fill="auto"/>
+          </w:tcPr>
+          <w:p>
+            <w:pPr>
+              <w:pBdr>
+                <w:top w:val="nil"/>
+                <w:left w:val="nil"/>
+                <w:bottom w:val="nil"/>
+                <w:right w:val="nil"/>
+                <w:between w:val="nil"/>
+              </w:pBdr>
+              <w:spacing w:before="120" w:after="120"/>
+              <w:rPr>
+                <w:rFonts w:ascii="Times New Roman" w:eastAsia="Times New Roman" w:hAnsi="Times New Roman" w:cs="Times New Roman"/>
+                <w:b/>
+                <w:i/>
+                <w:sz w:val="24"/>
+                <w:szCs w:val="24"/>
+              </w:rPr>
+            </w:pPr>
+            <w:r>
+              <w:rPr>
+                <w:rFonts w:ascii="Times New Roman" w:eastAsia="Times New Roman" w:hAnsi="Times New Roman" w:cs="Times New Roman"/>
+                <w:b/>
+                <w:i/>
+                <w:sz w:val="24"/>
+                <w:szCs w:val="24"/>
+              </w:rPr>
+              <w:t>Gestión de</w:t>
+            </w:r>
+            <w:r>
+              <w:rPr>
+                <w:rFonts w:ascii="Times New Roman" w:eastAsia="Times New Roman" w:hAnsi="Times New Roman" w:cs="Times New Roman"/>
+                <w:b/>
+                <w:i/>
+                <w:sz w:val="24"/>
+                <w:szCs w:val="24"/>
+              </w:rPr>
+              <w:t>l parqueadero</w:t>
+            </w:r>
+          </w:p>
+        </w:tc>
+        <w:tc>
+          <w:tcPr>
+            <w:tcW w:w="4627" w:type="dxa"/>
+            <w:shd w:val="clear" w:color="auto" w:fill="auto"/>
+          </w:tcPr>
+          <w:p>
+            <w:pPr>
+              <w:pBdr>
+                <w:top w:val="nil"/>
+                <w:left w:val="nil"/>
+                <w:bottom w:val="nil"/>
+                <w:right w:val="nil"/>
+                <w:between w:val="nil"/>
+              </w:pBdr>
+              <w:spacing w:before="120" w:after="120"/>
+              <w:rPr>
+                <w:rFonts w:ascii="Times New Roman" w:eastAsia="Times New Roman" w:hAnsi="Times New Roman" w:cs="Times New Roman"/>
+                <w:i/>
+                <w:sz w:val="24"/>
+                <w:szCs w:val="24"/>
+              </w:rPr>
+            </w:pPr>
+            <w:r>
+              <w:rPr>
+                <w:rFonts w:ascii="Times New Roman" w:eastAsia="Times New Roman" w:hAnsi="Times New Roman" w:cs="Times New Roman"/>
+                <w:i/>
+                <w:sz w:val="24"/>
+                <w:szCs w:val="24"/>
+              </w:rPr>
+              <w:t xml:space="preserve">Es el administrador del parqueo, quien podrá </w:t>
+            </w:r>
+            <w:r>
+              <w:rPr>
+                <w:rFonts w:ascii="Times New Roman" w:eastAsia="Times New Roman" w:hAnsi="Times New Roman" w:cs="Times New Roman"/>
+                <w:i/>
+                <w:sz w:val="24"/>
+                <w:szCs w:val="24"/>
+              </w:rPr>
+              <w:t>gestionar</w:t>
+            </w:r>
+            <w:r>
+              <w:rPr>
+                <w:rFonts w:ascii="Times New Roman" w:eastAsia="Times New Roman" w:hAnsi="Times New Roman" w:cs="Times New Roman"/>
+                <w:i/>
+                <w:sz w:val="24"/>
+                <w:szCs w:val="24"/>
+              </w:rPr>
+              <w:t>: la cuenta del parqueadero (crear cuenta), los espacios de parqueo, la gestión de alquiler de espacios, entre otras gestiones como los servicios adicionales que ofrece el parqueadero.</w:t>
+            </w:r>
+          </w:p>
+        </w:tc>
+      </w:tr>
+      <w:tr>
+        <w:trPr>
+          <w:jc w:val="center"/>
+        </w:trPr>
+        <w:tc>
+          <w:tcPr>
+            <w:tcW w:w="1751" w:type="dxa"/>
+            <w:shd w:val="clear" w:color="auto" w:fill="auto"/>
+          </w:tcPr>
+          <w:p>
+            <w:pPr>
+              <w:pBdr>
+                <w:top w:val="nil"/>
+                <w:left w:val="nil"/>
+                <w:bottom w:val="nil"/>
+                <w:right w:val="nil"/>
+                <w:between w:val="nil"/>
+              </w:pBdr>
+              <w:spacing w:before="120" w:after="120"/>
+              <w:rPr>
+                <w:rFonts w:ascii="Times New Roman" w:eastAsia="Times New Roman" w:hAnsi="Times New Roman" w:cs="Times New Roman"/>
+                <w:b/>
+                <w:i/>
+                <w:sz w:val="24"/>
+                <w:szCs w:val="24"/>
+              </w:rPr>
+            </w:pPr>
+            <w:r>
+              <w:rPr>
+                <w:rFonts w:ascii="Times New Roman" w:eastAsia="Times New Roman" w:hAnsi="Times New Roman" w:cs="Times New Roman"/>
+                <w:b/>
+                <w:i/>
+                <w:sz w:val="24"/>
+                <w:szCs w:val="24"/>
+              </w:rPr>
+              <w:t xml:space="preserve">Gestión de </w:t>
+            </w:r>
+            <w:r>
+              <w:rPr>
+                <w:rFonts w:ascii="Times New Roman" w:eastAsia="Times New Roman" w:hAnsi="Times New Roman" w:cs="Times New Roman"/>
+                <w:b/>
+                <w:i/>
+                <w:sz w:val="24"/>
+                <w:szCs w:val="24"/>
+              </w:rPr>
+              <w:t>cobro</w:t>
+            </w:r>
+          </w:p>
+        </w:tc>
+        <w:tc>
+          <w:tcPr>
+            <w:tcW w:w="4627" w:type="dxa"/>
+            <w:shd w:val="clear" w:color="auto" w:fill="auto"/>
+          </w:tcPr>
+          <w:p>
+            <w:pPr>
+              <w:pBdr>
+                <w:top w:val="nil"/>
+                <w:left w:val="nil"/>
+                <w:bottom w:val="nil"/>
+                <w:right w:val="nil"/>
+                <w:between w:val="nil"/>
+              </w:pBdr>
+              <w:spacing w:before="120" w:after="120"/>
+              <w:rPr>
+                <w:rFonts w:ascii="Times New Roman" w:eastAsia="Times New Roman" w:hAnsi="Times New Roman" w:cs="Times New Roman"/>
+                <w:i/>
+                <w:sz w:val="24"/>
+                <w:szCs w:val="24"/>
+              </w:rPr>
+            </w:pPr>
+            <w:r>
+              <w:rPr>
+                <w:rFonts w:ascii="Times New Roman" w:eastAsia="Times New Roman" w:hAnsi="Times New Roman" w:cs="Times New Roman"/>
+                <w:i/>
+                <w:sz w:val="24"/>
+                <w:szCs w:val="24"/>
+              </w:rPr>
+              <w:t>Son l</w:t>
+            </w:r>
+            <w:r>
+              <w:rPr>
+                <w:rFonts w:ascii="Times New Roman" w:eastAsia="Times New Roman" w:hAnsi="Times New Roman" w:cs="Times New Roman"/>
+                <w:i/>
+                <w:sz w:val="24"/>
+                <w:szCs w:val="24"/>
+              </w:rPr>
+              <w:t>as diferentes formas de pago para el que reserva el espacio del parqueadero, tales como: efectivo, tarjeta de crédito, tarjeta de débito y por tarjetas recargables.</w:t>
+            </w:r>
+          </w:p>
+        </w:tc>
+      </w:tr>
+    </w:tbl>
+    <w:p>
+      <w:pPr>
+        <w:rPr>
+          <w:rFonts w:ascii="Times New Roman" w:eastAsia="Times New Roman" w:hAnsi="Times New Roman" w:cs="Times New Roman"/>
+          <w:color w:val="000000"/>
+          <w:sz w:val="26"/>
+          <w:szCs w:val="26"/>
+        </w:rPr>
+      </w:pPr>
+    </w:p>
+    <w:p>
+      <w:pPr>
+        <w:pStyle w:val="Ttulo4"/>
+        <w:keepNext w:val="0"/>
+        <w:keepLines w:val="0"/>
+        <w:spacing w:before="240" w:after="40"/>
+        <w:jc w:val="both"/>
         <w:rPr>
           <w:rFonts w:ascii="Times New Roman" w:eastAsia="Times New Roman" w:hAnsi="Times New Roman" w:cs="Times New Roman"/>
           <w:b/>
@@ -254,6 +781,48 @@
           <w:sz w:val="26"/>
           <w:szCs w:val="26"/>
         </w:rPr>
+      </w:pPr>
+    </w:p>
+    <w:p>
+      <w:pPr>
+        <w:pStyle w:val="Ttulo4"/>
+        <w:keepNext w:val="0"/>
+        <w:keepLines w:val="0"/>
+        <w:spacing w:before="240" w:after="40"/>
+        <w:jc w:val="both"/>
+        <w:rPr>
+          <w:rFonts w:ascii="Times New Roman" w:eastAsia="Times New Roman" w:hAnsi="Times New Roman" w:cs="Times New Roman"/>
+          <w:b/>
+          <w:color w:val="000000"/>
+          <w:sz w:val="26"/>
+          <w:szCs w:val="26"/>
+        </w:rPr>
+      </w:pPr>
+    </w:p>
+    <w:p>
+      <w:pPr>
+        <w:pStyle w:val="Ttulo4"/>
+        <w:keepNext w:val="0"/>
+        <w:keepLines w:val="0"/>
+        <w:spacing w:before="240" w:after="40"/>
+        <w:jc w:val="both"/>
+        <w:rPr>
+          <w:rFonts w:ascii="Times New Roman" w:eastAsia="Times New Roman" w:hAnsi="Times New Roman" w:cs="Times New Roman"/>
+          <w:b/>
+          <w:color w:val="000000"/>
+          <w:sz w:val="28"/>
+          <w:szCs w:val="28"/>
+        </w:rPr>
+      </w:pPr>
+      <w:r>
+        <w:rPr>
+          <w:rFonts w:ascii="Times New Roman" w:eastAsia="Times New Roman" w:hAnsi="Times New Roman" w:cs="Times New Roman"/>
+          <w:b/>
+          <w:color w:val="000000"/>
+          <w:sz w:val="28"/>
+          <w:szCs w:val="28"/>
+        </w:rPr>
+        <w:lastRenderedPageBreak/>
         <w:t>Requisitos funcionales</w:t>
       </w:r>
     </w:p>
@@ -262,6 +831,9 @@
       <w:pPr>
         <w:pStyle w:val="Cita"/>
       </w:pPr>
+      <w:r>
+        <w:t xml:space="preserve">Módulo: </w:t>
+      </w:r>
       <w:r>
         <w:t xml:space="preserve">Gestión de información </w:t>
       </w:r>
@@ -383,6 +955,8 @@
               </w:rPr>
               <w:t>FR-001</w:t>
             </w:r>
+            <w:bookmarkStart w:id="0" w:name="_GoBack"/>
+            <w:bookmarkEnd w:id="0"/>
           </w:p>
         </w:tc>
       </w:tr>
@@ -814,7 +1388,6 @@
                 <w:sz w:val="24"/>
                 <w:szCs w:val="24"/>
               </w:rPr>
-              <w:lastRenderedPageBreak/>
               <w:t>Descripción</w:t>
             </w:r>
           </w:p>
@@ -855,17 +1428,15 @@
               </w:rPr>
               <w:t xml:space="preserve">Es el proceso que debe realizar el conductor, para estar informado </w:t>
             </w:r>
-            <w:proofErr w:type="spellStart"/>
-            <w:r>
-              <w:rPr>
-                <w:rFonts w:ascii="Times New Roman" w:eastAsia="Times New Roman" w:hAnsi="Times New Roman" w:cs="Times New Roman"/>
-                <w:i/>
-                <w:sz w:val="24"/>
-                <w:szCs w:val="24"/>
-              </w:rPr>
-              <w:t>de el</w:t>
-            </w:r>
-            <w:proofErr w:type="spellEnd"/>
+            <w:r>
+              <w:rPr>
+                <w:rFonts w:ascii="Times New Roman" w:eastAsia="Times New Roman" w:hAnsi="Times New Roman" w:cs="Times New Roman"/>
+                <w:i/>
+                <w:sz w:val="24"/>
+                <w:szCs w:val="24"/>
+              </w:rPr>
+              <w:t>del</w:t>
+            </w:r>
             <w:r>
               <w:rPr>
                 <w:rFonts w:ascii="Times New Roman" w:eastAsia="Times New Roman" w:hAnsi="Times New Roman" w:cs="Times New Roman"/>
@@ -1066,8 +1637,8 @@
           <w:color w:val="000000"/>
         </w:rPr>
       </w:pPr>
-      <w:bookmarkStart w:id="0" w:name="_ek0d53bfzq1" w:colFirst="0" w:colLast="0"/>
-      <w:bookmarkEnd w:id="0"/>
+      <w:bookmarkStart w:id="1" w:name="_ek0d53bfzq1" w:colFirst="0" w:colLast="0"/>
+      <w:bookmarkEnd w:id="1"/>
     </w:p>
     <w:p>
       <w:pPr>
@@ -1270,17 +1841,15 @@
               </w:rPr>
               <w:t xml:space="preserve">Es el proceso que debe realizar el conductor, para estar informado acerca </w:t>
             </w:r>
-            <w:proofErr w:type="spellStart"/>
-            <w:r>
-              <w:rPr>
-                <w:rFonts w:ascii="Times New Roman" w:eastAsia="Times New Roman" w:hAnsi="Times New Roman" w:cs="Times New Roman"/>
-                <w:i/>
-                <w:sz w:val="24"/>
-                <w:szCs w:val="24"/>
-              </w:rPr>
-              <w:t>de el</w:t>
-            </w:r>
-            <w:proofErr w:type="spellEnd"/>
+            <w:r>
+              <w:rPr>
+                <w:rFonts w:ascii="Times New Roman" w:eastAsia="Times New Roman" w:hAnsi="Times New Roman" w:cs="Times New Roman"/>
+                <w:i/>
+                <w:sz w:val="24"/>
+                <w:szCs w:val="24"/>
+              </w:rPr>
+              <w:t>del</w:t>
+            </w:r>
             <w:r>
               <w:rPr>
                 <w:rFonts w:ascii="Times New Roman" w:eastAsia="Times New Roman" w:hAnsi="Times New Roman" w:cs="Times New Roman"/>
@@ -1674,17 +2243,7 @@
                 <w:sz w:val="24"/>
                 <w:szCs w:val="24"/>
               </w:rPr>
-              <w:t xml:space="preserve">Es el proceso que debe realizar el conductor, para poder adquirir un espacio en un parqueadero. Cuando se realice la reserva el espacio seleccionado, no podrá aparecer como </w:t>
-            </w:r>
-            <w:r>
-              <w:rPr>
-                <w:rFonts w:ascii="Times New Roman" w:eastAsia="Times New Roman" w:hAnsi="Times New Roman" w:cs="Times New Roman"/>
-                <w:i/>
-                <w:sz w:val="24"/>
-                <w:szCs w:val="24"/>
-              </w:rPr>
-              <w:lastRenderedPageBreak/>
-              <w:t>disponible. Además la reserva tiene una validez de 10 minutos, si no se hace uso de la misma, el estado del espacio pasa a estar disponible.</w:t>
+              <w:t>Es el proceso que debe realizar el conductor, para poder adquirir un espacio en un parqueadero. Cuando se realice la reserva el espacio seleccionado, no podrá aparecer como disponible. Además la reserva tiene una validez de 10 minutos, si no se hace uso de la misma, el estado del espacio pasa a estar disponible.</w:t>
             </w:r>
           </w:p>
         </w:tc>
@@ -1731,7 +2290,6 @@
                 <w:sz w:val="24"/>
                 <w:szCs w:val="24"/>
               </w:rPr>
-              <w:lastRenderedPageBreak/>
               <w:t>Entradas</w:t>
             </w:r>
           </w:p>
@@ -1948,6 +2506,7 @@
                 <w:sz w:val="24"/>
                 <w:szCs w:val="24"/>
               </w:rPr>
+              <w:lastRenderedPageBreak/>
               <w:t>Id. Requerimiento</w:t>
             </w:r>
           </w:p>
@@ -2591,7 +3150,6 @@
                 <w:sz w:val="24"/>
                 <w:szCs w:val="24"/>
               </w:rPr>
-              <w:lastRenderedPageBreak/>
               <w:t>Salidas</w:t>
             </w:r>
           </w:p>
@@ -2891,6 +3449,7 @@
                 <w:sz w:val="24"/>
                 <w:szCs w:val="24"/>
               </w:rPr>
+              <w:lastRenderedPageBreak/>
               <w:t>Entradas</w:t>
             </w:r>
           </w:p>
@@ -3041,8 +3600,8 @@
           <w:lang w:val="es-EC" w:eastAsia="es-EC"/>
         </w:rPr>
       </w:pPr>
-      <w:bookmarkStart w:id="1" w:name="_gqwxrz9v99yc" w:colFirst="0" w:colLast="0"/>
-      <w:bookmarkEnd w:id="1"/>
+      <w:bookmarkStart w:id="2" w:name="_gqwxrz9v99yc" w:colFirst="0" w:colLast="0"/>
+      <w:bookmarkEnd w:id="2"/>
       <w:r>
         <w:rPr>
           <w:rFonts w:eastAsia="Times New Roman"/>
@@ -3559,7 +4118,6 @@
                 <w:szCs w:val="24"/>
                 <w:lang w:val="es-EC" w:eastAsia="es-EC"/>
               </w:rPr>
-              <w:lastRenderedPageBreak/>
               <w:t>Id. Requerimiento</w:t>
             </w:r>
           </w:p>
@@ -3840,6 +4398,7 @@
                 <w:szCs w:val="24"/>
                 <w:lang w:val="es-EC" w:eastAsia="es-EC"/>
               </w:rPr>
+              <w:lastRenderedPageBreak/>
               <w:t>Salidas</w:t>
             </w:r>
           </w:p>
@@ -4368,8 +4927,6 @@
           <w:lang w:val="es-EC" w:eastAsia="es-EC"/>
         </w:rPr>
       </w:pPr>
-      <w:bookmarkStart w:id="2" w:name="_GoBack"/>
-      <w:bookmarkEnd w:id="2"/>
       <w:r>
         <w:rPr>
           <w:rFonts w:eastAsia="Times New Roman"/>
@@ -4546,7 +5103,6 @@
                 <w:szCs w:val="24"/>
                 <w:lang w:val="es-EC" w:eastAsia="es-EC"/>
               </w:rPr>
-              <w:lastRenderedPageBreak/>
               <w:t>Descripción</w:t>
             </w:r>
           </w:p>
@@ -5231,6 +5787,9 @@
       </w:pPr>
       <w:bookmarkStart w:id="3" w:name="_hbcw36c2axo3" w:colFirst="0" w:colLast="0"/>
       <w:bookmarkEnd w:id="3"/>
+      <w:r>
+        <w:t xml:space="preserve">Módulo: </w:t>
+      </w:r>
       <w:r>
         <w:t>Gestión de parqueadero</w:t>
       </w:r>
@@ -5402,7 +5961,6 @@
                 <w:sz w:val="24"/>
                 <w:szCs w:val="24"/>
               </w:rPr>
-              <w:lastRenderedPageBreak/>
               <w:t>Descripción</w:t>
             </w:r>
           </w:p>
@@ -5693,6 +6251,7 @@
                 <w:sz w:val="24"/>
                 <w:szCs w:val="24"/>
               </w:rPr>
+              <w:lastRenderedPageBreak/>
               <w:t>Id. Requerimiento</w:t>
             </w:r>
           </w:p>
@@ -6188,7 +6747,6 @@
                 <w:sz w:val="24"/>
                 <w:szCs w:val="24"/>
               </w:rPr>
-              <w:lastRenderedPageBreak/>
               <w:t>Descripción</w:t>
             </w:r>
           </w:p>
@@ -6519,6 +7077,7 @@
                 <w:sz w:val="24"/>
                 <w:szCs w:val="24"/>
               </w:rPr>
+              <w:lastRenderedPageBreak/>
               <w:t>Id. Requerimiento</w:t>
             </w:r>
           </w:p>
@@ -7011,7 +7570,6 @@
                 <w:sz w:val="24"/>
                 <w:szCs w:val="24"/>
               </w:rPr>
-              <w:lastRenderedPageBreak/>
               <w:t>Descripción</w:t>
             </w:r>
           </w:p>
@@ -7395,6 +7953,7 @@
                 <w:sz w:val="24"/>
                 <w:szCs w:val="24"/>
               </w:rPr>
+              <w:lastRenderedPageBreak/>
               <w:t>Descripción</w:t>
             </w:r>
           </w:p>
@@ -7851,7 +8410,6 @@
                 <w:sz w:val="24"/>
                 <w:szCs w:val="24"/>
               </w:rPr>
-              <w:lastRenderedPageBreak/>
               <w:t>Entradas</w:t>
             </w:r>
           </w:p>
@@ -8214,7 +8772,17 @@
                 <w:sz w:val="24"/>
                 <w:szCs w:val="24"/>
               </w:rPr>
-              <w:t xml:space="preserve">Es el proceso que debe realizar el administrador para poder calcular el valor total a pagar del conductor, el cálculo del costo a cancelar será de forma automática, con el tiempo consumido y el costo por hora.  </w:t>
+              <w:t xml:space="preserve">Es el proceso que debe realizar el administrador para poder calcular el valor total a pagar del conductor, el cálculo del </w:t>
+            </w:r>
+            <w:r>
+              <w:rPr>
+                <w:rFonts w:ascii="Times New Roman" w:eastAsia="Times New Roman" w:hAnsi="Times New Roman" w:cs="Times New Roman"/>
+                <w:i/>
+                <w:sz w:val="24"/>
+                <w:szCs w:val="24"/>
+              </w:rPr>
+              <w:lastRenderedPageBreak/>
+              <w:t xml:space="preserve">costo a cancelar será de forma automática, con el tiempo consumido y el costo por hora.  </w:t>
             </w:r>
           </w:p>
         </w:tc>
@@ -8255,6 +8823,7 @@
                 <w:sz w:val="24"/>
                 <w:szCs w:val="24"/>
               </w:rPr>
+              <w:lastRenderedPageBreak/>
               <w:t>Entradas</w:t>
             </w:r>
           </w:p>
@@ -8658,7 +9227,6 @@
                 <w:sz w:val="24"/>
                 <w:szCs w:val="24"/>
               </w:rPr>
-              <w:lastRenderedPageBreak/>
               <w:t>Entradas</w:t>
             </w:r>
           </w:p>
@@ -9058,6 +9626,7 @@
                 <w:sz w:val="24"/>
                 <w:szCs w:val="24"/>
               </w:rPr>
+              <w:lastRenderedPageBreak/>
               <w:t>Entradas</w:t>
             </w:r>
           </w:p>
@@ -9470,7 +10039,6 @@
                 <w:sz w:val="24"/>
                 <w:szCs w:val="24"/>
               </w:rPr>
-              <w:lastRenderedPageBreak/>
               <w:t>Entradas</w:t>
             </w:r>
           </w:p>
@@ -9882,6 +10450,7 @@
                 <w:sz w:val="24"/>
                 <w:szCs w:val="24"/>
               </w:rPr>
+              <w:lastRenderedPageBreak/>
               <w:t>Entradas</w:t>
             </w:r>
           </w:p>
@@ -10352,7 +10921,6 @@
                 <w:sz w:val="24"/>
                 <w:szCs w:val="24"/>
               </w:rPr>
-              <w:lastRenderedPageBreak/>
               <w:t>Salidas</w:t>
             </w:r>
           </w:p>
@@ -10394,6 +10962,458 @@
       </w:tr>
     </w:tbl>
     <w:p/>
+    <w:p/>
+    <w:p>
+      <w:pPr>
+        <w:pStyle w:val="Cita"/>
+      </w:pPr>
+      <w:r>
+        <w:t xml:space="preserve">Módulo: </w:t>
+      </w:r>
+      <w:r>
+        <w:t>Gesti</w:t>
+      </w:r>
+      <w:r>
+        <w:t xml:space="preserve">ón de cobro </w:t>
+      </w:r>
+    </w:p>
+    <w:p>
+      <w:pPr>
+        <w:rPr>
+          <w:lang w:val="es-US"/>
+        </w:rPr>
+      </w:pPr>
+    </w:p>
+    <w:p>
+      <w:pPr>
+        <w:spacing w:line="240" w:lineRule="auto"/>
+        <w:rPr>
+          <w:rFonts w:ascii="Times New Roman" w:eastAsia="Times New Roman" w:hAnsi="Times New Roman" w:cs="Times New Roman"/>
+          <w:sz w:val="24"/>
+          <w:szCs w:val="24"/>
+          <w:lang w:val="es-EC" w:eastAsia="es-EC"/>
+        </w:rPr>
+      </w:pPr>
+      <w:r>
+        <w:rPr>
+          <w:rFonts w:eastAsia="Times New Roman"/>
+          <w:b/>
+          <w:bCs/>
+          <w:color w:val="000000"/>
+          <w:lang w:val="es-EC" w:eastAsia="es-EC"/>
+        </w:rPr>
+        <w:t>FR-020 El administrador de parqueo podrá gestionar cobro </w:t>
+      </w:r>
+    </w:p>
+    <w:p>
+      <w:pPr>
+        <w:spacing w:line="240" w:lineRule="auto"/>
+        <w:rPr>
+          <w:rFonts w:ascii="Times New Roman" w:eastAsia="Times New Roman" w:hAnsi="Times New Roman" w:cs="Times New Roman"/>
+          <w:sz w:val="24"/>
+          <w:szCs w:val="24"/>
+          <w:lang w:val="es-EC" w:eastAsia="es-EC"/>
+        </w:rPr>
+      </w:pPr>
+    </w:p>
+    <w:tbl>
+      <w:tblPr>
+        <w:tblW w:w="0" w:type="auto"/>
+        <w:tblCellMar>
+          <w:top w:w="15" w:type="dxa"/>
+          <w:left w:w="15" w:type="dxa"/>
+          <w:bottom w:w="15" w:type="dxa"/>
+          <w:right w:w="15" w:type="dxa"/>
+        </w:tblCellMar>
+        <w:tblLook w:val="04A0" w:firstRow="1" w:lastRow="0" w:firstColumn="1" w:lastColumn="0" w:noHBand="0" w:noVBand="1"/>
+      </w:tblPr>
+      <w:tblGrid>
+        <w:gridCol w:w="2197"/>
+        <w:gridCol w:w="6812"/>
+      </w:tblGrid>
+      <w:tr>
+        <w:trPr>
+          <w:trHeight w:val="615"/>
+        </w:trPr>
+        <w:tc>
+          <w:tcPr>
+            <w:tcW w:w="0" w:type="auto"/>
+            <w:tcBorders>
+              <w:top w:val="single" w:sz="8" w:space="0" w:color="365F91"/>
+              <w:left w:val="single" w:sz="8" w:space="0" w:color="365F91"/>
+              <w:bottom w:val="single" w:sz="8" w:space="0" w:color="365F91"/>
+              <w:right w:val="single" w:sz="8" w:space="0" w:color="365F91"/>
+            </w:tcBorders>
+            <w:shd w:val="clear" w:color="auto" w:fill="DBE5F1"/>
+            <w:tcMar>
+              <w:top w:w="100" w:type="dxa"/>
+              <w:left w:w="100" w:type="dxa"/>
+              <w:bottom w:w="100" w:type="dxa"/>
+              <w:right w:w="100" w:type="dxa"/>
+            </w:tcMar>
+            <w:hideMark/>
+          </w:tcPr>
+          <w:p>
+            <w:pPr>
+              <w:spacing w:before="240" w:after="240" w:line="240" w:lineRule="auto"/>
+              <w:ind w:left="420"/>
+              <w:jc w:val="both"/>
+              <w:rPr>
+                <w:rFonts w:ascii="Times New Roman" w:eastAsia="Times New Roman" w:hAnsi="Times New Roman" w:cs="Times New Roman"/>
+                <w:sz w:val="24"/>
+                <w:szCs w:val="24"/>
+                <w:lang w:val="es-EC" w:eastAsia="es-EC"/>
+              </w:rPr>
+            </w:pPr>
+            <w:r>
+              <w:rPr>
+                <w:rFonts w:ascii="Times New Roman" w:eastAsia="Times New Roman" w:hAnsi="Times New Roman" w:cs="Times New Roman"/>
+                <w:b/>
+                <w:bCs/>
+                <w:i/>
+                <w:iCs/>
+                <w:color w:val="000000"/>
+                <w:sz w:val="24"/>
+                <w:szCs w:val="24"/>
+                <w:lang w:val="es-EC" w:eastAsia="es-EC"/>
+              </w:rPr>
+              <w:t>Id. Requerimiento</w:t>
+            </w:r>
+          </w:p>
+        </w:tc>
+        <w:tc>
+          <w:tcPr>
+            <w:tcW w:w="0" w:type="auto"/>
+            <w:tcBorders>
+              <w:top w:val="single" w:sz="8" w:space="0" w:color="365F91"/>
+              <w:left w:val="single" w:sz="8" w:space="0" w:color="365F91"/>
+              <w:bottom w:val="single" w:sz="8" w:space="0" w:color="365F91"/>
+              <w:right w:val="single" w:sz="8" w:space="0" w:color="365F91"/>
+            </w:tcBorders>
+            <w:tcMar>
+              <w:top w:w="100" w:type="dxa"/>
+              <w:left w:w="100" w:type="dxa"/>
+              <w:bottom w:w="100" w:type="dxa"/>
+              <w:right w:w="100" w:type="dxa"/>
+            </w:tcMar>
+            <w:hideMark/>
+          </w:tcPr>
+          <w:p>
+            <w:pPr>
+              <w:spacing w:before="240" w:after="120" w:line="240" w:lineRule="auto"/>
+              <w:jc w:val="both"/>
+              <w:rPr>
+                <w:rFonts w:ascii="Times New Roman" w:eastAsia="Times New Roman" w:hAnsi="Times New Roman" w:cs="Times New Roman"/>
+                <w:sz w:val="24"/>
+                <w:szCs w:val="24"/>
+                <w:lang w:val="es-EC" w:eastAsia="es-EC"/>
+              </w:rPr>
+            </w:pPr>
+            <w:r>
+              <w:rPr>
+                <w:rFonts w:ascii="Times New Roman" w:eastAsia="Times New Roman" w:hAnsi="Times New Roman" w:cs="Times New Roman"/>
+                <w:i/>
+                <w:iCs/>
+                <w:color w:val="000000"/>
+                <w:sz w:val="24"/>
+                <w:szCs w:val="24"/>
+                <w:lang w:val="es-EC" w:eastAsia="es-EC"/>
+              </w:rPr>
+              <w:t>FR-012</w:t>
+            </w:r>
+          </w:p>
+        </w:tc>
+      </w:tr>
+      <w:tr>
+        <w:trPr>
+          <w:trHeight w:val="780"/>
+        </w:trPr>
+        <w:tc>
+          <w:tcPr>
+            <w:tcW w:w="0" w:type="auto"/>
+            <w:tcBorders>
+              <w:top w:val="single" w:sz="8" w:space="0" w:color="365F91"/>
+              <w:left w:val="single" w:sz="8" w:space="0" w:color="365F91"/>
+              <w:bottom w:val="single" w:sz="8" w:space="0" w:color="365F91"/>
+              <w:right w:val="single" w:sz="8" w:space="0" w:color="365F91"/>
+            </w:tcBorders>
+            <w:shd w:val="clear" w:color="auto" w:fill="DBE5F1"/>
+            <w:tcMar>
+              <w:top w:w="100" w:type="dxa"/>
+              <w:left w:w="100" w:type="dxa"/>
+              <w:bottom w:w="100" w:type="dxa"/>
+              <w:right w:w="100" w:type="dxa"/>
+            </w:tcMar>
+            <w:hideMark/>
+          </w:tcPr>
+          <w:p>
+            <w:pPr>
+              <w:spacing w:before="240" w:after="240" w:line="240" w:lineRule="auto"/>
+              <w:ind w:left="420"/>
+              <w:jc w:val="both"/>
+              <w:rPr>
+                <w:rFonts w:ascii="Times New Roman" w:eastAsia="Times New Roman" w:hAnsi="Times New Roman" w:cs="Times New Roman"/>
+                <w:sz w:val="24"/>
+                <w:szCs w:val="24"/>
+                <w:lang w:val="es-EC" w:eastAsia="es-EC"/>
+              </w:rPr>
+            </w:pPr>
+            <w:r>
+              <w:rPr>
+                <w:rFonts w:ascii="Times New Roman" w:eastAsia="Times New Roman" w:hAnsi="Times New Roman" w:cs="Times New Roman"/>
+                <w:b/>
+                <w:bCs/>
+                <w:i/>
+                <w:iCs/>
+                <w:color w:val="000000"/>
+                <w:sz w:val="24"/>
+                <w:szCs w:val="24"/>
+                <w:lang w:val="es-EC" w:eastAsia="es-EC"/>
+              </w:rPr>
+              <w:t>Descripción</w:t>
+            </w:r>
+          </w:p>
+        </w:tc>
+        <w:tc>
+          <w:tcPr>
+            <w:tcW w:w="0" w:type="auto"/>
+            <w:tcBorders>
+              <w:top w:val="single" w:sz="8" w:space="0" w:color="365F91"/>
+              <w:left w:val="single" w:sz="8" w:space="0" w:color="365F91"/>
+              <w:bottom w:val="single" w:sz="8" w:space="0" w:color="365F91"/>
+              <w:right w:val="single" w:sz="8" w:space="0" w:color="365F91"/>
+            </w:tcBorders>
+            <w:tcMar>
+              <w:top w:w="100" w:type="dxa"/>
+              <w:left w:w="100" w:type="dxa"/>
+              <w:bottom w:w="100" w:type="dxa"/>
+              <w:right w:w="100" w:type="dxa"/>
+            </w:tcMar>
+            <w:hideMark/>
+          </w:tcPr>
+          <w:p>
+            <w:pPr>
+              <w:spacing w:before="240" w:after="240" w:line="240" w:lineRule="auto"/>
+              <w:jc w:val="both"/>
+              <w:rPr>
+                <w:rFonts w:ascii="Times New Roman" w:eastAsia="Times New Roman" w:hAnsi="Times New Roman" w:cs="Times New Roman"/>
+                <w:sz w:val="24"/>
+                <w:szCs w:val="24"/>
+                <w:lang w:val="es-EC" w:eastAsia="es-EC"/>
+              </w:rPr>
+            </w:pPr>
+            <w:r>
+              <w:rPr>
+                <w:rFonts w:ascii="Times New Roman" w:eastAsia="Times New Roman" w:hAnsi="Times New Roman" w:cs="Times New Roman"/>
+                <w:i/>
+                <w:iCs/>
+                <w:color w:val="000000"/>
+                <w:sz w:val="24"/>
+                <w:szCs w:val="24"/>
+                <w:lang w:val="es-EC" w:eastAsia="es-EC"/>
+              </w:rPr>
+              <w:t>Es el proceso que debe realizar el administrador de parqueo, existen diferentes formas de cobro, entre estas: efectivo, tarjetas de crédito, tarjetas de débito y tarjetas recargables.</w:t>
+            </w:r>
+          </w:p>
+        </w:tc>
+      </w:tr>
+      <w:tr>
+        <w:trPr>
+          <w:trHeight w:val="1035"/>
+        </w:trPr>
+        <w:tc>
+          <w:tcPr>
+            <w:tcW w:w="0" w:type="auto"/>
+            <w:tcBorders>
+              <w:top w:val="single" w:sz="8" w:space="0" w:color="365F91"/>
+              <w:left w:val="single" w:sz="8" w:space="0" w:color="365F91"/>
+              <w:bottom w:val="single" w:sz="8" w:space="0" w:color="365F91"/>
+              <w:right w:val="single" w:sz="8" w:space="0" w:color="365F91"/>
+            </w:tcBorders>
+            <w:shd w:val="clear" w:color="auto" w:fill="DBE5F1"/>
+            <w:tcMar>
+              <w:top w:w="100" w:type="dxa"/>
+              <w:left w:w="100" w:type="dxa"/>
+              <w:bottom w:w="100" w:type="dxa"/>
+              <w:right w:w="100" w:type="dxa"/>
+            </w:tcMar>
+            <w:hideMark/>
+          </w:tcPr>
+          <w:p>
+            <w:pPr>
+              <w:spacing w:before="240" w:after="240" w:line="240" w:lineRule="auto"/>
+              <w:ind w:left="420"/>
+              <w:jc w:val="both"/>
+              <w:rPr>
+                <w:rFonts w:ascii="Times New Roman" w:eastAsia="Times New Roman" w:hAnsi="Times New Roman" w:cs="Times New Roman"/>
+                <w:sz w:val="24"/>
+                <w:szCs w:val="24"/>
+                <w:lang w:val="es-EC" w:eastAsia="es-EC"/>
+              </w:rPr>
+            </w:pPr>
+            <w:r>
+              <w:rPr>
+                <w:rFonts w:ascii="Times New Roman" w:eastAsia="Times New Roman" w:hAnsi="Times New Roman" w:cs="Times New Roman"/>
+                <w:b/>
+                <w:bCs/>
+                <w:i/>
+                <w:iCs/>
+                <w:color w:val="000000"/>
+                <w:sz w:val="24"/>
+                <w:szCs w:val="24"/>
+                <w:lang w:val="es-EC" w:eastAsia="es-EC"/>
+              </w:rPr>
+              <w:lastRenderedPageBreak/>
+              <w:t>Entradas</w:t>
+            </w:r>
+          </w:p>
+        </w:tc>
+        <w:tc>
+          <w:tcPr>
+            <w:tcW w:w="0" w:type="auto"/>
+            <w:tcBorders>
+              <w:top w:val="single" w:sz="8" w:space="0" w:color="365F91"/>
+              <w:left w:val="single" w:sz="8" w:space="0" w:color="365F91"/>
+              <w:bottom w:val="single" w:sz="8" w:space="0" w:color="365F91"/>
+              <w:right w:val="single" w:sz="8" w:space="0" w:color="365F91"/>
+            </w:tcBorders>
+            <w:tcMar>
+              <w:top w:w="100" w:type="dxa"/>
+              <w:left w:w="100" w:type="dxa"/>
+              <w:bottom w:w="100" w:type="dxa"/>
+              <w:right w:w="100" w:type="dxa"/>
+            </w:tcMar>
+            <w:hideMark/>
+          </w:tcPr>
+          <w:p>
+            <w:pPr>
+              <w:spacing w:before="240" w:after="240" w:line="240" w:lineRule="auto"/>
+              <w:jc w:val="both"/>
+              <w:rPr>
+                <w:rFonts w:ascii="Times New Roman" w:eastAsia="Times New Roman" w:hAnsi="Times New Roman" w:cs="Times New Roman"/>
+                <w:sz w:val="24"/>
+                <w:szCs w:val="24"/>
+                <w:lang w:val="es-EC" w:eastAsia="es-EC"/>
+              </w:rPr>
+            </w:pPr>
+            <w:r>
+              <w:rPr>
+                <w:rFonts w:ascii="Times New Roman" w:eastAsia="Times New Roman" w:hAnsi="Times New Roman" w:cs="Times New Roman"/>
+                <w:i/>
+                <w:iCs/>
+                <w:color w:val="000000"/>
+                <w:sz w:val="24"/>
+                <w:szCs w:val="24"/>
+                <w:shd w:val="clear" w:color="auto" w:fill="FFFFFF"/>
+                <w:lang w:val="es-EC" w:eastAsia="es-EC"/>
+              </w:rPr>
+              <w:t>Forma de pago</w:t>
+            </w:r>
+          </w:p>
+        </w:tc>
+      </w:tr>
+      <w:tr>
+        <w:trPr>
+          <w:trHeight w:val="780"/>
+        </w:trPr>
+        <w:tc>
+          <w:tcPr>
+            <w:tcW w:w="0" w:type="auto"/>
+            <w:tcBorders>
+              <w:top w:val="single" w:sz="8" w:space="0" w:color="365F91"/>
+              <w:left w:val="single" w:sz="8" w:space="0" w:color="365F91"/>
+              <w:bottom w:val="single" w:sz="8" w:space="0" w:color="365F91"/>
+              <w:right w:val="single" w:sz="8" w:space="0" w:color="365F91"/>
+            </w:tcBorders>
+            <w:shd w:val="clear" w:color="auto" w:fill="DBE5F1"/>
+            <w:tcMar>
+              <w:top w:w="100" w:type="dxa"/>
+              <w:left w:w="100" w:type="dxa"/>
+              <w:bottom w:w="100" w:type="dxa"/>
+              <w:right w:w="100" w:type="dxa"/>
+            </w:tcMar>
+            <w:hideMark/>
+          </w:tcPr>
+          <w:p>
+            <w:pPr>
+              <w:spacing w:before="240" w:after="240" w:line="240" w:lineRule="auto"/>
+              <w:ind w:left="420"/>
+              <w:jc w:val="both"/>
+              <w:rPr>
+                <w:rFonts w:ascii="Times New Roman" w:eastAsia="Times New Roman" w:hAnsi="Times New Roman" w:cs="Times New Roman"/>
+                <w:sz w:val="24"/>
+                <w:szCs w:val="24"/>
+                <w:lang w:val="es-EC" w:eastAsia="es-EC"/>
+              </w:rPr>
+            </w:pPr>
+            <w:r>
+              <w:rPr>
+                <w:rFonts w:ascii="Times New Roman" w:eastAsia="Times New Roman" w:hAnsi="Times New Roman" w:cs="Times New Roman"/>
+                <w:b/>
+                <w:bCs/>
+                <w:i/>
+                <w:iCs/>
+                <w:color w:val="000000"/>
+                <w:sz w:val="24"/>
+                <w:szCs w:val="24"/>
+                <w:lang w:val="es-EC" w:eastAsia="es-EC"/>
+              </w:rPr>
+              <w:t>Salidas</w:t>
+            </w:r>
+          </w:p>
+        </w:tc>
+        <w:tc>
+          <w:tcPr>
+            <w:tcW w:w="0" w:type="auto"/>
+            <w:tcBorders>
+              <w:top w:val="single" w:sz="8" w:space="0" w:color="365F91"/>
+              <w:left w:val="single" w:sz="8" w:space="0" w:color="365F91"/>
+              <w:bottom w:val="single" w:sz="8" w:space="0" w:color="365F91"/>
+              <w:right w:val="single" w:sz="8" w:space="0" w:color="365F91"/>
+            </w:tcBorders>
+            <w:tcMar>
+              <w:top w:w="100" w:type="dxa"/>
+              <w:left w:w="100" w:type="dxa"/>
+              <w:bottom w:w="100" w:type="dxa"/>
+              <w:right w:w="100" w:type="dxa"/>
+            </w:tcMar>
+            <w:hideMark/>
+          </w:tcPr>
+          <w:p>
+            <w:pPr>
+              <w:spacing w:before="240" w:after="240" w:line="240" w:lineRule="auto"/>
+              <w:jc w:val="both"/>
+              <w:rPr>
+                <w:rFonts w:ascii="Times New Roman" w:eastAsia="Times New Roman" w:hAnsi="Times New Roman" w:cs="Times New Roman"/>
+                <w:sz w:val="24"/>
+                <w:szCs w:val="24"/>
+                <w:lang w:val="es-EC" w:eastAsia="es-EC"/>
+              </w:rPr>
+            </w:pPr>
+            <w:r>
+              <w:rPr>
+                <w:rFonts w:ascii="Times New Roman" w:eastAsia="Times New Roman" w:hAnsi="Times New Roman" w:cs="Times New Roman"/>
+                <w:i/>
+                <w:iCs/>
+                <w:color w:val="000000"/>
+                <w:sz w:val="24"/>
+                <w:szCs w:val="24"/>
+                <w:shd w:val="clear" w:color="auto" w:fill="FFFFFF"/>
+                <w:lang w:val="es-EC" w:eastAsia="es-EC"/>
+              </w:rPr>
+              <w:t>Cobro de reserva</w:t>
+            </w:r>
+          </w:p>
+        </w:tc>
+      </w:tr>
+    </w:tbl>
+    <w:p>
+      <w:pPr>
+        <w:rPr>
+          <w:lang w:val="es-US"/>
+        </w:rPr>
+      </w:pPr>
+    </w:p>
     <w:sectPr>
       <w:pgSz w:w="11909" w:h="16834"/>
       <w:pgMar w:top="1440" w:right="1440" w:bottom="1440" w:left="1440" w:header="720" w:footer="720" w:gutter="0"/>
@@ -10426,7 +11446,7 @@
     <w:lsdException w:name="heading 1" w:uiPriority="9" w:qFormat="1"/>
     <w:lsdException w:name="heading 2" w:semiHidden="1" w:uiPriority="9" w:unhideWhenUsed="1" w:qFormat="1"/>
     <w:lsdException w:name="heading 3" w:semiHidden="1" w:uiPriority="9" w:unhideWhenUsed="1" w:qFormat="1"/>
-    <w:lsdException w:name="heading 4" w:semiHidden="1" w:uiPriority="9" w:unhideWhenUsed="1" w:qFormat="1"/>
+    <w:lsdException w:name="heading 4" w:semiHidden="1" w:uiPriority="0" w:unhideWhenUsed="1" w:qFormat="1"/>
     <w:lsdException w:name="heading 5" w:semiHidden="1" w:uiPriority="9" w:unhideWhenUsed="1" w:qFormat="1"/>
     <w:lsdException w:name="heading 6" w:semiHidden="1" w:uiPriority="9" w:unhideWhenUsed="1" w:qFormat="1"/>
     <w:lsdException w:name="heading 7" w:semiHidden="1" w:uiPriority="9" w:unhideWhenUsed="1" w:qFormat="1"/>
@@ -10569,8 +11589,11 @@
     <w:lsdException w:name="Table 3D effects 3" w:semiHidden="1" w:unhideWhenUsed="1"/>
     <w:lsdException w:name="Table Contemporary" w:semiHidden="1" w:unhideWhenUsed="1"/>
     <w:lsdException w:name="Table Elegant" w:semiHidden="1" w:unhideWhenUsed="1"/>
+    <w:lsdException w:name="Table Professional" w:semiHidden="1" w:unhideWhenUsed="1"/>
     <w:lsdException w:name="Table Subtle 1" w:semiHidden="1" w:unhideWhenUsed="1"/>
     <w:lsdException w:name="Table Subtle 2" w:semiHidden="1" w:unhideWhenUsed="1"/>
+    <w:lsdException w:name="Table Web 1" w:semiHidden="1" w:unhideWhenUsed="1"/>
+    <w:lsdException w:name="Table Web 2" w:semiHidden="1" w:unhideWhenUsed="1"/>
     <w:lsdException w:name="Table Web 3" w:semiHidden="1" w:unhideWhenUsed="1"/>
     <w:lsdException w:name="Balloon Text" w:semiHidden="1" w:unhideWhenUsed="1"/>
     <w:lsdException w:name="Table Grid" w:uiPriority="39"/>

</xml_diff>